<commit_message>
graphic part modified + some typos
</commit_message>
<xml_diff>
--- a/Corona_Bounce_REPORT.docx
+++ b/Corona_Bounce_REPORT.docx
@@ -1,11 +1,17 @@
 
 <file path=word/document.xml><?xml version="1.0" encoding="utf-8"?>
-<w:document xmlns:wpc="http://schemas.microsoft.com/office/word/2010/wordprocessingCanvas" xmlns:cx="http://schemas.microsoft.com/office/drawing/2014/chartex" xmlns:mc="http://schemas.openxmlformats.org/markup-compatibility/2006" xmlns:o="urn:schemas-microsoft-com:office:office" xmlns:r="http://schemas.openxmlformats.org/officeDocument/2006/relationships" xmlns:m="http://schemas.openxmlformats.org/officeDocument/2006/math" xmlns:v="urn:schemas-microsoft-com:vml" xmlns:wp14="http://schemas.microsoft.com/office/word/2010/wordprocessingDrawing" xmlns:wp="http://schemas.openxmlformats.org/drawingml/2006/wordprocessingDrawing" xmlns:w10="urn:schemas-microsoft-com:office:word" xmlns:w="http://schemas.openxmlformats.org/wordprocessingml/2006/main" xmlns:w14="http://schemas.microsoft.com/office/word/2010/wordml" xmlns:w15="http://schemas.microsoft.com/office/word/2012/wordml" xmlns:w16se="http://schemas.microsoft.com/office/word/2015/wordml/symex" xmlns:wpg="http://schemas.microsoft.com/office/word/2010/wordprocessingGroup" xmlns:wpi="http://schemas.microsoft.com/office/word/2010/wordprocessingInk" xmlns:wne="http://schemas.microsoft.com/office/word/2006/wordml" xmlns:wps="http://schemas.microsoft.com/office/word/2010/wordprocessingShape" mc:Ignorable="w14 w15 w16se wp14">
+<w:document xmlns:mo="http://schemas.microsoft.com/office/mac/office/2008/main" xmlns:ve="http://schemas.openxmlformats.org/markup-compatibility/2006" xmlns:mv="urn:schemas-microsoft-com:mac:vml" xmlns:o="urn:schemas-microsoft-com:office:office" xmlns:r="http://schemas.openxmlformats.org/officeDocument/2006/relationships" xmlns:m="http://schemas.openxmlformats.org/officeDocument/2006/math" xmlns:v="urn:schemas-microsoft-com:vml" xmlns:wp="http://schemas.openxmlformats.org/drawingml/2006/wordprocessingDrawing" xmlns:w10="urn:schemas-microsoft-com:office:word" xmlns:w="http://schemas.openxmlformats.org/wordprocessingml/2006/main" xmlns:wne="http://schemas.microsoft.com/office/word/2006/wordml" ve:Ignorable="mv" ve:PreserveAttributes="mv:*">
   <w:body>
     <w:p>
+      <w:pPr>
+        <w:rPr>
+          <w:lang w:val="fr-FR"/>
+        </w:rPr>
+      </w:pPr>
       <w:r>
         <w:rPr>
           <w:noProof/>
+          <w:lang w:val="fr-FR"/>
         </w:rPr>
         <w:pict>
           <v:rect id="Прямоугольник 132" o:spid="_x0000_s1026" style="position:absolute;left:0;text-align:left;margin-left:67.95pt;margin-top:33.75pt;width:416.35pt;height:73.6pt;z-index:2;visibility:visible;mso-wrap-style:square;mso-wrap-distance-left:0;mso-wrap-distance-top:0;mso-wrap-distance-right:0;mso-wrap-distance-bottom:0;mso-position-horizontal:absolute;mso-position-horizontal-relative:margin;mso-position-vertical:absolute;mso-position-vertical-relative:page;v-text-anchor:bottom" o:gfxdata="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" fillcolor="#5b9bd5 [3204]" stroked="f" strokeweight="1pt">
@@ -13,7 +19,7 @@
               <w:txbxContent>
                 <w:p>
                   <w:pPr>
-                    <w:pStyle w:val="ab"/>
+                    <w:pStyle w:val="NoSpacing"/>
                     <w:jc w:val="right"/>
                     <w:rPr>
                       <w:rFonts w:ascii="Calibri Light" w:hAnsi="Calibri Light" w:cs="Calibri Light"/>
@@ -32,7 +38,6 @@
                         <w:calendar w:val="gregorian"/>
                       </w:date>
                     </w:sdtPr>
-                    <w:sdtEndPr/>
                     <w:sdtContent>
                       <w:r>
                         <w:rPr>
@@ -55,9 +60,15 @@
       </w:r>
     </w:p>
     <w:p>
+      <w:pPr>
+        <w:rPr>
+          <w:lang w:val="fr-FR"/>
+        </w:rPr>
+      </w:pPr>
       <w:r>
         <w:rPr>
           <w:noProof/>
+          <w:lang w:val="fr-FR"/>
         </w:rPr>
         <w:pict>
           <v:rect id="Текстовое поле 131" o:spid="_x0000_s1027" style="position:absolute;left:0;text-align:left;margin-left:13.2pt;margin-top:443.25pt;width:447.1pt;height:159.1pt;z-index:3;visibility:visible;mso-wrap-style:square;mso-wrap-distance-left:14.4pt;mso-wrap-distance-top:0;mso-wrap-distance-right:14.4pt;mso-wrap-distance-bottom:0;mso-position-horizontal:absolute;mso-position-horizontal-relative:margin;mso-position-vertical:absolute;mso-position-vertical-relative:page;v-text-anchor:top" o:gfxdata="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" filled="f" stroked="f" strokeweight=".18mm">
@@ -65,7 +76,7 @@
               <w:txbxContent>
                 <w:p>
                   <w:pPr>
-                    <w:pStyle w:val="ab"/>
+                    <w:pStyle w:val="NoSpacing"/>
                     <w:spacing w:before="40" w:after="560" w:line="216" w:lineRule="auto"/>
                     <w:rPr>
                       <w:color w:val="5B9BD5" w:themeColor="accent1"/>
@@ -91,11 +102,10 @@
                     <w:dataBinding w:prefixMappings="xmlns:ns0='http://purl.org/dc/elements/1.1/' xmlns:ns1='http://schemas.openxmlformats.org/package/2006/metadata/core-properties' " w:xpath="/ns1:coreProperties[1]/ns0:subject[1]" w:storeItemID="{6C3C8BC8-F283-45AE-878A-BAB7291924A1}"/>
                     <w:text/>
                   </w:sdtPr>
-                  <w:sdtEndPr/>
                   <w:sdtContent>
                     <w:p>
                       <w:pPr>
-                        <w:pStyle w:val="ab"/>
+                        <w:pStyle w:val="NoSpacing"/>
                         <w:spacing w:before="40" w:after="40"/>
                         <w:rPr>
                           <w:caps/>
@@ -128,11 +138,10 @@
                     <w:dataBinding w:prefixMappings="xmlns:ns0='http://purl.org/dc/elements/1.1/' xmlns:ns1='http://schemas.openxmlformats.org/package/2006/metadata/core-properties' " w:xpath="/ns1:coreProperties[1]/ns0:creator[1]" w:storeItemID="{6C3C8BC8-F283-45AE-878A-BAB7291924A1}"/>
                     <w:text/>
                   </w:sdtPr>
-                  <w:sdtEndPr/>
                   <w:sdtContent>
                     <w:p>
                       <w:pPr>
-                        <w:pStyle w:val="ab"/>
+                        <w:pStyle w:val="NoSpacing"/>
                         <w:spacing w:before="80" w:after="40"/>
                         <w:rPr>
                           <w:caps/>
@@ -169,24 +178,27 @@
         </w:rPr>
       </w:pPr>
       <w:r>
+        <w:rPr>
+          <w:lang w:val="fr-FR"/>
+        </w:rPr>
         <w:br w:type="page"/>
       </w:r>
     </w:p>
     <w:p>
       <w:pPr>
-        <w:pStyle w:val="11"/>
+        <w:pStyle w:val="TOC1"/>
         <w:tabs>
           <w:tab w:val="right" w:leader="dot" w:pos="9679"/>
         </w:tabs>
         <w:rPr>
           <w:b/>
+          <w:lang w:val="fr-FR"/>
         </w:rPr>
         <w:sectPr>
           <w:footerReference w:type="default" r:id="rId9"/>
           <w:pgSz w:w="12240" w:h="15840"/>
           <w:pgMar w:top="1134" w:right="850" w:bottom="1134" w:left="1701" w:header="0" w:footer="288" w:gutter="0"/>
           <w:pgNumType w:start="2"/>
-          <w:cols w:space="720"/>
           <w:formProt w:val="0"/>
           <w:titlePg/>
           <w:docGrid w:linePitch="360" w:charSpace="4096"/>
@@ -195,38 +207,41 @@
     </w:p>
     <w:p>
       <w:pPr>
-        <w:pStyle w:val="11"/>
+        <w:pStyle w:val="TOC1"/>
         <w:tabs>
           <w:tab w:val="right" w:leader="dot" w:pos="9679"/>
         </w:tabs>
         <w:rPr>
           <w:noProof/>
           <w:sz w:val="22"/>
+          <w:lang w:val="fr-FR"/>
         </w:rPr>
       </w:pPr>
       <w:r>
         <w:rPr>
           <w:b/>
-        </w:rPr>
-        <w:lastRenderedPageBreak/>
+          <w:lang w:val="fr-FR"/>
+        </w:rPr>
         <w:fldChar w:fldCharType="begin"/>
       </w:r>
       <w:r>
         <w:rPr>
           <w:b/>
+          <w:lang w:val="fr-FR"/>
         </w:rPr>
         <w:instrText xml:space="preserve"> TOC \o "1-3" \h \z \u </w:instrText>
       </w:r>
       <w:r>
         <w:rPr>
           <w:b/>
+          <w:lang w:val="fr-FR"/>
         </w:rPr>
         <w:fldChar w:fldCharType="separate"/>
       </w:r>
       <w:hyperlink w:anchor="_Toc70881958" w:history="1">
         <w:r>
           <w:rPr>
-            <w:rStyle w:val="ae"/>
+            <w:rStyle w:val="Hyperlink"/>
             <w:noProof/>
             <w:lang w:val="fr-FR"/>
           </w:rPr>
@@ -236,6 +251,7 @@
           <w:rPr>
             <w:noProof/>
             <w:webHidden/>
+            <w:lang w:val="fr-FR"/>
           </w:rPr>
           <w:tab/>
         </w:r>
@@ -243,6 +259,7 @@
           <w:rPr>
             <w:noProof/>
             <w:webHidden/>
+            <w:lang w:val="fr-FR"/>
           </w:rPr>
           <w:fldChar w:fldCharType="begin"/>
         </w:r>
@@ -250,19 +267,21 @@
           <w:rPr>
             <w:noProof/>
             <w:webHidden/>
+            <w:lang w:val="fr-FR"/>
           </w:rPr>
           <w:instrText xml:space="preserve"> PAGEREF _Toc70881958 \h </w:instrText>
         </w:r>
         <w:r>
           <w:rPr>
             <w:noProof/>
-            <w:webHidden/>
-          </w:rPr>
-        </w:r>
-        <w:r>
-          <w:rPr>
-            <w:noProof/>
-            <w:webHidden/>
+            <w:lang w:val="fr-FR"/>
+          </w:rPr>
+        </w:r>
+        <w:r>
+          <w:rPr>
+            <w:noProof/>
+            <w:webHidden/>
+            <w:lang w:val="fr-FR"/>
           </w:rPr>
           <w:fldChar w:fldCharType="separate"/>
         </w:r>
@@ -270,6 +289,7 @@
           <w:rPr>
             <w:noProof/>
             <w:webHidden/>
+            <w:lang w:val="fr-FR"/>
           </w:rPr>
           <w:t>3</w:t>
         </w:r>
@@ -277,6 +297,7 @@
           <w:rPr>
             <w:noProof/>
             <w:webHidden/>
+            <w:lang w:val="fr-FR"/>
           </w:rPr>
           <w:fldChar w:fldCharType="end"/>
         </w:r>
@@ -284,19 +305,20 @@
     </w:p>
     <w:p>
       <w:pPr>
-        <w:pStyle w:val="11"/>
+        <w:pStyle w:val="TOC1"/>
         <w:tabs>
           <w:tab w:val="right" w:leader="dot" w:pos="9679"/>
         </w:tabs>
         <w:rPr>
           <w:noProof/>
           <w:sz w:val="22"/>
+          <w:lang w:val="fr-FR"/>
         </w:rPr>
       </w:pPr>
       <w:hyperlink w:anchor="_Toc70881959" w:history="1">
         <w:r>
           <w:rPr>
-            <w:rStyle w:val="ae"/>
+            <w:rStyle w:val="Hyperlink"/>
             <w:noProof/>
             <w:lang w:val="fr-FR"/>
           </w:rPr>
@@ -306,6 +328,7 @@
           <w:rPr>
             <w:noProof/>
             <w:webHidden/>
+            <w:lang w:val="fr-FR"/>
           </w:rPr>
           <w:tab/>
         </w:r>
@@ -313,6 +336,7 @@
           <w:rPr>
             <w:noProof/>
             <w:webHidden/>
+            <w:lang w:val="fr-FR"/>
           </w:rPr>
           <w:fldChar w:fldCharType="begin"/>
         </w:r>
@@ -320,19 +344,21 @@
           <w:rPr>
             <w:noProof/>
             <w:webHidden/>
+            <w:lang w:val="fr-FR"/>
           </w:rPr>
           <w:instrText xml:space="preserve"> PAGEREF _Toc70881959 \h </w:instrText>
         </w:r>
         <w:r>
           <w:rPr>
             <w:noProof/>
-            <w:webHidden/>
-          </w:rPr>
-        </w:r>
-        <w:r>
-          <w:rPr>
-            <w:noProof/>
-            <w:webHidden/>
+            <w:lang w:val="fr-FR"/>
+          </w:rPr>
+        </w:r>
+        <w:r>
+          <w:rPr>
+            <w:noProof/>
+            <w:webHidden/>
+            <w:lang w:val="fr-FR"/>
           </w:rPr>
           <w:fldChar w:fldCharType="separate"/>
         </w:r>
@@ -340,6 +366,7 @@
           <w:rPr>
             <w:noProof/>
             <w:webHidden/>
+            <w:lang w:val="fr-FR"/>
           </w:rPr>
           <w:t>3</w:t>
         </w:r>
@@ -347,6 +374,7 @@
           <w:rPr>
             <w:noProof/>
             <w:webHidden/>
+            <w:lang w:val="fr-FR"/>
           </w:rPr>
           <w:fldChar w:fldCharType="end"/>
         </w:r>
@@ -354,19 +382,20 @@
     </w:p>
     <w:p>
       <w:pPr>
-        <w:pStyle w:val="11"/>
+        <w:pStyle w:val="TOC1"/>
         <w:tabs>
           <w:tab w:val="right" w:leader="dot" w:pos="9679"/>
         </w:tabs>
         <w:rPr>
           <w:noProof/>
           <w:sz w:val="22"/>
+          <w:lang w:val="fr-FR"/>
         </w:rPr>
       </w:pPr>
       <w:hyperlink w:anchor="_Toc70881960" w:history="1">
         <w:r>
           <w:rPr>
-            <w:rStyle w:val="ae"/>
+            <w:rStyle w:val="Hyperlink"/>
             <w:noProof/>
             <w:lang w:val="fr-FR"/>
           </w:rPr>
@@ -376,6 +405,7 @@
           <w:rPr>
             <w:noProof/>
             <w:webHidden/>
+            <w:lang w:val="fr-FR"/>
           </w:rPr>
           <w:tab/>
         </w:r>
@@ -383,6 +413,7 @@
           <w:rPr>
             <w:noProof/>
             <w:webHidden/>
+            <w:lang w:val="fr-FR"/>
           </w:rPr>
           <w:fldChar w:fldCharType="begin"/>
         </w:r>
@@ -390,19 +421,21 @@
           <w:rPr>
             <w:noProof/>
             <w:webHidden/>
+            <w:lang w:val="fr-FR"/>
           </w:rPr>
           <w:instrText xml:space="preserve"> PAGEREF _Toc70881960 \h </w:instrText>
         </w:r>
         <w:r>
           <w:rPr>
             <w:noProof/>
-            <w:webHidden/>
-          </w:rPr>
-        </w:r>
-        <w:r>
-          <w:rPr>
-            <w:noProof/>
-            <w:webHidden/>
+            <w:lang w:val="fr-FR"/>
+          </w:rPr>
+        </w:r>
+        <w:r>
+          <w:rPr>
+            <w:noProof/>
+            <w:webHidden/>
+            <w:lang w:val="fr-FR"/>
           </w:rPr>
           <w:fldChar w:fldCharType="separate"/>
         </w:r>
@@ -410,6 +443,7 @@
           <w:rPr>
             <w:noProof/>
             <w:webHidden/>
+            <w:lang w:val="fr-FR"/>
           </w:rPr>
           <w:t>3</w:t>
         </w:r>
@@ -417,6 +451,7 @@
           <w:rPr>
             <w:noProof/>
             <w:webHidden/>
+            <w:lang w:val="fr-FR"/>
           </w:rPr>
           <w:fldChar w:fldCharType="end"/>
         </w:r>
@@ -424,7 +459,7 @@
     </w:p>
     <w:p>
       <w:pPr>
-        <w:pStyle w:val="21"/>
+        <w:pStyle w:val="TOC2"/>
         <w:tabs>
           <w:tab w:val="right" w:leader="dot" w:pos="9679"/>
         </w:tabs>
@@ -433,12 +468,13 @@
           <w:i w:val="0"/>
           <w:noProof/>
           <w:sz w:val="22"/>
+          <w:lang w:val="fr-FR"/>
         </w:rPr>
       </w:pPr>
       <w:hyperlink w:anchor="_Toc70881961" w:history="1">
         <w:r>
           <w:rPr>
-            <w:rStyle w:val="ae"/>
+            <w:rStyle w:val="Hyperlink"/>
             <w:noProof/>
             <w:lang w:val="fr-FR"/>
           </w:rPr>
@@ -448,6 +484,7 @@
           <w:rPr>
             <w:noProof/>
             <w:webHidden/>
+            <w:lang w:val="fr-FR"/>
           </w:rPr>
           <w:tab/>
         </w:r>
@@ -455,6 +492,7 @@
           <w:rPr>
             <w:noProof/>
             <w:webHidden/>
+            <w:lang w:val="fr-FR"/>
           </w:rPr>
           <w:fldChar w:fldCharType="begin"/>
         </w:r>
@@ -462,19 +500,21 @@
           <w:rPr>
             <w:noProof/>
             <w:webHidden/>
+            <w:lang w:val="fr-FR"/>
           </w:rPr>
           <w:instrText xml:space="preserve"> PAGEREF _Toc70881961 \h </w:instrText>
         </w:r>
         <w:r>
           <w:rPr>
             <w:noProof/>
-            <w:webHidden/>
-          </w:rPr>
-        </w:r>
-        <w:r>
-          <w:rPr>
-            <w:noProof/>
-            <w:webHidden/>
+            <w:lang w:val="fr-FR"/>
+          </w:rPr>
+        </w:r>
+        <w:r>
+          <w:rPr>
+            <w:noProof/>
+            <w:webHidden/>
+            <w:lang w:val="fr-FR"/>
           </w:rPr>
           <w:fldChar w:fldCharType="separate"/>
         </w:r>
@@ -482,6 +522,7 @@
           <w:rPr>
             <w:noProof/>
             <w:webHidden/>
+            <w:lang w:val="fr-FR"/>
           </w:rPr>
           <w:t>3</w:t>
         </w:r>
@@ -489,6 +530,7 @@
           <w:rPr>
             <w:noProof/>
             <w:webHidden/>
+            <w:lang w:val="fr-FR"/>
           </w:rPr>
           <w:fldChar w:fldCharType="end"/>
         </w:r>
@@ -496,7 +538,7 @@
     </w:p>
     <w:p>
       <w:pPr>
-        <w:pStyle w:val="21"/>
+        <w:pStyle w:val="TOC2"/>
         <w:tabs>
           <w:tab w:val="right" w:leader="dot" w:pos="9679"/>
         </w:tabs>
@@ -505,12 +547,13 @@
           <w:i w:val="0"/>
           <w:noProof/>
           <w:sz w:val="22"/>
+          <w:lang w:val="fr-FR"/>
         </w:rPr>
       </w:pPr>
       <w:hyperlink w:anchor="_Toc70881962" w:history="1">
         <w:r>
           <w:rPr>
-            <w:rStyle w:val="ae"/>
+            <w:rStyle w:val="Hyperlink"/>
             <w:noProof/>
             <w:lang w:val="fr-FR"/>
           </w:rPr>
@@ -520,6 +563,7 @@
           <w:rPr>
             <w:noProof/>
             <w:webHidden/>
+            <w:lang w:val="fr-FR"/>
           </w:rPr>
           <w:tab/>
         </w:r>
@@ -527,6 +571,7 @@
           <w:rPr>
             <w:noProof/>
             <w:webHidden/>
+            <w:lang w:val="fr-FR"/>
           </w:rPr>
           <w:fldChar w:fldCharType="begin"/>
         </w:r>
@@ -534,19 +579,21 @@
           <w:rPr>
             <w:noProof/>
             <w:webHidden/>
+            <w:lang w:val="fr-FR"/>
           </w:rPr>
           <w:instrText xml:space="preserve"> PAGEREF _Toc70881962 \h </w:instrText>
         </w:r>
         <w:r>
           <w:rPr>
             <w:noProof/>
-            <w:webHidden/>
-          </w:rPr>
-        </w:r>
-        <w:r>
-          <w:rPr>
-            <w:noProof/>
-            <w:webHidden/>
+            <w:lang w:val="fr-FR"/>
+          </w:rPr>
+        </w:r>
+        <w:r>
+          <w:rPr>
+            <w:noProof/>
+            <w:webHidden/>
+            <w:lang w:val="fr-FR"/>
           </w:rPr>
           <w:fldChar w:fldCharType="separate"/>
         </w:r>
@@ -554,6 +601,7 @@
           <w:rPr>
             <w:noProof/>
             <w:webHidden/>
+            <w:lang w:val="fr-FR"/>
           </w:rPr>
           <w:t>4</w:t>
         </w:r>
@@ -561,6 +609,7 @@
           <w:rPr>
             <w:noProof/>
             <w:webHidden/>
+            <w:lang w:val="fr-FR"/>
           </w:rPr>
           <w:fldChar w:fldCharType="end"/>
         </w:r>
@@ -568,7 +617,7 @@
     </w:p>
     <w:p>
       <w:pPr>
-        <w:pStyle w:val="21"/>
+        <w:pStyle w:val="TOC2"/>
         <w:tabs>
           <w:tab w:val="right" w:leader="dot" w:pos="9679"/>
         </w:tabs>
@@ -577,12 +626,13 @@
           <w:i w:val="0"/>
           <w:noProof/>
           <w:sz w:val="22"/>
+          <w:lang w:val="fr-FR"/>
         </w:rPr>
       </w:pPr>
       <w:hyperlink w:anchor="_Toc70881963" w:history="1">
         <w:r>
           <w:rPr>
-            <w:rStyle w:val="ae"/>
+            <w:rStyle w:val="Hyperlink"/>
             <w:noProof/>
             <w:lang w:val="fr-FR"/>
           </w:rPr>
@@ -592,6 +642,7 @@
           <w:rPr>
             <w:noProof/>
             <w:webHidden/>
+            <w:lang w:val="fr-FR"/>
           </w:rPr>
           <w:tab/>
         </w:r>
@@ -599,6 +650,7 @@
           <w:rPr>
             <w:noProof/>
             <w:webHidden/>
+            <w:lang w:val="fr-FR"/>
           </w:rPr>
           <w:fldChar w:fldCharType="begin"/>
         </w:r>
@@ -606,19 +658,21 @@
           <w:rPr>
             <w:noProof/>
             <w:webHidden/>
+            <w:lang w:val="fr-FR"/>
           </w:rPr>
           <w:instrText xml:space="preserve"> PAGEREF _Toc70881963 \h </w:instrText>
         </w:r>
         <w:r>
           <w:rPr>
             <w:noProof/>
-            <w:webHidden/>
-          </w:rPr>
-        </w:r>
-        <w:r>
-          <w:rPr>
-            <w:noProof/>
-            <w:webHidden/>
+            <w:lang w:val="fr-FR"/>
+          </w:rPr>
+        </w:r>
+        <w:r>
+          <w:rPr>
+            <w:noProof/>
+            <w:webHidden/>
+            <w:lang w:val="fr-FR"/>
           </w:rPr>
           <w:fldChar w:fldCharType="separate"/>
         </w:r>
@@ -626,6 +680,7 @@
           <w:rPr>
             <w:noProof/>
             <w:webHidden/>
+            <w:lang w:val="fr-FR"/>
           </w:rPr>
           <w:t>4</w:t>
         </w:r>
@@ -633,6 +688,7 @@
           <w:rPr>
             <w:noProof/>
             <w:webHidden/>
+            <w:lang w:val="fr-FR"/>
           </w:rPr>
           <w:fldChar w:fldCharType="end"/>
         </w:r>
@@ -640,19 +696,20 @@
     </w:p>
     <w:p>
       <w:pPr>
-        <w:pStyle w:val="11"/>
+        <w:pStyle w:val="TOC1"/>
         <w:tabs>
           <w:tab w:val="right" w:leader="dot" w:pos="9679"/>
         </w:tabs>
         <w:rPr>
           <w:noProof/>
           <w:sz w:val="22"/>
+          <w:lang w:val="fr-FR"/>
         </w:rPr>
       </w:pPr>
       <w:hyperlink w:anchor="_Toc70881964" w:history="1">
         <w:r>
           <w:rPr>
-            <w:rStyle w:val="ae"/>
+            <w:rStyle w:val="Hyperlink"/>
             <w:noProof/>
             <w:lang w:val="fr-FR"/>
           </w:rPr>
@@ -662,6 +719,7 @@
           <w:rPr>
             <w:noProof/>
             <w:webHidden/>
+            <w:lang w:val="fr-FR"/>
           </w:rPr>
           <w:tab/>
         </w:r>
@@ -669,6 +727,7 @@
           <w:rPr>
             <w:noProof/>
             <w:webHidden/>
+            <w:lang w:val="fr-FR"/>
           </w:rPr>
           <w:fldChar w:fldCharType="begin"/>
         </w:r>
@@ -676,19 +735,21 @@
           <w:rPr>
             <w:noProof/>
             <w:webHidden/>
+            <w:lang w:val="fr-FR"/>
           </w:rPr>
           <w:instrText xml:space="preserve"> PAGEREF _Toc70881964 \h </w:instrText>
         </w:r>
         <w:r>
           <w:rPr>
             <w:noProof/>
-            <w:webHidden/>
-          </w:rPr>
-        </w:r>
-        <w:r>
-          <w:rPr>
-            <w:noProof/>
-            <w:webHidden/>
+            <w:lang w:val="fr-FR"/>
+          </w:rPr>
+        </w:r>
+        <w:r>
+          <w:rPr>
+            <w:noProof/>
+            <w:webHidden/>
+            <w:lang w:val="fr-FR"/>
           </w:rPr>
           <w:fldChar w:fldCharType="separate"/>
         </w:r>
@@ -696,6 +757,7 @@
           <w:rPr>
             <w:noProof/>
             <w:webHidden/>
+            <w:lang w:val="fr-FR"/>
           </w:rPr>
           <w:t>5</w:t>
         </w:r>
@@ -703,6 +765,7 @@
           <w:rPr>
             <w:noProof/>
             <w:webHidden/>
+            <w:lang w:val="fr-FR"/>
           </w:rPr>
           <w:fldChar w:fldCharType="end"/>
         </w:r>
@@ -710,19 +773,20 @@
     </w:p>
     <w:p>
       <w:pPr>
-        <w:pStyle w:val="11"/>
+        <w:pStyle w:val="TOC1"/>
         <w:tabs>
           <w:tab w:val="right" w:leader="dot" w:pos="9679"/>
         </w:tabs>
         <w:rPr>
           <w:noProof/>
           <w:sz w:val="22"/>
+          <w:lang w:val="fr-FR"/>
         </w:rPr>
       </w:pPr>
       <w:hyperlink w:anchor="_Toc70881965" w:history="1">
         <w:r>
           <w:rPr>
-            <w:rStyle w:val="ae"/>
+            <w:rStyle w:val="Hyperlink"/>
             <w:noProof/>
             <w:lang w:val="fr-FR"/>
           </w:rPr>
@@ -732,6 +796,7 @@
           <w:rPr>
             <w:noProof/>
             <w:webHidden/>
+            <w:lang w:val="fr-FR"/>
           </w:rPr>
           <w:tab/>
         </w:r>
@@ -739,6 +804,7 @@
           <w:rPr>
             <w:noProof/>
             <w:webHidden/>
+            <w:lang w:val="fr-FR"/>
           </w:rPr>
           <w:fldChar w:fldCharType="begin"/>
         </w:r>
@@ -746,19 +812,21 @@
           <w:rPr>
             <w:noProof/>
             <w:webHidden/>
+            <w:lang w:val="fr-FR"/>
           </w:rPr>
           <w:instrText xml:space="preserve"> PAGEREF _Toc70881965 \h </w:instrText>
         </w:r>
         <w:r>
           <w:rPr>
             <w:noProof/>
-            <w:webHidden/>
-          </w:rPr>
-        </w:r>
-        <w:r>
-          <w:rPr>
-            <w:noProof/>
-            <w:webHidden/>
+            <w:lang w:val="fr-FR"/>
+          </w:rPr>
+        </w:r>
+        <w:r>
+          <w:rPr>
+            <w:noProof/>
+            <w:webHidden/>
+            <w:lang w:val="fr-FR"/>
           </w:rPr>
           <w:fldChar w:fldCharType="separate"/>
         </w:r>
@@ -766,6 +834,7 @@
           <w:rPr>
             <w:noProof/>
             <w:webHidden/>
+            <w:lang w:val="fr-FR"/>
           </w:rPr>
           <w:t>7</w:t>
         </w:r>
@@ -773,6 +842,7 @@
           <w:rPr>
             <w:noProof/>
             <w:webHidden/>
+            <w:lang w:val="fr-FR"/>
           </w:rPr>
           <w:fldChar w:fldCharType="end"/>
         </w:r>
@@ -780,7 +850,7 @@
     </w:p>
     <w:p>
       <w:pPr>
-        <w:pStyle w:val="21"/>
+        <w:pStyle w:val="TOC2"/>
         <w:tabs>
           <w:tab w:val="right" w:leader="dot" w:pos="9679"/>
         </w:tabs>
@@ -789,12 +859,13 @@
           <w:i w:val="0"/>
           <w:noProof/>
           <w:sz w:val="22"/>
+          <w:lang w:val="fr-FR"/>
         </w:rPr>
       </w:pPr>
       <w:hyperlink w:anchor="_Toc70881966" w:history="1">
         <w:r>
           <w:rPr>
-            <w:rStyle w:val="ae"/>
+            <w:rStyle w:val="Hyperlink"/>
             <w:noProof/>
             <w:lang w:val="fr-FR"/>
           </w:rPr>
@@ -804,6 +875,7 @@
           <w:rPr>
             <w:noProof/>
             <w:webHidden/>
+            <w:lang w:val="fr-FR"/>
           </w:rPr>
           <w:tab/>
         </w:r>
@@ -811,6 +883,7 @@
           <w:rPr>
             <w:noProof/>
             <w:webHidden/>
+            <w:lang w:val="fr-FR"/>
           </w:rPr>
           <w:fldChar w:fldCharType="begin"/>
         </w:r>
@@ -818,19 +891,21 @@
           <w:rPr>
             <w:noProof/>
             <w:webHidden/>
+            <w:lang w:val="fr-FR"/>
           </w:rPr>
           <w:instrText xml:space="preserve"> PAGEREF _Toc70881966 \h </w:instrText>
         </w:r>
         <w:r>
           <w:rPr>
             <w:noProof/>
-            <w:webHidden/>
-          </w:rPr>
-        </w:r>
-        <w:r>
-          <w:rPr>
-            <w:noProof/>
-            <w:webHidden/>
+            <w:lang w:val="fr-FR"/>
+          </w:rPr>
+        </w:r>
+        <w:r>
+          <w:rPr>
+            <w:noProof/>
+            <w:webHidden/>
+            <w:lang w:val="fr-FR"/>
           </w:rPr>
           <w:fldChar w:fldCharType="separate"/>
         </w:r>
@@ -838,6 +913,7 @@
           <w:rPr>
             <w:noProof/>
             <w:webHidden/>
+            <w:lang w:val="fr-FR"/>
           </w:rPr>
           <w:t>7</w:t>
         </w:r>
@@ -845,6 +921,7 @@
           <w:rPr>
             <w:noProof/>
             <w:webHidden/>
+            <w:lang w:val="fr-FR"/>
           </w:rPr>
           <w:fldChar w:fldCharType="end"/>
         </w:r>
@@ -852,7 +929,7 @@
     </w:p>
     <w:p>
       <w:pPr>
-        <w:pStyle w:val="21"/>
+        <w:pStyle w:val="TOC2"/>
         <w:tabs>
           <w:tab w:val="right" w:leader="dot" w:pos="9679"/>
         </w:tabs>
@@ -861,12 +938,13 @@
           <w:i w:val="0"/>
           <w:noProof/>
           <w:sz w:val="22"/>
+          <w:lang w:val="fr-FR"/>
         </w:rPr>
       </w:pPr>
       <w:hyperlink w:anchor="_Toc70881967" w:history="1">
         <w:r>
           <w:rPr>
-            <w:rStyle w:val="ae"/>
+            <w:rStyle w:val="Hyperlink"/>
             <w:noProof/>
             <w:lang w:val="fr-FR"/>
           </w:rPr>
@@ -876,6 +954,7 @@
           <w:rPr>
             <w:noProof/>
             <w:webHidden/>
+            <w:lang w:val="fr-FR"/>
           </w:rPr>
           <w:tab/>
         </w:r>
@@ -883,6 +962,7 @@
           <w:rPr>
             <w:noProof/>
             <w:webHidden/>
+            <w:lang w:val="fr-FR"/>
           </w:rPr>
           <w:fldChar w:fldCharType="begin"/>
         </w:r>
@@ -890,19 +970,21 @@
           <w:rPr>
             <w:noProof/>
             <w:webHidden/>
+            <w:lang w:val="fr-FR"/>
           </w:rPr>
           <w:instrText xml:space="preserve"> PAGEREF _Toc70881967 \h </w:instrText>
         </w:r>
         <w:r>
           <w:rPr>
             <w:noProof/>
-            <w:webHidden/>
-          </w:rPr>
-        </w:r>
-        <w:r>
-          <w:rPr>
-            <w:noProof/>
-            <w:webHidden/>
+            <w:lang w:val="fr-FR"/>
+          </w:rPr>
+        </w:r>
+        <w:r>
+          <w:rPr>
+            <w:noProof/>
+            <w:webHidden/>
+            <w:lang w:val="fr-FR"/>
           </w:rPr>
           <w:fldChar w:fldCharType="separate"/>
         </w:r>
@@ -910,6 +992,7 @@
           <w:rPr>
             <w:noProof/>
             <w:webHidden/>
+            <w:lang w:val="fr-FR"/>
           </w:rPr>
           <w:t>7</w:t>
         </w:r>
@@ -917,6 +1000,7 @@
           <w:rPr>
             <w:noProof/>
             <w:webHidden/>
+            <w:lang w:val="fr-FR"/>
           </w:rPr>
           <w:fldChar w:fldCharType="end"/>
         </w:r>
@@ -924,7 +1008,7 @@
     </w:p>
     <w:p>
       <w:pPr>
-        <w:pStyle w:val="21"/>
+        <w:pStyle w:val="TOC2"/>
         <w:tabs>
           <w:tab w:val="right" w:leader="dot" w:pos="9679"/>
         </w:tabs>
@@ -933,12 +1017,13 @@
           <w:i w:val="0"/>
           <w:noProof/>
           <w:sz w:val="22"/>
+          <w:lang w:val="fr-FR"/>
         </w:rPr>
       </w:pPr>
       <w:hyperlink w:anchor="_Toc70881968" w:history="1">
         <w:r>
           <w:rPr>
-            <w:rStyle w:val="ae"/>
+            <w:rStyle w:val="Hyperlink"/>
             <w:noProof/>
             <w:lang w:val="fr-FR"/>
           </w:rPr>
@@ -948,6 +1033,7 @@
           <w:rPr>
             <w:noProof/>
             <w:webHidden/>
+            <w:lang w:val="fr-FR"/>
           </w:rPr>
           <w:tab/>
         </w:r>
@@ -955,6 +1041,7 @@
           <w:rPr>
             <w:noProof/>
             <w:webHidden/>
+            <w:lang w:val="fr-FR"/>
           </w:rPr>
           <w:fldChar w:fldCharType="begin"/>
         </w:r>
@@ -962,19 +1049,21 @@
           <w:rPr>
             <w:noProof/>
             <w:webHidden/>
+            <w:lang w:val="fr-FR"/>
           </w:rPr>
           <w:instrText xml:space="preserve"> PAGEREF _Toc70881968 \h </w:instrText>
         </w:r>
         <w:r>
           <w:rPr>
             <w:noProof/>
-            <w:webHidden/>
-          </w:rPr>
-        </w:r>
-        <w:r>
-          <w:rPr>
-            <w:noProof/>
-            <w:webHidden/>
+            <w:lang w:val="fr-FR"/>
+          </w:rPr>
+        </w:r>
+        <w:r>
+          <w:rPr>
+            <w:noProof/>
+            <w:webHidden/>
+            <w:lang w:val="fr-FR"/>
           </w:rPr>
           <w:fldChar w:fldCharType="separate"/>
         </w:r>
@@ -982,6 +1071,7 @@
           <w:rPr>
             <w:noProof/>
             <w:webHidden/>
+            <w:lang w:val="fr-FR"/>
           </w:rPr>
           <w:t>8</w:t>
         </w:r>
@@ -989,6 +1079,7 @@
           <w:rPr>
             <w:noProof/>
             <w:webHidden/>
+            <w:lang w:val="fr-FR"/>
           </w:rPr>
           <w:fldChar w:fldCharType="end"/>
         </w:r>
@@ -996,7 +1087,7 @@
     </w:p>
     <w:p>
       <w:pPr>
-        <w:pStyle w:val="21"/>
+        <w:pStyle w:val="TOC2"/>
         <w:tabs>
           <w:tab w:val="right" w:leader="dot" w:pos="9679"/>
         </w:tabs>
@@ -1005,12 +1096,13 @@
           <w:i w:val="0"/>
           <w:noProof/>
           <w:sz w:val="22"/>
+          <w:lang w:val="fr-FR"/>
         </w:rPr>
       </w:pPr>
       <w:hyperlink w:anchor="_Toc70881969" w:history="1">
         <w:r>
           <w:rPr>
-            <w:rStyle w:val="ae"/>
+            <w:rStyle w:val="Hyperlink"/>
             <w:noProof/>
             <w:lang w:val="fr-FR"/>
           </w:rPr>
@@ -1020,6 +1112,7 @@
           <w:rPr>
             <w:noProof/>
             <w:webHidden/>
+            <w:lang w:val="fr-FR"/>
           </w:rPr>
           <w:tab/>
         </w:r>
@@ -1027,6 +1120,7 @@
           <w:rPr>
             <w:noProof/>
             <w:webHidden/>
+            <w:lang w:val="fr-FR"/>
           </w:rPr>
           <w:fldChar w:fldCharType="begin"/>
         </w:r>
@@ -1034,19 +1128,21 @@
           <w:rPr>
             <w:noProof/>
             <w:webHidden/>
+            <w:lang w:val="fr-FR"/>
           </w:rPr>
           <w:instrText xml:space="preserve"> PAGEREF _Toc70881969 \h </w:instrText>
         </w:r>
         <w:r>
           <w:rPr>
             <w:noProof/>
-            <w:webHidden/>
-          </w:rPr>
-        </w:r>
-        <w:r>
-          <w:rPr>
-            <w:noProof/>
-            <w:webHidden/>
+            <w:lang w:val="fr-FR"/>
+          </w:rPr>
+        </w:r>
+        <w:r>
+          <w:rPr>
+            <w:noProof/>
+            <w:webHidden/>
+            <w:lang w:val="fr-FR"/>
           </w:rPr>
           <w:fldChar w:fldCharType="separate"/>
         </w:r>
@@ -1054,6 +1150,7 @@
           <w:rPr>
             <w:noProof/>
             <w:webHidden/>
+            <w:lang w:val="fr-FR"/>
           </w:rPr>
           <w:t>8</w:t>
         </w:r>
@@ -1061,6 +1158,7 @@
           <w:rPr>
             <w:noProof/>
             <w:webHidden/>
+            <w:lang w:val="fr-FR"/>
           </w:rPr>
           <w:fldChar w:fldCharType="end"/>
         </w:r>
@@ -1068,7 +1166,7 @@
     </w:p>
     <w:p>
       <w:pPr>
-        <w:pStyle w:val="21"/>
+        <w:pStyle w:val="TOC2"/>
         <w:tabs>
           <w:tab w:val="right" w:leader="dot" w:pos="9679"/>
         </w:tabs>
@@ -1077,12 +1175,13 @@
           <w:i w:val="0"/>
           <w:noProof/>
           <w:sz w:val="22"/>
+          <w:lang w:val="fr-FR"/>
         </w:rPr>
       </w:pPr>
       <w:hyperlink w:anchor="_Toc70881970" w:history="1">
         <w:r>
           <w:rPr>
-            <w:rStyle w:val="ae"/>
+            <w:rStyle w:val="Hyperlink"/>
             <w:noProof/>
             <w:lang w:val="fr-FR"/>
           </w:rPr>
@@ -1092,6 +1191,7 @@
           <w:rPr>
             <w:noProof/>
             <w:webHidden/>
+            <w:lang w:val="fr-FR"/>
           </w:rPr>
           <w:tab/>
         </w:r>
@@ -1099,6 +1199,7 @@
           <w:rPr>
             <w:noProof/>
             <w:webHidden/>
+            <w:lang w:val="fr-FR"/>
           </w:rPr>
           <w:fldChar w:fldCharType="begin"/>
         </w:r>
@@ -1106,19 +1207,21 @@
           <w:rPr>
             <w:noProof/>
             <w:webHidden/>
+            <w:lang w:val="fr-FR"/>
           </w:rPr>
           <w:instrText xml:space="preserve"> PAGEREF _Toc70881970 \h </w:instrText>
         </w:r>
         <w:r>
           <w:rPr>
             <w:noProof/>
-            <w:webHidden/>
-          </w:rPr>
-        </w:r>
-        <w:r>
-          <w:rPr>
-            <w:noProof/>
-            <w:webHidden/>
+            <w:lang w:val="fr-FR"/>
+          </w:rPr>
+        </w:r>
+        <w:r>
+          <w:rPr>
+            <w:noProof/>
+            <w:webHidden/>
+            <w:lang w:val="fr-FR"/>
           </w:rPr>
           <w:fldChar w:fldCharType="separate"/>
         </w:r>
@@ -1126,6 +1229,7 @@
           <w:rPr>
             <w:noProof/>
             <w:webHidden/>
+            <w:lang w:val="fr-FR"/>
           </w:rPr>
           <w:t>9</w:t>
         </w:r>
@@ -1133,6 +1237,7 @@
           <w:rPr>
             <w:noProof/>
             <w:webHidden/>
+            <w:lang w:val="fr-FR"/>
           </w:rPr>
           <w:fldChar w:fldCharType="end"/>
         </w:r>
@@ -1140,19 +1245,20 @@
     </w:p>
     <w:p>
       <w:pPr>
-        <w:pStyle w:val="11"/>
+        <w:pStyle w:val="TOC1"/>
         <w:tabs>
           <w:tab w:val="right" w:leader="dot" w:pos="9679"/>
         </w:tabs>
         <w:rPr>
           <w:noProof/>
           <w:sz w:val="22"/>
+          <w:lang w:val="fr-FR"/>
         </w:rPr>
       </w:pPr>
       <w:hyperlink w:anchor="_Toc70881971" w:history="1">
         <w:r>
           <w:rPr>
-            <w:rStyle w:val="ae"/>
+            <w:rStyle w:val="Hyperlink"/>
             <w:noProof/>
             <w:lang w:val="fr-FR"/>
           </w:rPr>
@@ -1162,6 +1268,7 @@
           <w:rPr>
             <w:noProof/>
             <w:webHidden/>
+            <w:lang w:val="fr-FR"/>
           </w:rPr>
           <w:tab/>
         </w:r>
@@ -1169,6 +1276,7 @@
           <w:rPr>
             <w:noProof/>
             <w:webHidden/>
+            <w:lang w:val="fr-FR"/>
           </w:rPr>
           <w:fldChar w:fldCharType="begin"/>
         </w:r>
@@ -1176,19 +1284,21 @@
           <w:rPr>
             <w:noProof/>
             <w:webHidden/>
+            <w:lang w:val="fr-FR"/>
           </w:rPr>
           <w:instrText xml:space="preserve"> PAGEREF _Toc70881971 \h </w:instrText>
         </w:r>
         <w:r>
           <w:rPr>
             <w:noProof/>
-            <w:webHidden/>
-          </w:rPr>
-        </w:r>
-        <w:r>
-          <w:rPr>
-            <w:noProof/>
-            <w:webHidden/>
+            <w:lang w:val="fr-FR"/>
+          </w:rPr>
+        </w:r>
+        <w:r>
+          <w:rPr>
+            <w:noProof/>
+            <w:webHidden/>
+            <w:lang w:val="fr-FR"/>
           </w:rPr>
           <w:fldChar w:fldCharType="separate"/>
         </w:r>
@@ -1196,6 +1306,7 @@
           <w:rPr>
             <w:noProof/>
             <w:webHidden/>
+            <w:lang w:val="fr-FR"/>
           </w:rPr>
           <w:t>12</w:t>
         </w:r>
@@ -1203,6 +1314,7 @@
           <w:rPr>
             <w:noProof/>
             <w:webHidden/>
+            <w:lang w:val="fr-FR"/>
           </w:rPr>
           <w:fldChar w:fldCharType="end"/>
         </w:r>
@@ -1210,19 +1322,20 @@
     </w:p>
     <w:p>
       <w:pPr>
-        <w:pStyle w:val="11"/>
+        <w:pStyle w:val="TOC1"/>
         <w:tabs>
           <w:tab w:val="right" w:leader="dot" w:pos="9679"/>
         </w:tabs>
         <w:rPr>
           <w:noProof/>
           <w:sz w:val="22"/>
+          <w:lang w:val="fr-FR"/>
         </w:rPr>
       </w:pPr>
       <w:hyperlink w:anchor="_Toc70881972" w:history="1">
         <w:r>
           <w:rPr>
-            <w:rStyle w:val="ae"/>
+            <w:rStyle w:val="Hyperlink"/>
             <w:noProof/>
             <w:lang w:val="fr-FR"/>
           </w:rPr>
@@ -1232,6 +1345,7 @@
           <w:rPr>
             <w:noProof/>
             <w:webHidden/>
+            <w:lang w:val="fr-FR"/>
           </w:rPr>
           <w:tab/>
         </w:r>
@@ -1239,6 +1353,7 @@
           <w:rPr>
             <w:noProof/>
             <w:webHidden/>
+            <w:lang w:val="fr-FR"/>
           </w:rPr>
           <w:fldChar w:fldCharType="begin"/>
         </w:r>
@@ -1246,19 +1361,21 @@
           <w:rPr>
             <w:noProof/>
             <w:webHidden/>
+            <w:lang w:val="fr-FR"/>
           </w:rPr>
           <w:instrText xml:space="preserve"> PAGEREF _Toc70881972 \h </w:instrText>
         </w:r>
         <w:r>
           <w:rPr>
             <w:noProof/>
-            <w:webHidden/>
-          </w:rPr>
-        </w:r>
-        <w:r>
-          <w:rPr>
-            <w:noProof/>
-            <w:webHidden/>
+            <w:lang w:val="fr-FR"/>
+          </w:rPr>
+        </w:r>
+        <w:r>
+          <w:rPr>
+            <w:noProof/>
+            <w:webHidden/>
+            <w:lang w:val="fr-FR"/>
           </w:rPr>
           <w:fldChar w:fldCharType="separate"/>
         </w:r>
@@ -1266,6 +1383,7 @@
           <w:rPr>
             <w:noProof/>
             <w:webHidden/>
+            <w:lang w:val="fr-FR"/>
           </w:rPr>
           <w:t>12</w:t>
         </w:r>
@@ -1273,6 +1391,7 @@
           <w:rPr>
             <w:noProof/>
             <w:webHidden/>
+            <w:lang w:val="fr-FR"/>
           </w:rPr>
           <w:fldChar w:fldCharType="end"/>
         </w:r>
@@ -1280,19 +1399,20 @@
     </w:p>
     <w:p>
       <w:pPr>
-        <w:pStyle w:val="11"/>
+        <w:pStyle w:val="TOC1"/>
         <w:tabs>
           <w:tab w:val="right" w:leader="dot" w:pos="9679"/>
         </w:tabs>
         <w:rPr>
           <w:noProof/>
           <w:sz w:val="22"/>
+          <w:lang w:val="fr-FR"/>
         </w:rPr>
       </w:pPr>
       <w:hyperlink w:anchor="_Toc70881973" w:history="1">
         <w:r>
           <w:rPr>
-            <w:rStyle w:val="ae"/>
+            <w:rStyle w:val="Hyperlink"/>
             <w:noProof/>
             <w:lang w:val="fr-FR"/>
           </w:rPr>
@@ -1302,6 +1422,7 @@
           <w:rPr>
             <w:noProof/>
             <w:webHidden/>
+            <w:lang w:val="fr-FR"/>
           </w:rPr>
           <w:tab/>
         </w:r>
@@ -1309,6 +1430,7 @@
           <w:rPr>
             <w:noProof/>
             <w:webHidden/>
+            <w:lang w:val="fr-FR"/>
           </w:rPr>
           <w:fldChar w:fldCharType="begin"/>
         </w:r>
@@ -1316,19 +1438,21 @@
           <w:rPr>
             <w:noProof/>
             <w:webHidden/>
+            <w:lang w:val="fr-FR"/>
           </w:rPr>
           <w:instrText xml:space="preserve"> PAGEREF _Toc70881973 \h </w:instrText>
         </w:r>
         <w:r>
           <w:rPr>
             <w:noProof/>
-            <w:webHidden/>
-          </w:rPr>
-        </w:r>
-        <w:r>
-          <w:rPr>
-            <w:noProof/>
-            <w:webHidden/>
+            <w:lang w:val="fr-FR"/>
+          </w:rPr>
+        </w:r>
+        <w:r>
+          <w:rPr>
+            <w:noProof/>
+            <w:webHidden/>
+            <w:lang w:val="fr-FR"/>
           </w:rPr>
           <w:fldChar w:fldCharType="separate"/>
         </w:r>
@@ -1336,6 +1460,7 @@
           <w:rPr>
             <w:noProof/>
             <w:webHidden/>
+            <w:lang w:val="fr-FR"/>
           </w:rPr>
           <w:t>12</w:t>
         </w:r>
@@ -1343,6 +1468,7 @@
           <w:rPr>
             <w:noProof/>
             <w:webHidden/>
+            <w:lang w:val="fr-FR"/>
           </w:rPr>
           <w:fldChar w:fldCharType="end"/>
         </w:r>
@@ -1350,19 +1476,20 @@
     </w:p>
     <w:p>
       <w:pPr>
-        <w:pStyle w:val="11"/>
+        <w:pStyle w:val="TOC1"/>
         <w:tabs>
           <w:tab w:val="right" w:leader="dot" w:pos="9679"/>
         </w:tabs>
         <w:rPr>
           <w:noProof/>
           <w:sz w:val="22"/>
+          <w:lang w:val="fr-FR"/>
         </w:rPr>
       </w:pPr>
       <w:hyperlink w:anchor="_Toc70881974" w:history="1">
         <w:r>
           <w:rPr>
-            <w:rStyle w:val="ae"/>
+            <w:rStyle w:val="Hyperlink"/>
             <w:noProof/>
             <w:lang w:val="fr-FR"/>
           </w:rPr>
@@ -1372,6 +1499,7 @@
           <w:rPr>
             <w:noProof/>
             <w:webHidden/>
+            <w:lang w:val="fr-FR"/>
           </w:rPr>
           <w:tab/>
         </w:r>
@@ -1379,6 +1507,7 @@
           <w:rPr>
             <w:noProof/>
             <w:webHidden/>
+            <w:lang w:val="fr-FR"/>
           </w:rPr>
           <w:fldChar w:fldCharType="begin"/>
         </w:r>
@@ -1386,19 +1515,21 @@
           <w:rPr>
             <w:noProof/>
             <w:webHidden/>
+            <w:lang w:val="fr-FR"/>
           </w:rPr>
           <w:instrText xml:space="preserve"> PAGEREF _Toc70881974 \h </w:instrText>
         </w:r>
         <w:r>
           <w:rPr>
             <w:noProof/>
-            <w:webHidden/>
-          </w:rPr>
-        </w:r>
-        <w:r>
-          <w:rPr>
-            <w:noProof/>
-            <w:webHidden/>
+            <w:lang w:val="fr-FR"/>
+          </w:rPr>
+        </w:r>
+        <w:r>
+          <w:rPr>
+            <w:noProof/>
+            <w:webHidden/>
+            <w:lang w:val="fr-FR"/>
           </w:rPr>
           <w:fldChar w:fldCharType="separate"/>
         </w:r>
@@ -1406,6 +1537,7 @@
           <w:rPr>
             <w:noProof/>
             <w:webHidden/>
+            <w:lang w:val="fr-FR"/>
           </w:rPr>
           <w:t>12</w:t>
         </w:r>
@@ -1413,6 +1545,7 @@
           <w:rPr>
             <w:noProof/>
             <w:webHidden/>
+            <w:lang w:val="fr-FR"/>
           </w:rPr>
           <w:fldChar w:fldCharType="end"/>
         </w:r>
@@ -1426,6 +1559,7 @@
           <w:color w:val="2E74B5" w:themeColor="accent1" w:themeShade="BF"/>
           <w:sz w:val="36"/>
           <w:szCs w:val="32"/>
+          <w:lang w:val="fr-FR"/>
         </w:rPr>
       </w:pPr>
       <w:r>
@@ -1433,16 +1567,20 @@
           <w:rFonts w:eastAsiaTheme="minorEastAsia"/>
           <w:b/>
           <w:sz w:val="28"/>
+          <w:lang w:val="fr-FR"/>
         </w:rPr>
         <w:fldChar w:fldCharType="end"/>
       </w:r>
       <w:r>
+        <w:rPr>
+          <w:lang w:val="fr-FR"/>
+        </w:rPr>
         <w:br w:type="page"/>
       </w:r>
     </w:p>
     <w:p>
       <w:pPr>
-        <w:pStyle w:val="1"/>
+        <w:pStyle w:val="Heading1"/>
         <w:jc w:val="left"/>
         <w:rPr>
           <w:lang w:val="fr-FR"/>
@@ -1454,7 +1592,6 @@
         <w:rPr>
           <w:lang w:val="fr-FR"/>
         </w:rPr>
-        <w:lastRenderedPageBreak/>
         <w:t>Introduction</w:t>
       </w:r>
       <w:bookmarkEnd w:id="0"/>
@@ -1482,37 +1619,7 @@
         <w:rPr>
           <w:lang w:val="fr-FR"/>
         </w:rPr>
-        <w:t xml:space="preserve"> année de Licence en informatique à l’université de Paris D</w:t>
-      </w:r>
-      <w:r>
-        <w:rPr>
-          <w:lang w:val="fr-FR"/>
-        </w:rPr>
-        <w:t>iderot</w:t>
-      </w:r>
-      <w:r>
-        <w:rPr>
-          <w:lang w:val="fr-FR"/>
-        </w:rPr>
-        <w:t xml:space="preserve">, nous avons travaillé sur un projet de </w:t>
-      </w:r>
-      <w:r>
-        <w:rPr>
-          <w:lang w:val="fr-FR"/>
-        </w:rPr>
-        <w:t>Corona Bounce.</w:t>
-      </w:r>
-      <w:r>
-        <w:rPr>
-          <w:lang w:val="fr-FR"/>
-        </w:rPr>
-        <w:t xml:space="preserve"> Au cours de ces trois mois de durs labeurs, nous avons utilisé nos connaissances déjà acquises au cours de nos parcours respectifs, ainsi que de nouvelles apprises au cours de ce délai, pour offrir</w:t>
-      </w:r>
-      <w:r>
-        <w:rPr>
-          <w:lang w:val="fr-FR"/>
-        </w:rPr>
-        <w:t xml:space="preserve"> un simulateur </w:t>
+        <w:t xml:space="preserve"> année de Licence en informatique à l’université de Paris Diderot, nous avons travaillé sur un projet de Corona Bounce. Au cours de ces trois mois de durs labeurs, nous avons utilisé nos connaissances déjà acquises au cours de nos parcours respectifs, ainsi que de nouvelles apprises au cours de ce délai, pour offrir un simulateur </w:t>
       </w:r>
       <w:r>
         <w:rPr>
@@ -1524,56 +1631,20 @@
         <w:rPr>
           <w:lang w:val="fr-FR"/>
         </w:rPr>
-        <w:t xml:space="preserve"> Ce projet est réalisé en groupe, dans lequel chacun de nous a apporté sa pierre à l’édifice. Il est constitué de </w:t>
-      </w:r>
-      <w:r>
-        <w:rPr>
-          <w:lang w:val="fr-FR"/>
-        </w:rPr>
-        <w:t>cinq</w:t>
-      </w:r>
-      <w:r>
-        <w:rPr>
-          <w:lang w:val="fr-FR"/>
-        </w:rPr>
-        <w:t xml:space="preserve"> étudiants de parcours informatique</w:t>
-      </w:r>
-      <w:r>
-        <w:rPr>
-          <w:lang w:val="fr-FR"/>
-        </w:rPr>
-        <w:t>/math info</w:t>
-      </w:r>
-      <w:r>
-        <w:rPr>
-          <w:lang w:val="fr-FR"/>
-        </w:rPr>
-        <w:t xml:space="preserve"> :</w:t>
-      </w:r>
-    </w:p>
-    <w:p>
-      <w:pPr>
-        <w:rPr>
-          <w:lang w:val="fr-FR"/>
-        </w:rPr>
-      </w:pPr>
-      <w:r>
-        <w:rPr>
-          <w:lang w:val="fr-FR"/>
-        </w:rPr>
-        <w:t xml:space="preserve"> - </w:t>
-      </w:r>
-      <w:r>
-        <w:rPr>
-          <w:lang w:val="fr-FR"/>
-        </w:rPr>
-        <w:t>ALICHE ZAHRA</w:t>
-      </w:r>
-      <w:r>
-        <w:rPr>
-          <w:lang w:val="fr-FR"/>
-        </w:rPr>
-        <w:t xml:space="preserve"> </w:t>
+        <w:t xml:space="preserve"> Ce projet est réalisé en groupe, dans lequel chacun de nous a apporté sa pierre à l’édifice. Il est constitué de cinq étudiants de parcours informatique/math info :</w:t>
+      </w:r>
+    </w:p>
+    <w:p>
+      <w:pPr>
+        <w:rPr>
+          <w:lang w:val="fr-FR"/>
+        </w:rPr>
+      </w:pPr>
+      <w:r>
+        <w:rPr>
+          <w:lang w:val="fr-FR"/>
+        </w:rPr>
+        <w:t xml:space="preserve"> - ALICHE ZAHRA </w:t>
       </w:r>
     </w:p>
     <w:p>
@@ -1599,57 +1670,33 @@
         <w:rPr>
           <w:lang w:val="fr-FR"/>
         </w:rPr>
-        <w:t xml:space="preserve">- </w:t>
-      </w:r>
-      <w:r>
-        <w:rPr>
-          <w:lang w:val="fr-FR"/>
-        </w:rPr>
-        <w:t>GOLIKOVA ANNA</w:t>
-      </w:r>
-      <w:r>
-        <w:rPr>
-          <w:lang w:val="fr-FR"/>
-        </w:rPr>
-        <w:t xml:space="preserve"> </w:t>
-      </w:r>
-    </w:p>
-    <w:p>
-      <w:pPr>
-        <w:rPr>
-          <w:lang w:val="fr-FR"/>
-        </w:rPr>
-      </w:pPr>
-      <w:r>
-        <w:rPr>
-          <w:lang w:val="fr-FR"/>
-        </w:rPr>
-        <w:t xml:space="preserve">- </w:t>
-      </w:r>
-      <w:r>
-        <w:rPr>
-          <w:lang w:val="fr-FR"/>
-        </w:rPr>
-        <w:t>SAHI KENZA</w:t>
-      </w:r>
-    </w:p>
-    <w:p>
-      <w:pPr>
-        <w:rPr>
-          <w:lang w:val="fr-FR"/>
-        </w:rPr>
-      </w:pPr>
-      <w:r>
-        <w:rPr>
-          <w:lang w:val="fr-FR"/>
-        </w:rPr>
-        <w:t xml:space="preserve">- </w:t>
-      </w:r>
-      <w:r>
-        <w:rPr>
-          <w:lang w:val="fr-FR"/>
-        </w:rPr>
-        <w:t>RAVENEAU EMILIEN</w:t>
+        <w:t xml:space="preserve">- GOLIKOVA ANNA </w:t>
+      </w:r>
+    </w:p>
+    <w:p>
+      <w:pPr>
+        <w:rPr>
+          <w:lang w:val="fr-FR"/>
+        </w:rPr>
+      </w:pPr>
+      <w:r>
+        <w:rPr>
+          <w:lang w:val="fr-FR"/>
+        </w:rPr>
+        <w:t>- SAHI KENZA</w:t>
+      </w:r>
+    </w:p>
+    <w:p>
+      <w:pPr>
+        <w:rPr>
+          <w:lang w:val="fr-FR"/>
+        </w:rPr>
+      </w:pPr>
+      <w:r>
+        <w:rPr>
+          <w:lang w:val="fr-FR"/>
+        </w:rPr>
+        <w:t>- RAVENEAU EMILIEN</w:t>
       </w:r>
     </w:p>
     <w:p>
@@ -1667,7 +1714,7 @@
     </w:p>
     <w:p>
       <w:pPr>
-        <w:pStyle w:val="1"/>
+        <w:pStyle w:val="Heading1"/>
         <w:rPr>
           <w:lang w:val="fr-FR"/>
         </w:rPr>
@@ -1691,13 +1738,7 @@
         <w:rPr>
           <w:lang w:val="fr-FR"/>
         </w:rPr>
-        <w:t>Développer un</w:t>
-      </w:r>
-      <w:r>
-        <w:rPr>
-          <w:lang w:val="fr-FR"/>
-        </w:rPr>
-        <w:t xml:space="preserve"> simulateur d’épidémie qui permet l’observation de sa propagation dans des populations virtuelles en variant les mesures et les paramètres</w:t>
+        <w:t>Développer un simulateur d’épidémie qui permet l’observation de sa propagation dans des populations virtuelles en variant les mesures et les paramètres</w:t>
       </w:r>
       <w:r>
         <w:rPr>
@@ -1709,51 +1750,39 @@
         <w:rPr>
           <w:lang w:val="fr-FR"/>
         </w:rPr>
-        <w:t xml:space="preserve"> en </w:t>
-      </w:r>
-      <w:r>
-        <w:rPr>
-          <w:lang w:val="fr-FR"/>
-        </w:rPr>
-        <w:t>analysant les courbes de contamination et de guérison, de faire un point sur l’efficacité des stratégies adoptées et de déduire les facteurs inhibiteurs et stimulateurs de la diffusion de la maladie.</w:t>
-      </w:r>
-    </w:p>
-    <w:p>
-      <w:pPr>
-        <w:rPr>
-          <w:lang w:val="fr-FR"/>
-        </w:rPr>
-      </w:pPr>
-      <w:r>
-        <w:rPr>
-          <w:lang w:val="fr-FR"/>
-        </w:rPr>
-        <w:t xml:space="preserve"> </w:t>
-      </w:r>
-      <w:r>
-        <w:rPr>
-          <w:lang w:val="fr-FR"/>
-        </w:rPr>
-        <w:t>.</w:t>
-      </w:r>
-    </w:p>
-    <w:p>
-      <w:pPr>
-        <w:rPr>
-          <w:lang w:val="fr-FR"/>
-        </w:rPr>
-      </w:pPr>
-    </w:p>
-    <w:p>
-      <w:pPr>
-        <w:rPr>
-          <w:lang w:val="fr-FR"/>
-        </w:rPr>
-      </w:pPr>
-    </w:p>
-    <w:p>
-      <w:pPr>
-        <w:pStyle w:val="1"/>
+        <w:t xml:space="preserve"> en analysant les courbes de contamination et de guérison, de faire un point sur l’efficacité des stratégies adoptées et de déduire les facteurs inhibiteurs et stimulateurs de la diffusion de la maladie.</w:t>
+      </w:r>
+    </w:p>
+    <w:p>
+      <w:pPr>
+        <w:rPr>
+          <w:lang w:val="fr-FR"/>
+        </w:rPr>
+      </w:pPr>
+      <w:r>
+        <w:rPr>
+          <w:lang w:val="fr-FR"/>
+        </w:rPr>
+        <w:t xml:space="preserve"> .</w:t>
+      </w:r>
+    </w:p>
+    <w:p>
+      <w:pPr>
+        <w:rPr>
+          <w:lang w:val="fr-FR"/>
+        </w:rPr>
+      </w:pPr>
+    </w:p>
+    <w:p>
+      <w:pPr>
+        <w:rPr>
+          <w:lang w:val="fr-FR"/>
+        </w:rPr>
+      </w:pPr>
+    </w:p>
+    <w:p>
+      <w:pPr>
+        <w:pStyle w:val="Heading1"/>
         <w:rPr>
           <w:lang w:val="fr-FR"/>
         </w:rPr>
@@ -1791,34 +1820,23 @@
         <w:rPr>
           <w:lang w:val="fr-FR"/>
         </w:rPr>
-        <w:t xml:space="preserve">L’application offre la possibilité de lancer l’animation avec les paramètres de base, les changer à partir de GUI et de voir les </w:t>
-      </w:r>
-      <w:r>
-        <w:rPr>
-          <w:lang w:val="fr-FR"/>
-        </w:rPr>
-        <w:t>conséquences</w:t>
-      </w:r>
-      <w:r>
-        <w:rPr>
-          <w:lang w:val="fr-FR"/>
-        </w:rPr>
-        <w:t xml:space="preserve">. </w:t>
-      </w:r>
-    </w:p>
-    <w:p>
-      <w:pPr>
-        <w:pStyle w:val="2"/>
-        <w:rPr>
-          <w:rStyle w:val="10"/>
+        <w:t xml:space="preserve">L’application offre la possibilité de lancer l’animation avec les paramètres de base, les changer à partir de GUI et de voir les conséquences. </w:t>
+      </w:r>
+    </w:p>
+    <w:p>
+      <w:pPr>
+        <w:pStyle w:val="Heading2"/>
+        <w:rPr>
+          <w:rStyle w:val="1"/>
           <w:rFonts w:eastAsiaTheme="minorHAnsi"/>
+          <w:lang w:val="fr-FR"/>
         </w:rPr>
       </w:pPr>
       <w:bookmarkStart w:id="5" w:name="_Toc70260960"/>
       <w:bookmarkStart w:id="6" w:name="_Toc70881961"/>
       <w:r>
         <w:rPr>
-          <w:rStyle w:val="10"/>
+          <w:rStyle w:val="1"/>
           <w:lang w:val="fr-FR"/>
         </w:rPr>
         <w:t>Les objets principaux</w:t>
@@ -1837,7 +1855,25 @@
         <w:rPr>
           <w:lang w:val="fr-FR"/>
         </w:rPr>
-        <w:t>Les points qui représentes les individus, qui bougent et qui changent son couleur selon son état (seins, contaminés/contagieux, malades et guéris).</w:t>
+        <w:t>Les points qui représentes les individus, qui bougent et qui changen</w:t>
+      </w:r>
+      <w:r>
+        <w:rPr>
+          <w:lang w:val="fr-FR"/>
+        </w:rPr>
+        <w:t>t son couleur selon son état (</w:t>
+      </w:r>
+      <w:r>
+        <w:rPr>
+          <w:lang w:val="fr-FR"/>
+        </w:rPr>
+        <w:t>en bonne santé</w:t>
+      </w:r>
+      <w:r>
+        <w:rPr>
+          <w:lang w:val="fr-FR"/>
+        </w:rPr>
+        <w:t>, contaminés/contagieux, malades et guéris).</w:t>
       </w:r>
     </w:p>
     <w:p>
@@ -1886,7 +1922,7 @@
     </w:p>
     <w:p>
       <w:pPr>
-        <w:pStyle w:val="aa"/>
+        <w:pStyle w:val="ListParagraph"/>
         <w:numPr>
           <w:ilvl w:val="0"/>
           <w:numId w:val="4"/>
@@ -1904,7 +1940,7 @@
     </w:p>
     <w:p>
       <w:pPr>
-        <w:pStyle w:val="aa"/>
+        <w:pStyle w:val="ListParagraph"/>
         <w:numPr>
           <w:ilvl w:val="0"/>
           <w:numId w:val="4"/>
@@ -1922,7 +1958,7 @@
     </w:p>
     <w:p>
       <w:pPr>
-        <w:pStyle w:val="aa"/>
+        <w:pStyle w:val="ListParagraph"/>
         <w:numPr>
           <w:ilvl w:val="0"/>
           <w:numId w:val="4"/>
@@ -1940,7 +1976,7 @@
     </w:p>
     <w:p>
       <w:pPr>
-        <w:pStyle w:val="aa"/>
+        <w:pStyle w:val="ListParagraph"/>
         <w:numPr>
           <w:ilvl w:val="0"/>
           <w:numId w:val="4"/>
@@ -1953,18 +1989,12 @@
         <w:rPr>
           <w:lang w:val="fr-FR"/>
         </w:rPr>
-        <w:t>Re</w:t>
-      </w:r>
-      <w:r>
-        <w:rPr>
-          <w:lang w:val="fr-FR"/>
-        </w:rPr>
-        <w:t>charger les populations à nouveau tout en gardant les réglages ainsi que scenarios (« Reset »)</w:t>
-      </w:r>
-    </w:p>
-    <w:p>
-      <w:pPr>
-        <w:pStyle w:val="aa"/>
+        <w:t>Recharger les populations à nouveau tout en gardant les réglages ainsi que scenarios (« Reset »)</w:t>
+      </w:r>
+    </w:p>
+    <w:p>
+      <w:pPr>
+        <w:pStyle w:val="ListParagraph"/>
         <w:numPr>
           <w:ilvl w:val="0"/>
           <w:numId w:val="4"/>
@@ -1990,20 +2020,20 @@
     </w:p>
     <w:p>
       <w:pPr>
-        <w:pStyle w:val="2"/>
-        <w:rPr>
-          <w:rStyle w:val="10"/>
+        <w:pStyle w:val="Heading2"/>
+        <w:rPr>
+          <w:rStyle w:val="1"/>
           <w:rFonts w:eastAsiaTheme="minorHAnsi"/>
+          <w:lang w:val="fr-FR"/>
         </w:rPr>
       </w:pPr>
       <w:bookmarkStart w:id="7" w:name="_Toc70260961"/>
       <w:bookmarkStart w:id="8" w:name="_Toc70881962"/>
       <w:r>
         <w:rPr>
-          <w:rStyle w:val="10"/>
-          <w:lang w:val="fr-FR"/>
-        </w:rPr>
-        <w:lastRenderedPageBreak/>
+          <w:rStyle w:val="1"/>
+          <w:lang w:val="fr-FR"/>
+        </w:rPr>
         <w:t>Réglages possibles</w:t>
       </w:r>
       <w:bookmarkEnd w:id="7"/>
@@ -2037,7 +2067,7 @@
     </w:p>
     <w:p>
       <w:pPr>
-        <w:pStyle w:val="aa"/>
+        <w:pStyle w:val="ListParagraph"/>
         <w:numPr>
           <w:ilvl w:val="0"/>
           <w:numId w:val="2"/>
@@ -2059,7 +2089,7 @@
     </w:p>
     <w:p>
       <w:pPr>
-        <w:pStyle w:val="aa"/>
+        <w:pStyle w:val="ListParagraph"/>
         <w:numPr>
           <w:ilvl w:val="0"/>
           <w:numId w:val="3"/>
@@ -2083,7 +2113,7 @@
     </w:p>
     <w:p>
       <w:pPr>
-        <w:pStyle w:val="aa"/>
+        <w:pStyle w:val="ListParagraph"/>
         <w:numPr>
           <w:ilvl w:val="0"/>
           <w:numId w:val="3"/>
@@ -2101,7 +2131,7 @@
     </w:p>
     <w:p>
       <w:pPr>
-        <w:pStyle w:val="aa"/>
+        <w:pStyle w:val="ListParagraph"/>
         <w:numPr>
           <w:ilvl w:val="0"/>
           <w:numId w:val="3"/>
@@ -2125,7 +2155,7 @@
     </w:p>
     <w:p>
       <w:pPr>
-        <w:pStyle w:val="aa"/>
+        <w:pStyle w:val="ListParagraph"/>
         <w:numPr>
           <w:ilvl w:val="0"/>
           <w:numId w:val="3"/>
@@ -2149,7 +2179,7 @@
     </w:p>
     <w:p>
       <w:pPr>
-        <w:pStyle w:val="aa"/>
+        <w:pStyle w:val="ListParagraph"/>
         <w:numPr>
           <w:ilvl w:val="0"/>
           <w:numId w:val="2"/>
@@ -2171,7 +2201,7 @@
     </w:p>
     <w:p>
       <w:pPr>
-        <w:pStyle w:val="aa"/>
+        <w:pStyle w:val="ListParagraph"/>
         <w:numPr>
           <w:ilvl w:val="0"/>
           <w:numId w:val="3"/>
@@ -2195,7 +2225,7 @@
     </w:p>
     <w:p>
       <w:pPr>
-        <w:pStyle w:val="aa"/>
+        <w:pStyle w:val="ListParagraph"/>
         <w:numPr>
           <w:ilvl w:val="0"/>
           <w:numId w:val="2"/>
@@ -2217,7 +2247,7 @@
     </w:p>
     <w:p>
       <w:pPr>
-        <w:pStyle w:val="aa"/>
+        <w:pStyle w:val="ListParagraph"/>
         <w:numPr>
           <w:ilvl w:val="0"/>
           <w:numId w:val="3"/>
@@ -2253,7 +2283,7 @@
     </w:p>
     <w:p>
       <w:pPr>
-        <w:pStyle w:val="aa"/>
+        <w:pStyle w:val="ListParagraph"/>
         <w:numPr>
           <w:ilvl w:val="0"/>
           <w:numId w:val="3"/>
@@ -2284,7 +2314,7 @@
     </w:p>
     <w:p>
       <w:pPr>
-        <w:pStyle w:val="aa"/>
+        <w:pStyle w:val="ListParagraph"/>
         <w:numPr>
           <w:ilvl w:val="0"/>
           <w:numId w:val="3"/>
@@ -2308,7 +2338,7 @@
     </w:p>
     <w:p>
       <w:pPr>
-        <w:pStyle w:val="aa"/>
+        <w:pStyle w:val="ListParagraph"/>
         <w:numPr>
           <w:ilvl w:val="0"/>
           <w:numId w:val="3"/>
@@ -2333,19 +2363,7 @@
         <w:rPr>
           <w:lang w:val="fr-FR"/>
         </w:rPr>
-        <w:t>Lockdown » (</w:t>
-      </w:r>
-      <w:r>
-        <w:rPr>
-          <w:lang w:val="fr-FR"/>
-        </w:rPr>
-        <w:t>déplacement s’effectue</w:t>
-      </w:r>
-      <w:r>
-        <w:rPr>
-          <w:lang w:val="fr-FR"/>
-        </w:rPr>
-        <w:t xml:space="preserve"> dans une zone de quelque rayon de position initial d’individu)</w:t>
+        <w:t>Lockdown » (déplacement s’effectue dans une zone de quelque rayon de position initial d’individu)</w:t>
       </w:r>
       <w:r>
         <w:rPr>
@@ -2356,7 +2374,7 @@
     </w:p>
     <w:p>
       <w:pPr>
-        <w:pStyle w:val="aa"/>
+        <w:pStyle w:val="ListParagraph"/>
         <w:numPr>
           <w:ilvl w:val="0"/>
           <w:numId w:val="3"/>
@@ -2381,19 +2399,7 @@
         <w:rPr>
           <w:lang w:val="fr-FR"/>
         </w:rPr>
-        <w:t>» (</w:t>
-      </w:r>
-      <w:r>
-        <w:rPr>
-          <w:lang w:val="fr-FR"/>
-        </w:rPr>
-        <w:t>déplacement aléatoire</w:t>
-      </w:r>
-      <w:r>
-        <w:rPr>
-          <w:lang w:val="fr-FR"/>
-        </w:rPr>
-        <w:t xml:space="preserve"> mais limité par les frontières)</w:t>
+        <w:t>» (déplacement aléatoire mais limité par les frontières)</w:t>
       </w:r>
       <w:r>
         <w:rPr>
@@ -2448,7 +2454,7 @@
     </w:p>
     <w:p>
       <w:pPr>
-        <w:pStyle w:val="aa"/>
+        <w:pStyle w:val="ListParagraph"/>
         <w:numPr>
           <w:ilvl w:val="0"/>
           <w:numId w:val="3"/>
@@ -2520,17 +2526,18 @@
     </w:p>
     <w:p>
       <w:pPr>
-        <w:pStyle w:val="2"/>
-        <w:rPr>
-          <w:rStyle w:val="10"/>
+        <w:pStyle w:val="Heading2"/>
+        <w:rPr>
+          <w:rStyle w:val="1"/>
           <w:rFonts w:eastAsiaTheme="minorHAnsi"/>
+          <w:lang w:val="fr-FR"/>
         </w:rPr>
       </w:pPr>
       <w:bookmarkStart w:id="9" w:name="_Toc70260962"/>
       <w:bookmarkStart w:id="10" w:name="_Toc70881963"/>
       <w:r>
         <w:rPr>
-          <w:rStyle w:val="10"/>
+          <w:rStyle w:val="1"/>
           <w:lang w:val="fr-FR"/>
         </w:rPr>
         <w:t>Coté GUI</w:t>
@@ -2621,19 +2628,7 @@
         <w:rPr>
           <w:lang w:val="fr-FR"/>
         </w:rPr>
-        <w:t xml:space="preserve">les objets et les fonctionnalités </w:t>
-      </w:r>
-      <w:r>
-        <w:rPr>
-          <w:lang w:val="fr-FR"/>
-        </w:rPr>
-        <w:t>impliqué</w:t>
-      </w:r>
-      <w:r>
-        <w:rPr>
-          <w:lang w:val="fr-FR"/>
-        </w:rPr>
-        <w:t>s.</w:t>
+        <w:t>les objets et les fonctionnalités impliqués.</w:t>
       </w:r>
     </w:p>
     <w:p>
@@ -2671,7 +2666,7 @@
     </w:p>
     <w:p>
       <w:pPr>
-        <w:pStyle w:val="1"/>
+        <w:pStyle w:val="Heading1"/>
         <w:rPr>
           <w:lang w:val="fr-FR"/>
         </w:rPr>
@@ -2681,7 +2676,6 @@
         <w:rPr>
           <w:lang w:val="fr-FR"/>
         </w:rPr>
-        <w:lastRenderedPageBreak/>
         <w:t>Schéma des classes</w:t>
       </w:r>
       <w:bookmarkEnd w:id="11"/>
@@ -2709,7 +2703,7 @@
     </w:p>
     <w:p>
       <w:pPr>
-        <w:pStyle w:val="aa"/>
+        <w:pStyle w:val="ListParagraph"/>
         <w:ind w:left="-90" w:firstLine="90"/>
         <w:rPr>
           <w:lang w:val="fr-FR"/>
@@ -2718,6 +2712,7 @@
       <w:r>
         <w:rPr>
           <w:noProof/>
+          <w:lang w:val="fr-FR"/>
         </w:rPr>
         <w:drawing>
           <wp:inline distT="0" distB="0" distL="0" distR="0">
@@ -2738,7 +2733,7 @@
                     <a:blip r:embed="rId10">
                       <a:extLst>
                         <a:ext uri="{28A0092B-C50C-407E-A947-70E740481C1C}">
-                          <a14:useLocalDpi xmlns:a14="http://schemas.microsoft.com/office/drawing/2010/main" val="0"/>
+                          <a14:useLocalDpi xmlns:a14="http://schemas.microsoft.com/office/drawing/2010/main" xmlns:pic="http://schemas.openxmlformats.org/drawingml/2006/picture" xmlns:a="http://schemas.openxmlformats.org/drawingml/2006/main" xmlns:wps="http://schemas.microsoft.com/office/word/2010/wordprocessingShape" xmlns:wne="http://schemas.microsoft.com/office/word/2006/wordml" xmlns:wpi="http://schemas.microsoft.com/office/word/2010/wordprocessingInk" xmlns:wpg="http://schemas.microsoft.com/office/word/2010/wordprocessingGroup" xmlns:w16se="http://schemas.microsoft.com/office/word/2015/wordml/symex" xmlns:w15="http://schemas.microsoft.com/office/word/2012/wordml" xmlns:w14="http://schemas.microsoft.com/office/word/2010/wordml" xmlns:w="http://schemas.openxmlformats.org/wordprocessingml/2006/main" xmlns:w10="urn:schemas-microsoft-com:office:word" xmlns:wp="http://schemas.openxmlformats.org/drawingml/2006/wordprocessingDrawing" xmlns:wp14="http://schemas.microsoft.com/office/word/2010/wordprocessingDrawing" xmlns:v="urn:schemas-microsoft-com:vml" xmlns:m="http://schemas.openxmlformats.org/officeDocument/2006/math" xmlns:r="http://schemas.openxmlformats.org/officeDocument/2006/relationships" xmlns:o="urn:schemas-microsoft-com:office:office" xmlns:mc="http://schemas.openxmlformats.org/markup-compatibility/2006" xmlns:cx="http://schemas.microsoft.com/office/drawing/2014/chartex" xmlns:wpc="http://schemas.microsoft.com/office/word/2010/wordprocessingCanvas" xmlns="" val="0"/>
                         </a:ext>
                       </a:extLst>
                     </a:blip>
@@ -2764,7 +2759,7 @@
     </w:p>
     <w:p>
       <w:pPr>
-        <w:pStyle w:val="aa"/>
+        <w:pStyle w:val="ListParagraph"/>
         <w:ind w:left="0"/>
         <w:rPr>
           <w:lang w:val="fr-FR"/>
@@ -2796,18 +2791,11 @@
         <w:rPr>
           <w:lang w:val="fr-FR"/>
         </w:rPr>
-        <w:lastRenderedPageBreak/>
-        <w:t>Diagramme des classes du</w:t>
-      </w:r>
-      <w:r>
-        <w:rPr>
-          <w:lang w:val="fr-FR"/>
-        </w:rPr>
-        <w:t xml:space="preserve"> vue et controller</w:t>
-      </w:r>
-      <w:r>
-        <w:rPr>
-          <w:lang w:val="ru-RU"/>
+        <w:t>Diagramme des classes du vue et controller</w:t>
+      </w:r>
+      <w:r>
+        <w:rPr>
+          <w:lang w:val="fr-FR"/>
         </w:rPr>
         <w:t xml:space="preserve"> </w:t>
       </w:r>
@@ -2834,6 +2822,7 @@
       <w:r>
         <w:rPr>
           <w:noProof/>
+          <w:lang w:val="fr-FR"/>
         </w:rPr>
         <w:drawing>
           <wp:inline distT="0" distB="0" distL="0" distR="0">
@@ -2854,7 +2843,7 @@
                     <a:blip r:embed="rId11">
                       <a:extLst>
                         <a:ext uri="{28A0092B-C50C-407E-A947-70E740481C1C}">
-                          <a14:useLocalDpi xmlns:a14="http://schemas.microsoft.com/office/drawing/2010/main" val="0"/>
+                          <a14:useLocalDpi xmlns:a14="http://schemas.microsoft.com/office/drawing/2010/main" xmlns:pic="http://schemas.openxmlformats.org/drawingml/2006/picture" xmlns:a="http://schemas.openxmlformats.org/drawingml/2006/main" xmlns:wps="http://schemas.microsoft.com/office/word/2010/wordprocessingShape" xmlns:wne="http://schemas.microsoft.com/office/word/2006/wordml" xmlns:wpi="http://schemas.microsoft.com/office/word/2010/wordprocessingInk" xmlns:wpg="http://schemas.microsoft.com/office/word/2010/wordprocessingGroup" xmlns:w16se="http://schemas.microsoft.com/office/word/2015/wordml/symex" xmlns:w15="http://schemas.microsoft.com/office/word/2012/wordml" xmlns:w14="http://schemas.microsoft.com/office/word/2010/wordml" xmlns:w="http://schemas.openxmlformats.org/wordprocessingml/2006/main" xmlns:w10="urn:schemas-microsoft-com:office:word" xmlns:wp="http://schemas.openxmlformats.org/drawingml/2006/wordprocessingDrawing" xmlns:wp14="http://schemas.microsoft.com/office/word/2010/wordprocessingDrawing" xmlns:v="urn:schemas-microsoft-com:vml" xmlns:m="http://schemas.openxmlformats.org/officeDocument/2006/math" xmlns:r="http://schemas.openxmlformats.org/officeDocument/2006/relationships" xmlns:o="urn:schemas-microsoft-com:office:office" xmlns:mc="http://schemas.openxmlformats.org/markup-compatibility/2006" xmlns:cx="http://schemas.microsoft.com/office/drawing/2014/chartex" xmlns:wpc="http://schemas.microsoft.com/office/word/2010/wordprocessingCanvas" xmlns="" val="0"/>
                         </a:ext>
                       </a:extLst>
                     </a:blip>
@@ -2913,47 +2902,15 @@
         <w:rPr>
           <w:lang w:val="fr-FR"/>
         </w:rPr>
-        <w:t>Diagramme de</w:t>
-      </w:r>
-      <w:r>
-        <w:rPr>
-          <w:lang w:val="ru-RU"/>
-        </w:rPr>
-        <w:t xml:space="preserve"> </w:t>
-      </w:r>
-      <w:r>
-        <w:t>main</w:t>
-      </w:r>
-      <w:r>
-        <w:rPr>
-          <w:lang w:val="fr-FR"/>
-        </w:rPr>
-        <w:t xml:space="preserve"> classes</w:t>
-      </w:r>
-      <w:r>
-        <w:rPr>
-          <w:lang w:val="ru-RU"/>
-        </w:rPr>
-        <w:t xml:space="preserve"> </w:t>
-      </w:r>
-      <w:r>
-        <w:rPr>
-          <w:lang w:val="fr-FR"/>
-        </w:rPr>
-        <w:t>:</w:t>
-      </w:r>
-      <w:r>
-        <w:rPr>
-          <w:lang w:val="fr-FR"/>
-        </w:rPr>
-        <w:t xml:space="preserve"> </w:t>
+        <w:t xml:space="preserve">Diagramme de main classes : </w:t>
       </w:r>
       <w:r>
         <w:rPr>
           <w:noProof/>
+          <w:lang w:val="fr-FR"/>
         </w:rPr>
         <w:drawing>
-          <wp:inline distT="0" distB="0" distL="0" distR="0" wp14:anchorId="25EF52F6" wp14:editId="694E6A20">
+          <wp:inline distT="0" distB="0" distL="0" distR="0">
             <wp:extent cx="5715000" cy="1761864"/>
             <wp:effectExtent l="0" t="0" r="0" b="0"/>
             <wp:docPr id="2" name="Рисунок 2"/>
@@ -2971,7 +2928,7 @@
                     <a:blip r:embed="rId12">
                       <a:extLst>
                         <a:ext uri="{28A0092B-C50C-407E-A947-70E740481C1C}">
-                          <a14:useLocalDpi xmlns:a14="http://schemas.microsoft.com/office/drawing/2010/main" val="0"/>
+                          <a14:useLocalDpi xmlns:a14="http://schemas.microsoft.com/office/drawing/2010/main" xmlns:pic="http://schemas.openxmlformats.org/drawingml/2006/picture" xmlns:a="http://schemas.openxmlformats.org/drawingml/2006/main" xmlns:wps="http://schemas.microsoft.com/office/word/2010/wordprocessingShape" xmlns:wne="http://schemas.microsoft.com/office/word/2006/wordml" xmlns:wpi="http://schemas.microsoft.com/office/word/2010/wordprocessingInk" xmlns:wpg="http://schemas.microsoft.com/office/word/2010/wordprocessingGroup" xmlns:w16se="http://schemas.microsoft.com/office/word/2015/wordml/symex" xmlns:w15="http://schemas.microsoft.com/office/word/2012/wordml" xmlns:w14="http://schemas.microsoft.com/office/word/2010/wordml" xmlns:w="http://schemas.openxmlformats.org/wordprocessingml/2006/main" xmlns:w10="urn:schemas-microsoft-com:office:word" xmlns:wp="http://schemas.openxmlformats.org/drawingml/2006/wordprocessingDrawing" xmlns:wp14="http://schemas.microsoft.com/office/word/2010/wordprocessingDrawing" xmlns:v="urn:schemas-microsoft-com:vml" xmlns:m="http://schemas.openxmlformats.org/officeDocument/2006/math" xmlns:r="http://schemas.openxmlformats.org/officeDocument/2006/relationships" xmlns:o="urn:schemas-microsoft-com:office:office" xmlns:mc="http://schemas.openxmlformats.org/markup-compatibility/2006" xmlns:cx="http://schemas.microsoft.com/office/drawing/2014/chartex" xmlns:wpc="http://schemas.microsoft.com/office/word/2010/wordprocessingCanvas" xmlns="" val="0"/>
                         </a:ext>
                       </a:extLst>
                     </a:blip>
@@ -3003,7 +2960,7 @@
     </w:p>
     <w:p>
       <w:pPr>
-        <w:pStyle w:val="1"/>
+        <w:pStyle w:val="Heading1"/>
         <w:rPr>
           <w:lang w:val="fr-FR"/>
         </w:rPr>
@@ -3013,7 +2970,6 @@
         <w:rPr>
           <w:lang w:val="fr-FR"/>
         </w:rPr>
-        <w:lastRenderedPageBreak/>
         <w:t>Méthodologie et déroulement du projet</w:t>
       </w:r>
       <w:bookmarkEnd w:id="13"/>
@@ -3046,17 +3002,18 @@
     </w:p>
     <w:p>
       <w:pPr>
-        <w:pStyle w:val="2"/>
-        <w:rPr>
-          <w:rStyle w:val="10"/>
+        <w:pStyle w:val="Heading2"/>
+        <w:rPr>
+          <w:rStyle w:val="1"/>
           <w:rFonts w:eastAsiaTheme="minorHAnsi"/>
+          <w:lang w:val="fr-FR"/>
         </w:rPr>
       </w:pPr>
       <w:bookmarkStart w:id="15" w:name="_Toc70260965"/>
       <w:bookmarkStart w:id="16" w:name="_Toc70881966"/>
       <w:r>
         <w:rPr>
-          <w:rStyle w:val="10"/>
+          <w:rStyle w:val="1"/>
           <w:lang w:val="fr-FR"/>
         </w:rPr>
         <w:t>Réalisation de contamination</w:t>
@@ -3229,19 +3186,7 @@
         <w:rPr>
           <w:lang w:val="fr-FR"/>
         </w:rPr>
-        <w:t xml:space="preserve">, qui encapsule un individu. </w:t>
-      </w:r>
-      <w:r>
-        <w:rPr>
-          <w:lang w:val="fr-FR"/>
-        </w:rPr>
-        <w:t>CoquilleBille </w:t>
-      </w:r>
-      <w:r>
-        <w:rPr>
-          <w:lang w:val="fr-FR"/>
-        </w:rPr>
-        <w:t xml:space="preserve">a </w:t>
+        <w:t xml:space="preserve">, qui encapsule un individu. CoquilleBille a </w:t>
       </w:r>
       <w:r>
         <w:rPr>
@@ -3259,38 +3204,96 @@
         <w:rPr>
           <w:lang w:val="fr-FR"/>
         </w:rPr>
+        <w:t xml:space="preserve"> et ne vitesse 2-dimensionnelle</w:t>
+      </w:r>
+      <w:r>
+        <w:rPr>
+          <w:lang w:val="fr-FR"/>
+        </w:rPr>
+        <w:t>.</w:t>
+      </w:r>
+    </w:p>
+    <w:p>
+      <w:pPr>
+        <w:pStyle w:val="Contenudecadre"/>
+        <w:rPr>
+          <w:lang w:val="fr-FR"/>
+        </w:rPr>
+      </w:pPr>
+      <w:r>
+        <w:rPr>
+          <w:b/>
+          <w:lang w:val="fr-FR"/>
+        </w:rPr>
+        <w:t>ConfinedBille</w:t>
+      </w:r>
+      <w:r>
+        <w:rPr>
+          <w:b/>
+          <w:lang w:val="fr-FR"/>
+        </w:rPr>
         <w:t xml:space="preserve"> </w:t>
       </w:r>
       <w:r>
         <w:rPr>
           <w:lang w:val="fr-FR"/>
         </w:rPr>
-        <w:t>et ne vitesse 2-dimensionnelle</w:t>
-      </w:r>
-      <w:r>
-        <w:rPr>
-          <w:lang w:val="fr-FR"/>
-        </w:rPr>
-        <w:t>.</w:t>
-      </w:r>
-    </w:p>
-    <w:p>
-      <w:pPr>
-        <w:pStyle w:val="Contenudecadre"/>
-        <w:rPr>
-          <w:lang w:val="fr-FR"/>
-        </w:rPr>
-      </w:pPr>
+        <w:t xml:space="preserve">est un type spécial de CoquilleBille encapsulant les individus d’une population soumise à un confinement (SoftLockdown). </w:t>
+      </w:r>
+    </w:p>
+    <w:p>
+      <w:pPr>
+        <w:rPr>
+          <w:lang w:val="fr-FR"/>
+        </w:rPr>
+      </w:pPr>
+      <w:r>
+        <w:rPr>
+          <w:lang w:val="fr-FR"/>
+        </w:rPr>
+        <w:t xml:space="preserve">Ils ont une vitesse bornée par une valeur maximale et circulent aléatoirement (déplacements libres) si aucun scénario n’est appliqué, de manière restreinte dans le cas contraire. </w:t>
+      </w:r>
+    </w:p>
+    <w:p>
+      <w:pPr>
+        <w:rPr>
+          <w:lang w:val="fr-FR"/>
+        </w:rPr>
+      </w:pPr>
+      <w:r>
+        <w:rPr>
+          <w:lang w:val="fr-FR"/>
+        </w:rPr>
+        <w:t xml:space="preserve">Les objets </w:t>
+      </w:r>
       <w:r>
         <w:rPr>
           <w:b/>
           <w:lang w:val="fr-FR"/>
         </w:rPr>
-        <w:t>ConfinedBille</w:t>
-      </w:r>
-      <w:r>
-        <w:rPr>
-          <w:b/>
+        <w:t>Wall</w:t>
+      </w:r>
+      <w:r>
+        <w:rPr>
+          <w:lang w:val="fr-FR"/>
+        </w:rPr>
+        <w:t xml:space="preserve"> sont des frontières restreignant les déplacements des individus (déplacements régionaux uniquement). Chaque frontière a une position X et Y et une largeur.  Dans l’implémentation, les frontières sont descendantes.</w:t>
+      </w:r>
+    </w:p>
+    <w:p>
+      <w:pPr>
+        <w:rPr>
+          <w:lang w:val="fr-FR"/>
+        </w:rPr>
+      </w:pPr>
+      <w:r>
+        <w:rPr>
+          <w:lang w:val="fr-FR"/>
+        </w:rPr>
+        <w:t>Au début de la simulation, la population est dispersée aléatoirement sur la surface de la zone.</w:t>
+      </w:r>
+      <w:r>
+        <w:rPr>
           <w:lang w:val="fr-FR"/>
         </w:rPr>
         <w:t xml:space="preserve"> </w:t>
@@ -3299,13 +3302,7 @@
         <w:rPr>
           <w:lang w:val="fr-FR"/>
         </w:rPr>
-        <w:t>est un type spécial de CoquilleBille encapsulant les individus d’une population soumise à un confinement (SoftLockdown)</w:t>
-      </w:r>
-      <w:r>
-        <w:rPr>
-          <w:lang w:val="fr-FR"/>
-        </w:rPr>
-        <w:t>.</w:t>
+        <w:t>Par la suite, les points circulent avec une certaine vitesse aléatoire bornée par une valeur maximale (que l’on peut changer). La contamination se produit si un point sain est à un rayon_de_contamination près d’un point malade/contagieux. Il rentre dans une phase d’incubation</w:t>
       </w:r>
       <w:r>
         <w:rPr>
@@ -3313,76 +3310,6 @@
         </w:rPr>
         <w:t xml:space="preserve"> </w:t>
       </w:r>
-    </w:p>
-    <w:p>
-      <w:pPr>
-        <w:rPr>
-          <w:lang w:val="fr-FR"/>
-        </w:rPr>
-      </w:pPr>
-      <w:r>
-        <w:rPr>
-          <w:lang w:val="fr-FR"/>
-        </w:rPr>
-        <w:t xml:space="preserve">Ils ont une vitesse bornée par une valeur maximale et circulent aléatoirement (déplacements libres) si aucun scénario n’est appliqué, de manière restreinte dans le cas contraire. </w:t>
-      </w:r>
-    </w:p>
-    <w:p>
-      <w:pPr>
-        <w:rPr>
-          <w:lang w:val="fr-FR"/>
-        </w:rPr>
-      </w:pPr>
-      <w:r>
-        <w:rPr>
-          <w:lang w:val="fr-FR"/>
-        </w:rPr>
-        <w:t xml:space="preserve">Les objets </w:t>
-      </w:r>
-      <w:r>
-        <w:rPr>
-          <w:b/>
-          <w:lang w:val="fr-FR"/>
-        </w:rPr>
-        <w:t>Wall</w:t>
-      </w:r>
-      <w:r>
-        <w:rPr>
-          <w:lang w:val="fr-FR"/>
-        </w:rPr>
-        <w:t xml:space="preserve"> sont des frontières restreignant les déplacements des individus (déplacements régionaux uniquement). Chaque frontière a une position X et Y et une largeur.  Dans l’implémentation, les frontières sont descendantes.</w:t>
-      </w:r>
-    </w:p>
-    <w:p>
-      <w:pPr>
-        <w:rPr>
-          <w:lang w:val="fr-FR"/>
-        </w:rPr>
-      </w:pPr>
-      <w:r>
-        <w:rPr>
-          <w:lang w:val="fr-FR"/>
-        </w:rPr>
-        <w:t>Au début de la simulation, la population est dispersée aléatoirement sur la surface de la zone.</w:t>
-      </w:r>
-      <w:r>
-        <w:rPr>
-          <w:lang w:val="fr-FR"/>
-        </w:rPr>
-        <w:t xml:space="preserve"> </w:t>
-      </w:r>
-      <w:r>
-        <w:rPr>
-          <w:lang w:val="fr-FR"/>
-        </w:rPr>
-        <w:t>Par la suite, les points circulent avec une certaine vitesse aléatoire bornée par une valeur maximale (que l’on peut changer). La contamination se produit si un point sain est à un rayon_de_contamination près d’un point malade/contagieux. Il rentre dans une phase d’incubation</w:t>
-      </w:r>
-      <w:r>
-        <w:rPr>
-          <w:lang w:val="fr-FR"/>
-        </w:rPr>
-        <w:t xml:space="preserve"> </w:t>
-      </w:r>
       <w:r>
         <w:rPr>
           <w:lang w:val="fr-FR"/>
@@ -3398,17 +3325,18 @@
     </w:p>
     <w:p>
       <w:pPr>
-        <w:pStyle w:val="2"/>
-        <w:rPr>
-          <w:rStyle w:val="10"/>
+        <w:pStyle w:val="Heading2"/>
+        <w:rPr>
+          <w:rStyle w:val="1"/>
           <w:rFonts w:eastAsiaTheme="minorHAnsi"/>
+          <w:lang w:val="fr-FR"/>
         </w:rPr>
       </w:pPr>
       <w:bookmarkStart w:id="17" w:name="_Toc70260966"/>
       <w:bookmarkStart w:id="18" w:name="_Toc70881967"/>
       <w:r>
         <w:rPr>
-          <w:rStyle w:val="10"/>
+          <w:rStyle w:val="1"/>
           <w:lang w:val="fr-FR"/>
         </w:rPr>
         <w:t>Réalisation de scenarios</w:t>
@@ -3439,7 +3367,13 @@
         <w:rPr>
           <w:lang w:val="fr-FR"/>
         </w:rPr>
-        <w:t>:</w:t>
+        <w:t>: Dans ce cas de figure, un type spécifique de CoquilleBille(</w:t>
+      </w:r>
+      <w:r>
+        <w:rPr>
+          <w:lang w:val="fr-FR"/>
+        </w:rPr>
+        <w:t>s) est</w:t>
       </w:r>
       <w:r>
         <w:rPr>
@@ -3451,13 +3385,93 @@
         <w:rPr>
           <w:lang w:val="fr-FR"/>
         </w:rPr>
-        <w:t>Dans ce cas de figure, un type spécifique de CoquilleBille(</w:t>
-      </w:r>
-      <w:r>
-        <w:rPr>
-          <w:lang w:val="fr-FR"/>
-        </w:rPr>
-        <w:t>s) est</w:t>
+        <w:t>créé :</w:t>
+      </w:r>
+      <w:r>
+        <w:rPr>
+          <w:lang w:val="fr-FR"/>
+        </w:rPr>
+        <w:t xml:space="preserve"> ConfinedBille</w:t>
+      </w:r>
+      <w:r>
+        <w:rPr>
+          <w:lang w:val="fr-FR"/>
+        </w:rPr>
+        <w:t>(</w:t>
+      </w:r>
+      <w:r>
+        <w:rPr>
+          <w:lang w:val="fr-FR"/>
+        </w:rPr>
+        <w:t>s) caractérisé</w:t>
+      </w:r>
+      <w:r>
+        <w:rPr>
+          <w:lang w:val="fr-FR"/>
+        </w:rPr>
+        <w:t xml:space="preserve"> par une vitesse et un rayon de déplacement </w:t>
+      </w:r>
+      <w:r>
+        <w:rPr>
+          <w:lang w:val="fr-FR"/>
+        </w:rPr>
+        <w:t>restreints. Les</w:t>
+      </w:r>
+      <w:r>
+        <w:rPr>
+          <w:lang w:val="fr-FR"/>
+        </w:rPr>
+        <w:t xml:space="preserve"> individus ne se déplacent que dans un voisinage de leur position initiale et avec une vitesse réduite. </w:t>
+      </w:r>
+    </w:p>
+    <w:p>
+      <w:pPr>
+        <w:rPr>
+          <w:lang w:val="fr-FR"/>
+        </w:rPr>
+      </w:pPr>
+      <w:r>
+        <w:rPr>
+          <w:b/>
+          <w:lang w:val="fr-FR"/>
+        </w:rPr>
+        <w:t>StrictLockdown</w:t>
+      </w:r>
+      <w:r>
+        <w:rPr>
+          <w:lang w:val="fr-FR"/>
+        </w:rPr>
+        <w:t xml:space="preserve"> :</w:t>
+      </w:r>
+      <w:r>
+        <w:rPr>
+          <w:lang w:val="fr-FR"/>
+        </w:rPr>
+        <w:t xml:space="preserve"> Une grande partie de la population est forcée de rester chez elle, aucun déplacement n’est toléré. Une minorité de gens peuvent circuler, cela concerne notamment ceux qui exercent des métiers indispensables au </w:t>
+      </w:r>
+      <w:r>
+        <w:rPr>
+          <w:lang w:val="fr-FR"/>
+        </w:rPr>
+        <w:t>bon fonctionnement</w:t>
+      </w:r>
+      <w:r>
+        <w:rPr>
+          <w:lang w:val="fr-FR"/>
+        </w:rPr>
+        <w:t xml:space="preserve"> et à la sécurité de la population, policier</w:t>
+      </w:r>
+      <w:r>
+        <w:rPr>
+          <w:lang w:val="fr-FR"/>
+        </w:rPr>
+        <w:t>s, docteurs, pompiers, livreurs</w:t>
+      </w:r>
+      <w:r>
+        <w:rPr>
+          <w:lang w:val="fr-FR"/>
+        </w:rPr>
+        <w:t>,</w:t>
       </w:r>
       <w:r>
         <w:rPr>
@@ -3469,43 +3483,19 @@
         <w:rPr>
           <w:lang w:val="fr-FR"/>
         </w:rPr>
-        <w:t>créé :</w:t>
-      </w:r>
-      <w:r>
-        <w:rPr>
-          <w:lang w:val="fr-FR"/>
-        </w:rPr>
-        <w:t xml:space="preserve"> ConfinedBille</w:t>
-      </w:r>
-      <w:r>
-        <w:rPr>
-          <w:lang w:val="fr-FR"/>
-        </w:rPr>
-        <w:t>(</w:t>
-      </w:r>
-      <w:r>
-        <w:rPr>
-          <w:lang w:val="fr-FR"/>
-        </w:rPr>
-        <w:t>s) caractérisé</w:t>
-      </w:r>
-      <w:r>
-        <w:rPr>
-          <w:lang w:val="fr-FR"/>
-        </w:rPr>
-        <w:t xml:space="preserve"> par une vitesse et un rayon de déplacement </w:t>
-      </w:r>
-      <w:r>
-        <w:rPr>
-          <w:lang w:val="fr-FR"/>
-        </w:rPr>
-        <w:t>restreints. Les</w:t>
-      </w:r>
-      <w:r>
-        <w:rPr>
-          <w:lang w:val="fr-FR"/>
-        </w:rPr>
-        <w:t xml:space="preserve"> individus ne se déplacent que dans un voisinage de leur position initiale et avec une vitesse réduite. </w:t>
+        <w:t>...</w:t>
+      </w:r>
+      <w:r>
+        <w:rPr>
+          <w:lang w:val="fr-FR"/>
+        </w:rPr>
+        <w:t xml:space="preserve"> </w:t>
+      </w:r>
+      <w:r>
+        <w:rPr>
+          <w:lang w:val="fr-FR"/>
+        </w:rPr>
+        <w:t>Ou aux urgences.</w:t>
       </w:r>
     </w:p>
     <w:p>
@@ -3519,43 +3509,19 @@
           <w:b/>
           <w:lang w:val="fr-FR"/>
         </w:rPr>
-        <w:t>StrictLockdown</w:t>
-      </w:r>
-      <w:r>
-        <w:rPr>
-          <w:lang w:val="fr-FR"/>
-        </w:rPr>
-        <w:t xml:space="preserve"> :</w:t>
-      </w:r>
-      <w:r>
-        <w:rPr>
-          <w:lang w:val="fr-FR"/>
-        </w:rPr>
-        <w:t xml:space="preserve"> Une grande partie de la population est forcée de rester chez elle, aucun déplacement n’est toléré. Une minorité de gens peuvent circuler, cela concerne notamment ceux qui exercent des métiers indispensables au </w:t>
-      </w:r>
-      <w:r>
-        <w:rPr>
-          <w:lang w:val="fr-FR"/>
-        </w:rPr>
-        <w:t>bon fonctionnement</w:t>
-      </w:r>
-      <w:r>
-        <w:rPr>
-          <w:lang w:val="fr-FR"/>
-        </w:rPr>
-        <w:t xml:space="preserve"> et à la sécurité de la population, policier</w:t>
-      </w:r>
-      <w:r>
-        <w:rPr>
-          <w:lang w:val="fr-FR"/>
-        </w:rPr>
-        <w:t>s, docteurs, pompiers, livreurs</w:t>
-      </w:r>
-      <w:r>
-        <w:rPr>
-          <w:lang w:val="fr-FR"/>
-        </w:rPr>
-        <w:t>,</w:t>
+        <w:t>Boundaries</w:t>
+      </w:r>
+      <w:r>
+        <w:rPr>
+          <w:lang w:val="fr-FR"/>
+        </w:rPr>
+        <w:t> : Des frontières divisent progressivement la zone en sous-zones pour limiter les déplacements (déplacements régionaux uniquement</w:t>
+      </w:r>
+      <w:r>
+        <w:rPr>
+          <w:lang w:val="fr-FR"/>
+        </w:rPr>
+        <w:t>).</w:t>
       </w:r>
       <w:r>
         <w:rPr>
@@ -3563,23 +3529,36 @@
         </w:rPr>
         <w:t xml:space="preserve"> </w:t>
       </w:r>
-      <w:r>
-        <w:rPr>
-          <w:lang w:val="fr-FR"/>
-        </w:rPr>
-        <w:t>...</w:t>
-      </w:r>
-      <w:r>
-        <w:rPr>
-          <w:lang w:val="fr-FR"/>
-        </w:rPr>
-        <w:t xml:space="preserve"> </w:t>
-      </w:r>
-      <w:r>
-        <w:rPr>
-          <w:lang w:val="fr-FR"/>
-        </w:rPr>
-        <w:t>Ou aux urgences.</w:t>
+    </w:p>
+    <w:p>
+      <w:pPr>
+        <w:rPr>
+          <w:lang w:val="fr-FR"/>
+        </w:rPr>
+      </w:pPr>
+      <w:r>
+        <w:rPr>
+          <w:lang w:val="fr-FR"/>
+        </w:rPr>
+        <w:t xml:space="preserve">Progressivement ? Les frontières ne sont pas placés instantanément mais petit à petit le long de la </w:t>
+      </w:r>
+      <w:r>
+        <w:rPr>
+          <w:lang w:val="fr-FR"/>
+        </w:rPr>
+        <w:t>zone.</w:t>
+      </w:r>
+      <w:r>
+        <w:rPr>
+          <w:lang w:val="fr-FR"/>
+        </w:rPr>
+        <w:t xml:space="preserve"> Les points sont bornés par ces dernières et ne peuvent changer de </w:t>
+      </w:r>
+      <w:r>
+        <w:rPr>
+          <w:lang w:val="fr-FR"/>
+        </w:rPr>
+        <w:t>région.</w:t>
       </w:r>
     </w:p>
     <w:p>
@@ -3593,69 +3572,6 @@
           <w:b/>
           <w:lang w:val="fr-FR"/>
         </w:rPr>
-        <w:t>Boundaries</w:t>
-      </w:r>
-      <w:r>
-        <w:rPr>
-          <w:lang w:val="fr-FR"/>
-        </w:rPr>
-        <w:t> : Des frontières divisent progressivement la zone en sous-zones pour limiter les déplacements (déplacements régionaux uniquement</w:t>
-      </w:r>
-      <w:r>
-        <w:rPr>
-          <w:lang w:val="fr-FR"/>
-        </w:rPr>
-        <w:t>).</w:t>
-      </w:r>
-      <w:r>
-        <w:rPr>
-          <w:lang w:val="fr-FR"/>
-        </w:rPr>
-        <w:t xml:space="preserve"> </w:t>
-      </w:r>
-    </w:p>
-    <w:p>
-      <w:pPr>
-        <w:rPr>
-          <w:lang w:val="fr-FR"/>
-        </w:rPr>
-      </w:pPr>
-      <w:r>
-        <w:rPr>
-          <w:lang w:val="fr-FR"/>
-        </w:rPr>
-        <w:t xml:space="preserve">Progressivement ? Les frontières ne sont pas placés instantanément mais petit à petit le long de la </w:t>
-      </w:r>
-      <w:r>
-        <w:rPr>
-          <w:lang w:val="fr-FR"/>
-        </w:rPr>
-        <w:t>zone.</w:t>
-      </w:r>
-      <w:r>
-        <w:rPr>
-          <w:lang w:val="fr-FR"/>
-        </w:rPr>
-        <w:t xml:space="preserve"> Les points sont bornés par ces dernières et ne peuvent changer de </w:t>
-      </w:r>
-      <w:r>
-        <w:rPr>
-          <w:lang w:val="fr-FR"/>
-        </w:rPr>
-        <w:t>région.</w:t>
-      </w:r>
-    </w:p>
-    <w:p>
-      <w:pPr>
-        <w:rPr>
-          <w:lang w:val="fr-FR"/>
-        </w:rPr>
-      </w:pPr>
-      <w:r>
-        <w:rPr>
-          <w:b/>
-          <w:lang w:val="fr-FR"/>
-        </w:rPr>
         <w:t>Boundaries + Softlockdown</w:t>
       </w:r>
       <w:r>
@@ -3686,20 +3602,20 @@
     </w:p>
     <w:p>
       <w:pPr>
-        <w:pStyle w:val="2"/>
-        <w:rPr>
-          <w:rStyle w:val="10"/>
+        <w:pStyle w:val="Heading2"/>
+        <w:rPr>
+          <w:rStyle w:val="1"/>
           <w:rFonts w:eastAsiaTheme="minorHAnsi"/>
+          <w:lang w:val="fr-FR"/>
         </w:rPr>
       </w:pPr>
       <w:bookmarkStart w:id="19" w:name="_Toc70260967"/>
       <w:bookmarkStart w:id="20" w:name="_Toc70881968"/>
       <w:r>
         <w:rPr>
-          <w:rStyle w:val="10"/>
-          <w:lang w:val="fr-FR"/>
-        </w:rPr>
-        <w:lastRenderedPageBreak/>
+          <w:rStyle w:val="1"/>
+          <w:lang w:val="fr-FR"/>
+        </w:rPr>
         <w:t>Réalisation de Model–View–Controller</w:t>
       </w:r>
       <w:bookmarkEnd w:id="19"/>
@@ -3786,7 +3702,7 @@
     </w:p>
     <w:p>
       <w:pPr>
-        <w:pStyle w:val="aa"/>
+        <w:pStyle w:val="ListParagraph"/>
         <w:numPr>
           <w:ilvl w:val="0"/>
           <w:numId w:val="3"/>
@@ -3861,7 +3777,19 @@
         <w:rPr>
           <w:lang w:val="fr-FR"/>
         </w:rPr>
-        <w:t>Alors, Displayable consiste les getters de liste de points, de nombres de seins, malades, contagieux, guéris, ainsi que les getters de</w:t>
+        <w:t xml:space="preserve">Alors, Displayable consiste les getters de liste de points, de nombres de </w:t>
+      </w:r>
+      <w:r>
+        <w:rPr>
+          <w:lang w:val="fr-FR"/>
+        </w:rPr>
+        <w:t>personnes en bonne santé</w:t>
+      </w:r>
+      <w:r>
+        <w:rPr>
+          <w:lang w:val="fr-FR"/>
+        </w:rPr>
+        <w:t>, malades, contagieux, guéris, ainsi que les getters de</w:t>
       </w:r>
       <w:r>
         <w:rPr>
@@ -3914,7 +3842,7 @@
     </w:p>
     <w:p>
       <w:pPr>
-        <w:pStyle w:val="aa"/>
+        <w:pStyle w:val="ListParagraph"/>
         <w:numPr>
           <w:ilvl w:val="0"/>
           <w:numId w:val="3"/>
@@ -4032,15 +3960,16 @@
     </w:p>
     <w:p>
       <w:pPr>
-        <w:pStyle w:val="2"/>
-        <w:rPr>
-          <w:rStyle w:val="10"/>
+        <w:pStyle w:val="Heading2"/>
+        <w:rPr>
+          <w:rStyle w:val="1"/>
           <w:rFonts w:eastAsiaTheme="minorHAnsi"/>
-        </w:rPr>
-      </w:pPr>
-      <w:r>
-        <w:rPr>
-          <w:rStyle w:val="10"/>
+          <w:lang w:val="fr-FR"/>
+        </w:rPr>
+      </w:pPr>
+      <w:r>
+        <w:rPr>
+          <w:rStyle w:val="1"/>
           <w:lang w:val="fr-FR"/>
         </w:rPr>
         <w:t xml:space="preserve"> </w:t>
@@ -4049,7 +3978,7 @@
       <w:bookmarkStart w:id="22" w:name="_Toc70881969"/>
       <w:r>
         <w:rPr>
-          <w:rStyle w:val="10"/>
+          <w:rStyle w:val="1"/>
           <w:lang w:val="fr-FR"/>
         </w:rPr>
         <w:t>Gestion des threads</w:t>
@@ -4080,19 +4009,37 @@
         <w:rPr>
           <w:lang w:val="fr-FR"/>
         </w:rPr>
-        <w:t xml:space="preserve">Etant donné </w:t>
-      </w:r>
-      <w:r>
-        <w:rPr>
-          <w:lang w:val="fr-FR"/>
-        </w:rPr>
-        <w:t>on a</w:t>
-      </w:r>
-      <w:r>
-        <w:rPr>
-          <w:lang w:val="fr-FR"/>
-        </w:rPr>
-        <w:t xml:space="preserve"> 5 threads : l’un qui est principale (celui de App.java) et deux pour chaque une des populations (un pour gérer le déplacement des points, l’autre pour gérer les cycles de maladie et sauvegarder l’historique).</w:t>
+        <w:t>O</w:t>
+      </w:r>
+      <w:r>
+        <w:rPr>
+          <w:lang w:val="fr-FR"/>
+        </w:rPr>
+        <w:t xml:space="preserve">n </w:t>
+      </w:r>
+      <w:r>
+        <w:rPr>
+          <w:lang w:val="fr-FR"/>
+        </w:rPr>
+        <w:t>dispose</w:t>
+      </w:r>
+      <w:r>
+        <w:rPr>
+          <w:lang w:val="fr-FR"/>
+        </w:rPr>
+        <w:t xml:space="preserve"> 5 threads </w:t>
+      </w:r>
+      <w:r>
+        <w:rPr>
+          <w:lang w:val="fr-FR"/>
+        </w:rPr>
+        <w:t xml:space="preserve">en tout </w:t>
+      </w:r>
+      <w:r>
+        <w:rPr>
+          <w:lang w:val="fr-FR"/>
+        </w:rPr>
+        <w:t>: l’un qui est principale (celui de App.java) et deux pour chaque une des populations (un pour gérer le déplacement des points, l’autre pour gérer les cycles de maladie et sauvegarder l’historique).</w:t>
       </w:r>
     </w:p>
     <w:p>
@@ -4140,7 +4087,7 @@
     </w:p>
     <w:p>
       <w:pPr>
-        <w:pStyle w:val="aa"/>
+        <w:pStyle w:val="ListParagraph"/>
         <w:numPr>
           <w:ilvl w:val="0"/>
           <w:numId w:val="3"/>
@@ -4170,7 +4117,7 @@
     </w:p>
     <w:p>
       <w:pPr>
-        <w:pStyle w:val="aa"/>
+        <w:pStyle w:val="ListParagraph"/>
         <w:numPr>
           <w:ilvl w:val="0"/>
           <w:numId w:val="3"/>
@@ -4212,7 +4159,7 @@
     </w:p>
     <w:p>
       <w:pPr>
-        <w:pStyle w:val="aa"/>
+        <w:pStyle w:val="ListParagraph"/>
         <w:numPr>
           <w:ilvl w:val="0"/>
           <w:numId w:val="3"/>
@@ -4242,7 +4189,7 @@
     </w:p>
     <w:p>
       <w:pPr>
-        <w:pStyle w:val="aa"/>
+        <w:pStyle w:val="ListParagraph"/>
         <w:numPr>
           <w:ilvl w:val="0"/>
           <w:numId w:val="3"/>
@@ -4260,7 +4207,7 @@
     </w:p>
     <w:p>
       <w:pPr>
-        <w:pStyle w:val="aa"/>
+        <w:pStyle w:val="ListParagraph"/>
         <w:numPr>
           <w:ilvl w:val="0"/>
           <w:numId w:val="3"/>
@@ -4313,37 +4260,7 @@
         <w:rPr>
           <w:lang w:val="fr-FR"/>
         </w:rPr>
-        <w:t xml:space="preserve">Afin d’assurer la synchronisation des processus, on met à pause tous les timers à partir de création </w:t>
-      </w:r>
-      <w:r>
-        <w:rPr>
-          <w:lang w:val="fr-FR"/>
-        </w:rPr>
-        <w:t xml:space="preserve">des instances. Pour cela on utilise une variable enum (« Paused » au début) qui est passée par </w:t>
-      </w:r>
-      <w:r>
-        <w:rPr>
-          <w:lang w:val="fr-FR"/>
-        </w:rPr>
-        <w:t>l’</w:t>
-      </w:r>
-      <w:r>
-        <w:rPr>
-          <w:lang w:val="fr-FR"/>
-        </w:rPr>
-        <w:t>interface Cotrollable dans toutes les classes concernées</w:t>
-      </w:r>
-      <w:r>
-        <w:rPr>
-          <w:lang w:val="fr-FR"/>
-        </w:rPr>
-        <w:t xml:space="preserve"> (Zone, Population, Sick, Incubating, Recovered, Wall)</w:t>
-      </w:r>
-      <w:r>
-        <w:rPr>
-          <w:lang w:val="fr-FR"/>
-        </w:rPr>
-        <w:t>. Ce n’est qu’appuyant sur le bouton « Start » que cette variable change sa valeur pour « Working » et tous les processus commencent à tourner.</w:t>
+        <w:t>Afin d’assurer la synchronisation des processus, on met à pause tous les timers à partir de création des instances. Pour cela on utilise une variable enum (« Paused » au début) qui est passée par l’interface Cotrollable dans toutes les classes concernées (Zone, Population, Sick, Incubating, Recovered, Wall). Ce n’est qu’appuyant sur le bouton « Start » que cette variable change sa valeur pour « Working » et tous les processus commencent à tourner.</w:t>
       </w:r>
     </w:p>
     <w:p>
@@ -4379,20 +4296,21 @@
       </w:r>
     </w:p>
     <w:p>
-      <w:r>
-        <w:rPr>
-          <w:lang w:val="fr-FR"/>
-        </w:rPr>
-        <w:lastRenderedPageBreak/>
-        <w:t>Il est utilisé</w:t>
-      </w:r>
-      <w:r>
-        <w:t xml:space="preserve"> :</w:t>
-      </w:r>
-    </w:p>
-    <w:p>
-      <w:pPr>
-        <w:pStyle w:val="aa"/>
+      <w:pPr>
+        <w:rPr>
+          <w:lang w:val="fr-FR"/>
+        </w:rPr>
+      </w:pPr>
+      <w:r>
+        <w:rPr>
+          <w:lang w:val="fr-FR"/>
+        </w:rPr>
+        <w:t>Il est utilisé :</w:t>
+      </w:r>
+    </w:p>
+    <w:p>
+      <w:pPr>
+        <w:pStyle w:val="ListParagraph"/>
         <w:numPr>
           <w:ilvl w:val="0"/>
           <w:numId w:val="7"/>
@@ -4410,7 +4328,7 @@
     </w:p>
     <w:p>
       <w:pPr>
-        <w:pStyle w:val="aa"/>
+        <w:pStyle w:val="ListParagraph"/>
         <w:numPr>
           <w:ilvl w:val="0"/>
           <w:numId w:val="7"/>
@@ -4423,19 +4341,7 @@
         <w:rPr>
           <w:lang w:val="fr-FR"/>
         </w:rPr>
-        <w:t>dans le cycle de dessin de graphs afin de synchroniser les processus d</w:t>
-      </w:r>
-      <w:r>
-        <w:rPr>
-          <w:lang w:val="fr-FR"/>
-        </w:rPr>
-        <w:t>e lecture et d’</w:t>
-      </w:r>
-      <w:r>
-        <w:rPr>
-          <w:lang w:val="fr-FR"/>
-        </w:rPr>
-        <w:t>écriture de statistiques (classe Data).</w:t>
+        <w:t>dans le cycle de dessin de graphs afin de synchroniser les processus de lecture et d’écriture de statistiques (classe Data).</w:t>
       </w:r>
     </w:p>
     <w:p>
@@ -4454,7 +4360,31 @@
         <w:rPr>
           <w:lang w:val="fr-FR"/>
         </w:rPr>
-        <w:t xml:space="preserve"> la plus souple fonctionnalité que </w:t>
+        <w:t xml:space="preserve"> une </w:t>
+      </w:r>
+      <w:r>
+        <w:rPr>
+          <w:lang w:val="fr-FR"/>
+        </w:rPr>
+        <w:t>fonctionnalité</w:t>
+      </w:r>
+      <w:r>
+        <w:rPr>
+          <w:lang w:val="fr-FR"/>
+        </w:rPr>
+        <w:t xml:space="preserve"> </w:t>
+      </w:r>
+      <w:r>
+        <w:rPr>
+          <w:lang w:val="fr-FR"/>
+        </w:rPr>
+        <w:t>plus souple</w:t>
+      </w:r>
+      <w:r>
+        <w:rPr>
+          <w:lang w:val="fr-FR"/>
+        </w:rPr>
+        <w:t xml:space="preserve"> que </w:t>
       </w:r>
       <w:r>
         <w:rPr>
@@ -4496,25 +4426,25 @@
         <w:rPr>
           <w:lang w:val="fr-FR"/>
         </w:rPr>
-        <w:t xml:space="preserve"> nous permet de </w:t>
-      </w:r>
-      <w:r>
-        <w:rPr>
-          <w:lang w:val="fr-FR"/>
-        </w:rPr>
-        <w:t xml:space="preserve">séparer les processus de lock en </w:t>
-      </w:r>
-      <w:r>
-        <w:rPr>
-          <w:lang w:val="fr-FR"/>
-        </w:rPr>
-        <w:t>unlock</w:t>
-      </w:r>
-      <w:r>
-        <w:rPr>
-          <w:lang w:val="fr-FR"/>
-        </w:rPr>
-        <w:t xml:space="preserve"> et les implémenter dans les fonctions différentes</w:t>
+        <w:t xml:space="preserve"> nous permet</w:t>
+      </w:r>
+      <w:r>
+        <w:rPr>
+          <w:lang w:val="fr-FR"/>
+        </w:rPr>
+        <w:t>-il</w:t>
+      </w:r>
+      <w:r>
+        <w:rPr>
+          <w:lang w:val="fr-FR"/>
+        </w:rPr>
+        <w:t xml:space="preserve"> de </w:t>
+      </w:r>
+      <w:r>
+        <w:rPr>
+          <w:lang w:val="fr-FR"/>
+        </w:rPr>
+        <w:t>séparer les processus de lock en unlock et les implémenter dans les fonctions différentes</w:t>
       </w:r>
       <w:r>
         <w:rPr>
@@ -4598,7 +4528,31 @@
         <w:rPr>
           <w:lang w:val="fr-FR"/>
         </w:rPr>
-        <w:t>et procéder la synchronisation après</w:t>
+        <w:t>et</w:t>
+      </w:r>
+      <w:r>
+        <w:rPr>
+          <w:lang w:val="fr-FR"/>
+        </w:rPr>
+        <w:t xml:space="preserve"> de</w:t>
+      </w:r>
+      <w:r>
+        <w:rPr>
+          <w:lang w:val="fr-FR"/>
+        </w:rPr>
+        <w:t xml:space="preserve"> procéder </w:t>
+      </w:r>
+      <w:r>
+        <w:rPr>
+          <w:lang w:val="fr-FR"/>
+        </w:rPr>
+        <w:t xml:space="preserve">à </w:t>
+      </w:r>
+      <w:r>
+        <w:rPr>
+          <w:lang w:val="fr-FR"/>
+        </w:rPr>
+        <w:t>la synchronisation après</w:t>
       </w:r>
       <w:r>
         <w:rPr>
@@ -4610,7 +4564,31 @@
         <w:rPr>
           <w:lang w:val="fr-FR"/>
         </w:rPr>
-        <w:t xml:space="preserve"> Lecture et écriture de enum state, qui s’effectue à partir de plusieurs méthodes et plusieurs threads</w:t>
+        <w:t xml:space="preserve"> L</w:t>
+      </w:r>
+      <w:r>
+        <w:rPr>
+          <w:lang w:val="fr-FR"/>
+        </w:rPr>
+        <w:t>a l</w:t>
+      </w:r>
+      <w:r>
+        <w:rPr>
+          <w:lang w:val="fr-FR"/>
+        </w:rPr>
+        <w:t xml:space="preserve">ecture et </w:t>
+      </w:r>
+      <w:r>
+        <w:rPr>
+          <w:lang w:val="fr-FR"/>
+        </w:rPr>
+        <w:t>l’</w:t>
+      </w:r>
+      <w:r>
+        <w:rPr>
+          <w:lang w:val="fr-FR"/>
+        </w:rPr>
+        <w:t>écriture de enum state, qui s’effectue à partir de plusieurs méthodes et plusieurs threads</w:t>
       </w:r>
       <w:r>
         <w:rPr>
@@ -4622,33 +4600,21 @@
         <w:rPr>
           <w:lang w:val="fr-FR"/>
         </w:rPr>
-        <w:t xml:space="preserve"> sont aussi parfaitement contrôlées avec </w:t>
-      </w:r>
-      <w:r>
-        <w:rPr>
-          <w:lang w:val="fr-FR"/>
-        </w:rPr>
-        <w:t>Reentrantlock</w:t>
-      </w:r>
-      <w:r>
-        <w:rPr>
-          <w:lang w:val="fr-FR"/>
-        </w:rPr>
-        <w:t>.</w:t>
-      </w:r>
-    </w:p>
-    <w:p>
-      <w:pPr>
-        <w:pStyle w:val="2"/>
-        <w:rPr>
-          <w:rStyle w:val="10"/>
-          <w:rFonts w:eastAsiaTheme="minorHAnsi"/>
+        <w:t xml:space="preserve"> sont aussi parfaitement contrôlées avec Reentrantlock.</w:t>
+      </w:r>
+    </w:p>
+    <w:p>
+      <w:pPr>
+        <w:pStyle w:val="Heading2"/>
+        <w:rPr>
+          <w:rStyle w:val="1"/>
+          <w:lang w:val="fr-FR"/>
         </w:rPr>
       </w:pPr>
       <w:bookmarkStart w:id="24" w:name="_Toc70881970"/>
       <w:r>
         <w:rPr>
-          <w:rStyle w:val="10"/>
+          <w:rStyle w:val="1"/>
           <w:lang w:val="fr-FR"/>
         </w:rPr>
         <w:t>Réalisation de la partie graphique</w:t>
@@ -4666,6 +4632,80 @@
         <w:rPr>
           <w:lang w:val="fr-FR"/>
         </w:rPr>
+        <w:t>Dans</w:t>
+      </w:r>
+      <w:r>
+        <w:rPr>
+          <w:lang w:val="fr-FR"/>
+        </w:rPr>
+        <w:t xml:space="preserve"> le </w:t>
+      </w:r>
+      <w:r>
+        <w:rPr>
+          <w:lang w:val="fr-FR"/>
+        </w:rPr>
+        <w:t xml:space="preserve">cahier des charges, il a été prévu de réaliser </w:t>
+      </w:r>
+      <w:r>
+        <w:rPr>
+          <w:lang w:val="fr-FR"/>
+        </w:rPr>
+        <w:t>une interface graphique pour représenter les simulations et des moyens de choisirs divers scénarios et paramètres et de les appliquer. Une possibilité</w:t>
+      </w:r>
+      <w:r>
+        <w:rPr>
+          <w:lang w:val="fr-FR"/>
+        </w:rPr>
+        <w:t xml:space="preserve"> de redimens</w:t>
+      </w:r>
+      <w:r>
+        <w:rPr>
+          <w:lang w:val="fr-FR"/>
+        </w:rPr>
+        <w:t xml:space="preserve">ionnement </w:t>
+      </w:r>
+      <w:r>
+        <w:rPr>
+          <w:lang w:val="fr-FR"/>
+        </w:rPr>
+        <w:t>a été aussi envisagée.</w:t>
+      </w:r>
+    </w:p>
+    <w:p>
+      <w:pPr>
+        <w:rPr>
+          <w:lang w:val="fr-FR"/>
+        </w:rPr>
+      </w:pPr>
+      <w:r>
+        <w:rPr>
+          <w:lang w:val="fr-FR"/>
+        </w:rPr>
+        <w:t>Nous avons réussi à implémenter ces fonctionnalité</w:t>
+      </w:r>
+      <w:r>
+        <w:rPr>
+          <w:lang w:val="fr-FR"/>
+        </w:rPr>
+        <w:t xml:space="preserve">s. En particuler, pour le redimensionnement nous avons choisi de </w:t>
+      </w:r>
+      <w:r>
+        <w:rPr>
+          <w:lang w:val="fr-FR"/>
+        </w:rPr>
+        <w:t xml:space="preserve">fixer les largeur et hauteur minimales des fenêtres (pour toujours pouvoir voir les simulations et lire les légendes) et de permettre d’agrandir les fenêtres. Aussi, les dimensions initiales prennent en compte les paramètres de l’écran de l’utilisateur. </w:t>
+      </w:r>
+    </w:p>
+    <w:p>
+      <w:pPr>
+        <w:rPr>
+          <w:lang w:val="fr-FR"/>
+        </w:rPr>
+      </w:pPr>
+      <w:r>
+        <w:rPr>
+          <w:lang w:val="fr-FR"/>
+        </w:rPr>
         <w:t>La partie graphique est ré</w:t>
       </w:r>
       <w:r>
@@ -4801,7 +4841,19 @@
         <w:rPr>
           <w:lang w:val="fr-FR"/>
         </w:rPr>
-        <w:t>usé</w:t>
+        <w:t>u</w:t>
+      </w:r>
+      <w:r>
+        <w:rPr>
+          <w:lang w:val="fr-FR"/>
+        </w:rPr>
+        <w:t>til</w:t>
+      </w:r>
+      <w:r>
+        <w:rPr>
+          <w:lang w:val="fr-FR"/>
+        </w:rPr>
+        <w:t>sé</w:t>
       </w:r>
       <w:r>
         <w:rPr>
@@ -4825,7 +4877,13 @@
         <w:rPr>
           <w:lang w:val="fr-FR"/>
         </w:rPr>
-        <w:t>Le dessin les frontières et les points/individus se fait par la classe Renderer</w:t>
+        <w:t>Le dessin des frontières et d</w:t>
+      </w:r>
+      <w:r>
+        <w:rPr>
+          <w:lang w:val="fr-FR"/>
+        </w:rPr>
+        <w:t>es points/individus se fait par la classe Renderer</w:t>
       </w:r>
       <w:r>
         <w:rPr>
@@ -4844,7 +4902,32 @@
         <w:rPr>
           <w:lang w:val="fr-FR"/>
         </w:rPr>
-        <w:t xml:space="preserve">On définit certains styles dans style.css ; pourtant une partie des caractéristiques de style se fait dans les fichiers fxml directement (surtout dans les cas où les éléments sont difficilement accessibles via css). </w:t>
+        <w:t>Pour faciliter l’usage de l’application, un système de légendes a été implémenté à l’aide de tooltips (définis aussi bien dans MainController).</w:t>
+      </w:r>
+    </w:p>
+    <w:p>
+      <w:pPr>
+        <w:rPr>
+          <w:lang w:val="fr-FR"/>
+        </w:rPr>
+      </w:pPr>
+      <w:r>
+        <w:rPr>
+          <w:lang w:val="fr-FR"/>
+        </w:rPr>
+        <w:t xml:space="preserve">On définit certains styles dans style.css ; pourtant une partie des caractéristiques de style se fait dans les fichiers </w:t>
+      </w:r>
+      <w:r>
+        <w:rPr>
+          <w:lang w:val="fr-FR"/>
+        </w:rPr>
+        <w:t>.</w:t>
+      </w:r>
+      <w:r>
+        <w:rPr>
+          <w:lang w:val="fr-FR"/>
+        </w:rPr>
+        <w:t xml:space="preserve">fxml directement (surtout dans les cas où les éléments sont difficilement accessibles via css). </w:t>
       </w:r>
     </w:p>
     <w:p>
@@ -4881,7 +4964,7 @@
     <w:p>
       <w:pPr>
         <w:rPr>
-          <w:lang w:val="ru-RU"/>
+          <w:lang w:val="fr-FR"/>
         </w:rPr>
       </w:pPr>
     </w:p>
@@ -4895,8 +4978,8 @@
       <w:r>
         <w:rPr>
           <w:noProof/>
-        </w:rPr>
-        <w:lastRenderedPageBreak/>
+          <w:lang w:val="fr-FR"/>
+        </w:rPr>
         <w:drawing>
           <wp:inline distT="0" distB="0" distL="0" distR="0">
             <wp:extent cx="6152515" cy="3399155"/>
@@ -4916,7 +4999,7 @@
                     <a:blip r:embed="rId13" cstate="print">
                       <a:extLst>
                         <a:ext uri="{28A0092B-C50C-407E-A947-70E740481C1C}">
-                          <a14:useLocalDpi xmlns:a14="http://schemas.microsoft.com/office/drawing/2010/main" val="0"/>
+                          <a14:useLocalDpi xmlns:a14="http://schemas.microsoft.com/office/drawing/2010/main" xmlns:pic="http://schemas.openxmlformats.org/drawingml/2006/picture" xmlns:a="http://schemas.openxmlformats.org/drawingml/2006/main" xmlns:wps="http://schemas.microsoft.com/office/word/2010/wordprocessingShape" xmlns:wne="http://schemas.microsoft.com/office/word/2006/wordml" xmlns:wpi="http://schemas.microsoft.com/office/word/2010/wordprocessingInk" xmlns:wpg="http://schemas.microsoft.com/office/word/2010/wordprocessingGroup" xmlns:w16se="http://schemas.microsoft.com/office/word/2015/wordml/symex" xmlns:w15="http://schemas.microsoft.com/office/word/2012/wordml" xmlns:w14="http://schemas.microsoft.com/office/word/2010/wordml" xmlns:w="http://schemas.openxmlformats.org/wordprocessingml/2006/main" xmlns:w10="urn:schemas-microsoft-com:office:word" xmlns:wp="http://schemas.openxmlformats.org/drawingml/2006/wordprocessingDrawing" xmlns:wp14="http://schemas.microsoft.com/office/word/2010/wordprocessingDrawing" xmlns:v="urn:schemas-microsoft-com:vml" xmlns:m="http://schemas.openxmlformats.org/officeDocument/2006/math" xmlns:r="http://schemas.openxmlformats.org/officeDocument/2006/relationships" xmlns:o="urn:schemas-microsoft-com:office:office" xmlns:mc="http://schemas.openxmlformats.org/markup-compatibility/2006" xmlns:cx="http://schemas.microsoft.com/office/drawing/2014/chartex" xmlns:wpc="http://schemas.microsoft.com/office/word/2010/wordprocessingCanvas" xmlns="" val="0"/>
                         </a:ext>
                       </a:extLst>
                     </a:blip>
@@ -4942,6 +5025,22 @@
     </w:p>
     <w:p>
       <w:pPr>
+        <w:ind w:firstLine="0"/>
+        <w:rPr>
+          <w:lang w:val="fr-FR"/>
+        </w:rPr>
+      </w:pPr>
+    </w:p>
+    <w:p>
+      <w:pPr>
+        <w:ind w:firstLine="0"/>
+        <w:rPr>
+          <w:lang w:val="fr-FR"/>
+        </w:rPr>
+      </w:pPr>
+    </w:p>
+    <w:p>
+      <w:pPr>
         <w:spacing w:after="0"/>
         <w:ind w:firstLine="0"/>
         <w:jc w:val="left"/>
@@ -4952,13 +5051,19 @@
       <w:bookmarkStart w:id="25" w:name="_Toc70260970"/>
       <w:r>
         <w:rPr>
-          <w:noProof/>
+          <w:lang w:val="fr-FR"/>
+        </w:rPr>
+        <w:t xml:space="preserve"> </w:t>
+      </w:r>
+      <w:r>
+        <w:rPr>
+          <w:lang w:val="fr-FR"/>
         </w:rPr>
         <w:drawing>
-          <wp:inline distT="0" distB="0" distL="0" distR="0" wp14:anchorId="5E06EF0E" wp14:editId="4B0DD91B">
-            <wp:extent cx="6152515" cy="3399155"/>
-            <wp:effectExtent l="0" t="0" r="0" b="0"/>
-            <wp:docPr id="4" name="Рисунок 4"/>
+          <wp:inline distT="0" distB="0" distL="0" distR="0">
+            <wp:extent cx="6028902" cy="3589867"/>
+            <wp:effectExtent l="25400" t="0" r="0" b="0"/>
+            <wp:docPr id="12" name="Picture 2" descr="::imgS.png"/>
             <wp:cNvGraphicFramePr>
               <a:graphicFrameLocks xmlns:a="http://schemas.openxmlformats.org/drawingml/2006/main" noChangeAspect="1"/>
             </wp:cNvGraphicFramePr>
@@ -4966,14 +5071,75 @@
               <a:graphicData uri="http://schemas.openxmlformats.org/drawingml/2006/picture">
                 <pic:pic xmlns:pic="http://schemas.openxmlformats.org/drawingml/2006/picture">
                   <pic:nvPicPr>
-                    <pic:cNvPr id="4" name="Screenshot from 2021-05-02 20-29-12.png"/>
+                    <pic:cNvPr id="0" name="Picture 2" descr="::imgS.png"/>
+                    <pic:cNvPicPr>
+                      <a:picLocks noChangeAspect="1" noChangeArrowheads="1"/>
+                    </pic:cNvPicPr>
+                  </pic:nvPicPr>
+                  <pic:blipFill>
+                    <a:blip r:embed="rId14"/>
+                    <a:srcRect/>
+                    <a:stretch>
+                      <a:fillRect/>
+                    </a:stretch>
+                  </pic:blipFill>
+                  <pic:spPr bwMode="auto">
+                    <a:xfrm>
+                      <a:off x="0" y="0"/>
+                      <a:ext cx="6029072" cy="3589968"/>
+                    </a:xfrm>
+                    <a:prstGeom prst="rect">
+                      <a:avLst/>
+                    </a:prstGeom>
+                    <a:noFill/>
+                    <a:ln w="9525">
+                      <a:noFill/>
+                      <a:miter lim="800000"/>
+                      <a:headEnd/>
+                      <a:tailEnd/>
+                    </a:ln>
+                  </pic:spPr>
+                </pic:pic>
+              </a:graphicData>
+            </a:graphic>
+          </wp:inline>
+        </w:drawing>
+      </w:r>
+    </w:p>
+    <w:p>
+      <w:pPr>
+        <w:spacing w:after="0"/>
+        <w:ind w:firstLine="0"/>
+        <w:jc w:val="left"/>
+        <w:rPr>
+          <w:lang w:val="fr-FR"/>
+        </w:rPr>
+      </w:pPr>
+      <w:r>
+        <w:rPr>
+          <w:noProof/>
+          <w:lang w:val="fr-FR"/>
+        </w:rPr>
+        <w:drawing>
+          <wp:inline distT="0" distB="0" distL="0" distR="0">
+            <wp:extent cx="6152515" cy="3399155"/>
+            <wp:effectExtent l="0" t="0" r="0" b="0"/>
+            <wp:docPr id="3" name="Рисунок 3"/>
+            <wp:cNvGraphicFramePr>
+              <a:graphicFrameLocks xmlns:a="http://schemas.openxmlformats.org/drawingml/2006/main" noChangeAspect="1"/>
+            </wp:cNvGraphicFramePr>
+            <a:graphic xmlns:a="http://schemas.openxmlformats.org/drawingml/2006/main">
+              <a:graphicData uri="http://schemas.openxmlformats.org/drawingml/2006/picture">
+                <pic:pic xmlns:pic="http://schemas.openxmlformats.org/drawingml/2006/picture">
+                  <pic:nvPicPr>
+                    <pic:cNvPr id="3" name="Screenshot from 2021-05-02 20-27-28.png"/>
                     <pic:cNvPicPr/>
                   </pic:nvPicPr>
                   <pic:blipFill>
-                    <a:blip r:embed="rId14" cstate="print">
+                    <a:blip r:embed="rId15" cstate="print">
                       <a:extLst>
                         <a:ext uri="{28A0092B-C50C-407E-A947-70E740481C1C}">
-                          <a14:useLocalDpi xmlns:a14="http://schemas.microsoft.com/office/drawing/2010/main" val="0"/>
+                          <a14:useLocalDpi xmlns:a14="http://schemas.microsoft.com/office/drawing/2010/main" xmlns:pic="http://schemas.openxmlformats.org/drawingml/2006/picture" xmlns:a="http://schemas.openxmlformats.org/drawingml/2006/main" xmlns:wps="http://schemas.microsoft.com/office/word/2010/wordprocessingShape" xmlns:wne="http://schemas.microsoft.com/office/word/2006/wordml" xmlns:wpi="http://schemas.microsoft.com/office/word/2010/wordprocessingInk" xmlns:wpg="http://schemas.microsoft.com/office/word/2010/wordprocessingGroup" xmlns:w16se="http://schemas.microsoft.com/office/word/2015/wordml/symex" xmlns:w15="http://schemas.microsoft.com/office/word/2012/wordml" xmlns:w14="http://schemas.microsoft.com/office/word/2010/wordml" xmlns:w="http://schemas.openxmlformats.org/wordprocessingml/2006/main" xmlns:w10="urn:schemas-microsoft-com:office:word" xmlns:wp="http://schemas.openxmlformats.org/drawingml/2006/wordprocessingDrawing" xmlns:wp14="http://schemas.microsoft.com/office/word/2010/wordprocessingDrawing" xmlns:v="urn:schemas-microsoft-com:vml" xmlns:m="http://schemas.openxmlformats.org/officeDocument/2006/math" xmlns:r="http://schemas.openxmlformats.org/officeDocument/2006/relationships" xmlns:o="urn:schemas-microsoft-com:office:office" xmlns:mc="http://schemas.openxmlformats.org/markup-compatibility/2006" xmlns:cx="http://schemas.microsoft.com/office/drawing/2014/chartex" xmlns:wpc="http://schemas.microsoft.com/office/word/2010/wordprocessingCanvas" xmlns="" val="0"/>
                         </a:ext>
                       </a:extLst>
                     </a:blip>
@@ -5006,16 +5172,31 @@
           <w:lang w:val="fr-FR"/>
         </w:rPr>
       </w:pPr>
+    </w:p>
+    <w:p>
+      <w:pPr>
+        <w:spacing w:after="0"/>
+        <w:ind w:firstLine="0"/>
+        <w:jc w:val="left"/>
+        <w:rPr>
+          <w:lang w:val="fr-FR"/>
+        </w:rPr>
+      </w:pPr>
+      <w:r>
+        <w:rPr>
+          <w:lang w:val="fr-FR"/>
+        </w:rPr>
+        <w:t xml:space="preserve"> </w:t>
+      </w:r>
       <w:r>
         <w:rPr>
           <w:noProof/>
         </w:rPr>
-        <w:lastRenderedPageBreak/>
         <w:drawing>
-          <wp:inline distT="0" distB="0" distL="0" distR="0" wp14:anchorId="7C9BDC94" wp14:editId="026A0CC9">
-            <wp:extent cx="6152515" cy="3399155"/>
-            <wp:effectExtent l="0" t="0" r="0" b="0"/>
-            <wp:docPr id="3" name="Рисунок 3"/>
+          <wp:inline distT="0" distB="0" distL="0" distR="0">
+            <wp:extent cx="6028902" cy="3657467"/>
+            <wp:effectExtent l="25400" t="0" r="0" b="0"/>
+            <wp:docPr id="13" name="Picture 3" descr="::imgTT.png"/>
             <wp:cNvGraphicFramePr>
               <a:graphicFrameLocks xmlns:a="http://schemas.openxmlformats.org/drawingml/2006/main" noChangeAspect="1"/>
             </wp:cNvGraphicFramePr>
@@ -5023,29 +5204,33 @@
               <a:graphicData uri="http://schemas.openxmlformats.org/drawingml/2006/picture">
                 <pic:pic xmlns:pic="http://schemas.openxmlformats.org/drawingml/2006/picture">
                   <pic:nvPicPr>
-                    <pic:cNvPr id="3" name="Screenshot from 2021-05-02 20-27-28.png"/>
-                    <pic:cNvPicPr/>
+                    <pic:cNvPr id="0" name="Picture 3" descr="::imgTT.png"/>
+                    <pic:cNvPicPr>
+                      <a:picLocks noChangeAspect="1" noChangeArrowheads="1"/>
+                    </pic:cNvPicPr>
                   </pic:nvPicPr>
                   <pic:blipFill>
-                    <a:blip r:embed="rId15" cstate="print">
-                      <a:extLst>
-                        <a:ext uri="{28A0092B-C50C-407E-A947-70E740481C1C}">
-                          <a14:useLocalDpi xmlns:a14="http://schemas.microsoft.com/office/drawing/2010/main" val="0"/>
-                        </a:ext>
-                      </a:extLst>
-                    </a:blip>
+                    <a:blip r:embed="rId16"/>
+                    <a:srcRect/>
                     <a:stretch>
                       <a:fillRect/>
                     </a:stretch>
                   </pic:blipFill>
-                  <pic:spPr>
+                  <pic:spPr bwMode="auto">
                     <a:xfrm>
                       <a:off x="0" y="0"/>
-                      <a:ext cx="6152515" cy="3399155"/>
+                      <a:ext cx="6029122" cy="3657600"/>
                     </a:xfrm>
                     <a:prstGeom prst="rect">
                       <a:avLst/>
                     </a:prstGeom>
+                    <a:noFill/>
+                    <a:ln w="9525">
+                      <a:noFill/>
+                      <a:miter lim="800000"/>
+                      <a:headEnd/>
+                      <a:tailEnd/>
+                    </a:ln>
                   </pic:spPr>
                 </pic:pic>
               </a:graphicData>
@@ -5086,26 +5271,6 @@
     </w:p>
     <w:p>
       <w:pPr>
-        <w:spacing w:after="0"/>
-        <w:ind w:firstLine="0"/>
-        <w:jc w:val="left"/>
-        <w:rPr>
-          <w:lang w:val="fr-FR"/>
-        </w:rPr>
-      </w:pPr>
-    </w:p>
-    <w:p>
-      <w:pPr>
-        <w:spacing w:after="0"/>
-        <w:ind w:firstLine="0"/>
-        <w:jc w:val="left"/>
-        <w:rPr>
-          <w:lang w:val="fr-FR"/>
-        </w:rPr>
-      </w:pPr>
-    </w:p>
-    <w:p>
-      <w:pPr>
         <w:rPr>
           <w:highlight w:val="yellow"/>
           <w:lang w:val="fr-FR"/>
@@ -5169,7 +5334,7 @@
     </w:p>
     <w:p>
       <w:pPr>
-        <w:pStyle w:val="1"/>
+        <w:pStyle w:val="Heading1"/>
         <w:rPr>
           <w:lang w:val="fr-FR"/>
         </w:rPr>
@@ -5179,7 +5344,6 @@
         <w:rPr>
           <w:lang w:val="fr-FR"/>
         </w:rPr>
-        <w:lastRenderedPageBreak/>
         <w:t>Difficultés rencontrées</w:t>
       </w:r>
       <w:bookmarkEnd w:id="25"/>
@@ -5200,7 +5364,7 @@
     </w:p>
     <w:p>
       <w:pPr>
-        <w:pStyle w:val="1"/>
+        <w:pStyle w:val="Heading1"/>
         <w:rPr>
           <w:lang w:val="fr-FR"/>
         </w:rPr>
@@ -5244,7 +5408,7 @@
     </w:p>
     <w:p>
       <w:pPr>
-        <w:pStyle w:val="1"/>
+        <w:pStyle w:val="Heading1"/>
         <w:rPr>
           <w:lang w:val="fr-FR"/>
         </w:rPr>
@@ -5268,7 +5432,7 @@
     </w:p>
     <w:p>
       <w:pPr>
-        <w:pStyle w:val="aa"/>
+        <w:pStyle w:val="ListParagraph"/>
         <w:numPr>
           <w:ilvl w:val="0"/>
           <w:numId w:val="3"/>
@@ -5286,24 +5450,12 @@
         <w:rPr>
           <w:lang w:val="fr-FR"/>
         </w:rPr>
-        <w:t>Frontières initialement fermés, son ouverture s’effectue avec lancement d</w:t>
-      </w:r>
-      <w:r>
-        <w:rPr>
-          <w:lang w:val="fr-FR"/>
-        </w:rPr>
-        <w:t>e scenario «Open boundaries</w:t>
-      </w:r>
-      <w:r>
-        <w:rPr>
-          <w:lang w:val="fr-FR"/>
-        </w:rPr>
-        <w:t>».</w:t>
-      </w:r>
-    </w:p>
-    <w:p>
-      <w:pPr>
-        <w:pStyle w:val="aa"/>
+        <w:t>Frontières initialement fermés, son ouverture s’effectue avec lancement de scenario «Open boundaries».</w:t>
+      </w:r>
+    </w:p>
+    <w:p>
+      <w:pPr>
+        <w:pStyle w:val="ListParagraph"/>
         <w:numPr>
           <w:ilvl w:val="0"/>
           <w:numId w:val="3"/>
@@ -5327,37 +5479,7 @@
         <w:rPr>
           <w:lang w:val="fr-FR"/>
         </w:rPr>
-        <w:t xml:space="preserve"> (</w:t>
-      </w:r>
-      <w:r>
-        <w:rPr>
-          <w:lang w:val="fr-FR"/>
-        </w:rPr>
-        <w:t xml:space="preserve">juste une petite fenêtre </w:t>
-      </w:r>
-      <w:r>
-        <w:rPr>
-          <w:lang w:val="fr-FR"/>
-        </w:rPr>
-        <w:t>où</w:t>
-      </w:r>
-      <w:r>
-        <w:rPr>
-          <w:lang w:val="fr-FR"/>
-        </w:rPr>
-        <w:t xml:space="preserve"> que</w:t>
-      </w:r>
-      <w:r>
-        <w:rPr>
-          <w:lang w:val="fr-FR"/>
-        </w:rPr>
-        <w:t xml:space="preserve"> </w:t>
-      </w:r>
-      <w:r>
-        <w:rPr>
-          <w:lang w:val="fr-FR"/>
-        </w:rPr>
-        <w:t>quelques individus peuvent entrer)</w:t>
+        <w:t xml:space="preserve"> (juste une petite fenêtre où que quelques individus peuvent entrer)</w:t>
       </w:r>
       <w:r>
         <w:rPr>
@@ -5368,7 +5490,7 @@
     </w:p>
     <w:p>
       <w:pPr>
-        <w:pStyle w:val="aa"/>
+        <w:pStyle w:val="ListParagraph"/>
         <w:numPr>
           <w:ilvl w:val="0"/>
           <w:numId w:val="3"/>
@@ -5391,7 +5513,7 @@
     </w:p>
     <w:p>
       <w:pPr>
-        <w:pStyle w:val="aa"/>
+        <w:pStyle w:val="ListParagraph"/>
         <w:numPr>
           <w:ilvl w:val="0"/>
           <w:numId w:val="3"/>
@@ -5430,7 +5552,7 @@
     </w:p>
     <w:p>
       <w:pPr>
-        <w:pStyle w:val="1"/>
+        <w:pStyle w:val="Heading1"/>
         <w:rPr>
           <w:lang w:val="fr-FR"/>
         </w:rPr>
@@ -5463,7 +5585,6 @@
       <w:pgSz w:w="12240" w:h="15840"/>
       <w:pgMar w:top="990" w:right="850" w:bottom="1134" w:left="1701" w:header="0" w:footer="288" w:gutter="0"/>
       <w:pgNumType w:start="2"/>
-      <w:cols w:space="720"/>
       <w:formProt w:val="0"/>
       <w:titlePg/>
       <w:docGrid w:linePitch="360" w:charSpace="4096"/>
@@ -5473,7 +5594,7 @@
 </file>
 
 <file path=word/endnotes.xml><?xml version="1.0" encoding="utf-8"?>
-<w:endnotes xmlns:wpc="http://schemas.microsoft.com/office/word/2010/wordprocessingCanvas" xmlns:cx="http://schemas.microsoft.com/office/drawing/2014/chartex" xmlns:mc="http://schemas.openxmlformats.org/markup-compatibility/2006" xmlns:o="urn:schemas-microsoft-com:office:office" xmlns:r="http://schemas.openxmlformats.org/officeDocument/2006/relationships" xmlns:m="http://schemas.openxmlformats.org/officeDocument/2006/math" xmlns:v="urn:schemas-microsoft-com:vml" xmlns:wp14="http://schemas.microsoft.com/office/word/2010/wordprocessingDrawing" xmlns:wp="http://schemas.openxmlformats.org/drawingml/2006/wordprocessingDrawing" xmlns:w10="urn:schemas-microsoft-com:office:word" xmlns:w="http://schemas.openxmlformats.org/wordprocessingml/2006/main" xmlns:w14="http://schemas.microsoft.com/office/word/2010/wordml" xmlns:w15="http://schemas.microsoft.com/office/word/2012/wordml" xmlns:w16se="http://schemas.microsoft.com/office/word/2015/wordml/symex" xmlns:wpg="http://schemas.microsoft.com/office/word/2010/wordprocessingGroup" xmlns:wpi="http://schemas.microsoft.com/office/word/2010/wordprocessingInk" xmlns:wne="http://schemas.microsoft.com/office/word/2006/wordml" xmlns:wps="http://schemas.microsoft.com/office/word/2010/wordprocessingShape" mc:Ignorable="w14 w15 w16se wp14">
+<w:endnotes xmlns:mo="http://schemas.microsoft.com/office/mac/office/2008/main" xmlns:ve="http://schemas.openxmlformats.org/markup-compatibility/2006" xmlns:mv="urn:schemas-microsoft-com:mac:vml" xmlns:o="urn:schemas-microsoft-com:office:office" xmlns:r="http://schemas.openxmlformats.org/officeDocument/2006/relationships" xmlns:m="http://schemas.openxmlformats.org/officeDocument/2006/math" xmlns:v="urn:schemas-microsoft-com:vml" xmlns:wp="http://schemas.openxmlformats.org/drawingml/2006/wordprocessingDrawing" xmlns:w10="urn:schemas-microsoft-com:office:word" xmlns:w="http://schemas.openxmlformats.org/wordprocessingml/2006/main" xmlns:wne="http://schemas.microsoft.com/office/word/2006/wordml">
   <w:endnote w:type="separator" w:id="-1">
     <w:p>
       <w:pPr>
@@ -5498,7 +5619,7 @@
 </file>
 
 <file path=word/footer1.xml><?xml version="1.0" encoding="utf-8"?>
-<w:ftr xmlns:wpc="http://schemas.microsoft.com/office/word/2010/wordprocessingCanvas" xmlns:cx="http://schemas.microsoft.com/office/drawing/2014/chartex" xmlns:mc="http://schemas.openxmlformats.org/markup-compatibility/2006" xmlns:o="urn:schemas-microsoft-com:office:office" xmlns:r="http://schemas.openxmlformats.org/officeDocument/2006/relationships" xmlns:m="http://schemas.openxmlformats.org/officeDocument/2006/math" xmlns:v="urn:schemas-microsoft-com:vml" xmlns:wp14="http://schemas.microsoft.com/office/word/2010/wordprocessingDrawing" xmlns:wp="http://schemas.openxmlformats.org/drawingml/2006/wordprocessingDrawing" xmlns:w10="urn:schemas-microsoft-com:office:word" xmlns:w="http://schemas.openxmlformats.org/wordprocessingml/2006/main" xmlns:w14="http://schemas.microsoft.com/office/word/2010/wordml" xmlns:w15="http://schemas.microsoft.com/office/word/2012/wordml" xmlns:w16se="http://schemas.microsoft.com/office/word/2015/wordml/symex" xmlns:wpg="http://schemas.microsoft.com/office/word/2010/wordprocessingGroup" xmlns:wpi="http://schemas.microsoft.com/office/word/2010/wordprocessingInk" xmlns:wne="http://schemas.microsoft.com/office/word/2006/wordml" xmlns:wps="http://schemas.microsoft.com/office/word/2010/wordprocessingShape" mc:Ignorable="w14 w15 w16se wp14">
+<w:ftr xmlns:mo="http://schemas.microsoft.com/office/mac/office/2008/main" xmlns:ve="http://schemas.openxmlformats.org/markup-compatibility/2006" xmlns:mv="urn:schemas-microsoft-com:mac:vml" xmlns:o="urn:schemas-microsoft-com:office:office" xmlns:r="http://schemas.openxmlformats.org/officeDocument/2006/relationships" xmlns:m="http://schemas.openxmlformats.org/officeDocument/2006/math" xmlns:v="urn:schemas-microsoft-com:vml" xmlns:wp="http://schemas.openxmlformats.org/drawingml/2006/wordprocessingDrawing" xmlns:w10="urn:schemas-microsoft-com:office:word" xmlns:w="http://schemas.openxmlformats.org/wordprocessingml/2006/main" xmlns:wne="http://schemas.microsoft.com/office/word/2006/wordml">
   <w:sdt>
     <w:sdtPr>
       <w:id w:val="-1721887207"/>
@@ -5507,49 +5628,34 @@
         <w:docPartUnique/>
       </w:docPartObj>
     </w:sdtPr>
-    <w:sdtEndPr/>
     <w:sdtContent>
       <w:p>
         <w:pPr>
-          <w:pStyle w:val="af1"/>
+          <w:pStyle w:val="Footer"/>
           <w:jc w:val="right"/>
         </w:pPr>
-        <w:r>
-          <w:fldChar w:fldCharType="begin"/>
-        </w:r>
-        <w:r>
-          <w:instrText>PAGE   \* MERGEFORMAT</w:instrText>
-        </w:r>
-        <w:r>
-          <w:fldChar w:fldCharType="separate"/>
-        </w:r>
-        <w:r>
-          <w:rPr>
-            <w:noProof/>
-            <w:lang w:val="ru-RU"/>
-          </w:rPr>
-          <w:t>12</w:t>
-        </w:r>
-        <w:r>
-          <w:rPr>
-            <w:noProof/>
-            <w:lang w:val="ru-RU"/>
-          </w:rPr>
-          <w:fldChar w:fldCharType="end"/>
-        </w:r>
+        <w:fldSimple w:instr="PAGE   \* MERGEFORMAT">
+          <w:r>
+            <w:rPr>
+              <w:noProof/>
+              <w:lang w:val="ru-RU"/>
+            </w:rPr>
+            <w:t>10</w:t>
+          </w:r>
+        </w:fldSimple>
       </w:p>
     </w:sdtContent>
   </w:sdt>
   <w:p>
     <w:pPr>
-      <w:pStyle w:val="af1"/>
+      <w:pStyle w:val="Footer"/>
     </w:pPr>
   </w:p>
 </w:ftr>
 </file>
 
 <file path=word/footnotes.xml><?xml version="1.0" encoding="utf-8"?>
-<w:footnotes xmlns:wpc="http://schemas.microsoft.com/office/word/2010/wordprocessingCanvas" xmlns:cx="http://schemas.microsoft.com/office/drawing/2014/chartex" xmlns:mc="http://schemas.openxmlformats.org/markup-compatibility/2006" xmlns:o="urn:schemas-microsoft-com:office:office" xmlns:r="http://schemas.openxmlformats.org/officeDocument/2006/relationships" xmlns:m="http://schemas.openxmlformats.org/officeDocument/2006/math" xmlns:v="urn:schemas-microsoft-com:vml" xmlns:wp14="http://schemas.microsoft.com/office/word/2010/wordprocessingDrawing" xmlns:wp="http://schemas.openxmlformats.org/drawingml/2006/wordprocessingDrawing" xmlns:w10="urn:schemas-microsoft-com:office:word" xmlns:w="http://schemas.openxmlformats.org/wordprocessingml/2006/main" xmlns:w14="http://schemas.microsoft.com/office/word/2010/wordml" xmlns:w15="http://schemas.microsoft.com/office/word/2012/wordml" xmlns:w16se="http://schemas.microsoft.com/office/word/2015/wordml/symex" xmlns:wpg="http://schemas.microsoft.com/office/word/2010/wordprocessingGroup" xmlns:wpi="http://schemas.microsoft.com/office/word/2010/wordprocessingInk" xmlns:wne="http://schemas.microsoft.com/office/word/2006/wordml" xmlns:wps="http://schemas.microsoft.com/office/word/2010/wordprocessingShape" mc:Ignorable="w14 w15 w16se wp14">
+<w:footnotes xmlns:mo="http://schemas.microsoft.com/office/mac/office/2008/main" xmlns:ve="http://schemas.openxmlformats.org/markup-compatibility/2006" xmlns:mv="urn:schemas-microsoft-com:mac:vml" xmlns:o="urn:schemas-microsoft-com:office:office" xmlns:r="http://schemas.openxmlformats.org/officeDocument/2006/relationships" xmlns:m="http://schemas.openxmlformats.org/officeDocument/2006/math" xmlns:v="urn:schemas-microsoft-com:vml" xmlns:wp="http://schemas.openxmlformats.org/drawingml/2006/wordprocessingDrawing" xmlns:w10="urn:schemas-microsoft-com:office:word" xmlns:w="http://schemas.openxmlformats.org/wordprocessingml/2006/main" xmlns:wne="http://schemas.microsoft.com/office/word/2006/wordml">
   <w:footnote w:type="separator" w:id="-1">
     <w:p>
       <w:pPr>
@@ -5574,8 +5680,8 @@
 </file>
 
 <file path=word/numbering.xml><?xml version="1.0" encoding="utf-8"?>
-<w:numbering xmlns:wpc="http://schemas.microsoft.com/office/word/2010/wordprocessingCanvas" xmlns:cx="http://schemas.microsoft.com/office/drawing/2014/chartex" xmlns:mc="http://schemas.openxmlformats.org/markup-compatibility/2006" xmlns:o="urn:schemas-microsoft-com:office:office" xmlns:r="http://schemas.openxmlformats.org/officeDocument/2006/relationships" xmlns:m="http://schemas.openxmlformats.org/officeDocument/2006/math" xmlns:v="urn:schemas-microsoft-com:vml" xmlns:wp14="http://schemas.microsoft.com/office/word/2010/wordprocessingDrawing" xmlns:wp="http://schemas.openxmlformats.org/drawingml/2006/wordprocessingDrawing" xmlns:w10="urn:schemas-microsoft-com:office:word" xmlns:w="http://schemas.openxmlformats.org/wordprocessingml/2006/main" xmlns:w14="http://schemas.microsoft.com/office/word/2010/wordml" xmlns:w15="http://schemas.microsoft.com/office/word/2012/wordml" xmlns:w16se="http://schemas.microsoft.com/office/word/2015/wordml/symex" xmlns:wpg="http://schemas.microsoft.com/office/word/2010/wordprocessingGroup" xmlns:wpi="http://schemas.microsoft.com/office/word/2010/wordprocessingInk" xmlns:wne="http://schemas.microsoft.com/office/word/2006/wordml" xmlns:wps="http://schemas.microsoft.com/office/word/2010/wordprocessingShape" mc:Ignorable="w14 w15 w16se wp14">
-  <w:abstractNum w:abstractNumId="0" w15:restartNumberingAfterBreak="0">
+<w:numbering xmlns:mo="http://schemas.microsoft.com/office/mac/office/2008/main" xmlns:ve="http://schemas.openxmlformats.org/markup-compatibility/2006" xmlns:mv="urn:schemas-microsoft-com:mac:vml" xmlns:o="urn:schemas-microsoft-com:office:office" xmlns:r="http://schemas.openxmlformats.org/officeDocument/2006/relationships" xmlns:m="http://schemas.openxmlformats.org/officeDocument/2006/math" xmlns:v="urn:schemas-microsoft-com:vml" xmlns:wp="http://schemas.openxmlformats.org/drawingml/2006/wordprocessingDrawing" xmlns:w10="urn:schemas-microsoft-com:office:word" xmlns:w="http://schemas.openxmlformats.org/wordprocessingml/2006/main" xmlns:wne="http://schemas.microsoft.com/office/word/2006/wordml">
+  <w:abstractNum w:abstractNumId="0">
     <w:nsid w:val="19C37E36"/>
     <w:multiLevelType w:val="hybridMultilevel"/>
     <w:tmpl w:val="7E66B4EE"/>
@@ -5688,7 +5794,7 @@
       </w:rPr>
     </w:lvl>
   </w:abstractNum>
-  <w:abstractNum w:abstractNumId="1" w15:restartNumberingAfterBreak="0">
+  <w:abstractNum w:abstractNumId="1">
     <w:nsid w:val="20CE4494"/>
     <w:multiLevelType w:val="multilevel"/>
     <w:tmpl w:val="5ED45F26"/>
@@ -5827,7 +5933,7 @@
       </w:rPr>
     </w:lvl>
   </w:abstractNum>
-  <w:abstractNum w:abstractNumId="2" w15:restartNumberingAfterBreak="0">
+  <w:abstractNum w:abstractNumId="2">
     <w:nsid w:val="29251D56"/>
     <w:multiLevelType w:val="hybridMultilevel"/>
     <w:tmpl w:val="64C688AE"/>
@@ -5940,7 +6046,7 @@
       </w:rPr>
     </w:lvl>
   </w:abstractNum>
-  <w:abstractNum w:abstractNumId="3" w15:restartNumberingAfterBreak="0">
+  <w:abstractNum w:abstractNumId="3">
     <w:nsid w:val="3E3B1978"/>
     <w:multiLevelType w:val="multilevel"/>
     <w:tmpl w:val="B1186B76"/>
@@ -6062,7 +6168,7 @@
       </w:pPr>
     </w:lvl>
   </w:abstractNum>
-  <w:abstractNum w:abstractNumId="4" w15:restartNumberingAfterBreak="0">
+  <w:abstractNum w:abstractNumId="4">
     <w:nsid w:val="44CC0D11"/>
     <w:multiLevelType w:val="multilevel"/>
     <w:tmpl w:val="F4726CA0"/>
@@ -6199,7 +6305,7 @@
       </w:rPr>
     </w:lvl>
   </w:abstractNum>
-  <w:abstractNum w:abstractNumId="5" w15:restartNumberingAfterBreak="0">
+  <w:abstractNum w:abstractNumId="5">
     <w:nsid w:val="51D93185"/>
     <w:multiLevelType w:val="multilevel"/>
     <w:tmpl w:val="F6D4E5F4"/>
@@ -6312,7 +6418,7 @@
       </w:pPr>
     </w:lvl>
   </w:abstractNum>
-  <w:abstractNum w:abstractNumId="6" w15:restartNumberingAfterBreak="0">
+  <w:abstractNum w:abstractNumId="6">
     <w:nsid w:val="54C84868"/>
     <w:multiLevelType w:val="multilevel"/>
     <w:tmpl w:val="E230DABA"/>
@@ -6477,7 +6583,7 @@
 </file>
 
 <file path=word/styles.xml><?xml version="1.0" encoding="utf-8"?>
-<w:styles xmlns:mc="http://schemas.openxmlformats.org/markup-compatibility/2006" xmlns:r="http://schemas.openxmlformats.org/officeDocument/2006/relationships" xmlns:w="http://schemas.openxmlformats.org/wordprocessingml/2006/main" xmlns:w14="http://schemas.microsoft.com/office/word/2010/wordml" xmlns:w15="http://schemas.microsoft.com/office/word/2012/wordml" xmlns:w16se="http://schemas.microsoft.com/office/word/2015/wordml/symex" mc:Ignorable="w14 w15 w16se">
+<w:styles xmlns:r="http://schemas.openxmlformats.org/officeDocument/2006/relationships" xmlns:w="http://schemas.openxmlformats.org/wordprocessingml/2006/main">
   <w:docDefaults>
     <w:rPrDefault>
       <w:rPr>
@@ -6493,7 +6599,7 @@
       </w:pPr>
     </w:pPrDefault>
   </w:docDefaults>
-  <w:latentStyles w:defLockedState="0" w:defUIPriority="0" w:defSemiHidden="0" w:defUnhideWhenUsed="0" w:defQFormat="0" w:count="371">
+  <w:latentStyles w:defLockedState="0" w:defUIPriority="0" w:defSemiHidden="0" w:defUnhideWhenUsed="0" w:defQFormat="0" w:count="276">
     <w:lsdException w:name="index 1" w:semiHidden="1" w:unhideWhenUsed="1"/>
     <w:lsdException w:name="index 7" w:semiHidden="1" w:unhideWhenUsed="1"/>
     <w:lsdException w:name="index 8" w:semiHidden="1" w:unhideWhenUsed="1"/>
@@ -6626,205 +6732,12 @@
     <w:lsdException w:name="Balloon Text" w:semiHidden="1" w:unhideWhenUsed="1"/>
     <w:lsdException w:name="Table Theme" w:semiHidden="1" w:unhideWhenUsed="1"/>
     <w:lsdException w:name="Placeholder Text" w:semiHidden="1"/>
-    <w:lsdException w:name="Light Shading"/>
-    <w:lsdException w:name="Light List"/>
-    <w:lsdException w:name="Light Grid"/>
-    <w:lsdException w:name="Medium Shading 1"/>
-    <w:lsdException w:name="Medium Shading 2"/>
-    <w:lsdException w:name="Medium List 1"/>
-    <w:lsdException w:name="Medium List 2"/>
-    <w:lsdException w:name="Medium Grid 1"/>
-    <w:lsdException w:name="Medium Grid 2"/>
-    <w:lsdException w:name="Medium Grid 3"/>
-    <w:lsdException w:name="Dark List"/>
-    <w:lsdException w:name="Colorful Shading"/>
-    <w:lsdException w:name="Colorful List"/>
-    <w:lsdException w:name="Colorful Grid"/>
-    <w:lsdException w:name="Light Shading Accent 1"/>
-    <w:lsdException w:name="Light List Accent 1"/>
-    <w:lsdException w:name="Light Grid Accent 1"/>
-    <w:lsdException w:name="Medium Shading 1 Accent 1"/>
-    <w:lsdException w:name="Medium Shading 2 Accent 1"/>
-    <w:lsdException w:name="Medium List 1 Accent 1"/>
     <w:lsdException w:name="Revision" w:semiHidden="1"/>
     <w:lsdException w:name="List Paragraph" w:uiPriority="34" w:qFormat="1"/>
-    <w:lsdException w:name="Medium List 2 Accent 1"/>
-    <w:lsdException w:name="Medium Grid 1 Accent 1"/>
-    <w:lsdException w:name="Medium Grid 2 Accent 1"/>
-    <w:lsdException w:name="Medium Grid 3 Accent 1"/>
-    <w:lsdException w:name="Dark List Accent 1"/>
-    <w:lsdException w:name="Colorful Shading Accent 1"/>
-    <w:lsdException w:name="Colorful List Accent 1"/>
-    <w:lsdException w:name="Colorful Grid Accent 1"/>
-    <w:lsdException w:name="Light Shading Accent 2"/>
-    <w:lsdException w:name="Light List Accent 2"/>
-    <w:lsdException w:name="Light Grid Accent 2"/>
-    <w:lsdException w:name="Medium Shading 1 Accent 2"/>
-    <w:lsdException w:name="Medium Shading 2 Accent 2"/>
-    <w:lsdException w:name="Medium List 1 Accent 2"/>
-    <w:lsdException w:name="Medium List 2 Accent 2"/>
-    <w:lsdException w:name="Medium Grid 1 Accent 2"/>
-    <w:lsdException w:name="Medium Grid 2 Accent 2"/>
-    <w:lsdException w:name="Medium Grid 3 Accent 2"/>
-    <w:lsdException w:name="Dark List Accent 2"/>
-    <w:lsdException w:name="Colorful Shading Accent 2"/>
-    <w:lsdException w:name="Colorful List Accent 2"/>
-    <w:lsdException w:name="Colorful Grid Accent 2"/>
-    <w:lsdException w:name="Light Shading Accent 3"/>
-    <w:lsdException w:name="Light List Accent 3"/>
-    <w:lsdException w:name="Light Grid Accent 3"/>
-    <w:lsdException w:name="Medium Shading 1 Accent 3"/>
-    <w:lsdException w:name="Medium Shading 2 Accent 3"/>
-    <w:lsdException w:name="Medium List 1 Accent 3"/>
-    <w:lsdException w:name="Medium List 2 Accent 3"/>
-    <w:lsdException w:name="Medium Grid 1 Accent 3"/>
-    <w:lsdException w:name="Medium Grid 2 Accent 3"/>
-    <w:lsdException w:name="Medium Grid 3 Accent 3"/>
-    <w:lsdException w:name="Dark List Accent 3"/>
-    <w:lsdException w:name="Colorful Shading Accent 3"/>
-    <w:lsdException w:name="Colorful List Accent 3"/>
-    <w:lsdException w:name="Colorful Grid Accent 3"/>
-    <w:lsdException w:name="Light Shading Accent 4"/>
-    <w:lsdException w:name="Light List Accent 4"/>
-    <w:lsdException w:name="Light Grid Accent 4"/>
-    <w:lsdException w:name="Medium Shading 1 Accent 4"/>
-    <w:lsdException w:name="Medium Shading 2 Accent 4"/>
-    <w:lsdException w:name="Medium List 1 Accent 4"/>
-    <w:lsdException w:name="Medium List 2 Accent 4"/>
-    <w:lsdException w:name="Medium Grid 1 Accent 4"/>
-    <w:lsdException w:name="Medium Grid 2 Accent 4"/>
-    <w:lsdException w:name="Medium Grid 3 Accent 4"/>
-    <w:lsdException w:name="Dark List Accent 4"/>
-    <w:lsdException w:name="Colorful Shading Accent 4"/>
-    <w:lsdException w:name="Colorful List Accent 4"/>
-    <w:lsdException w:name="Colorful Grid Accent 4"/>
-    <w:lsdException w:name="Light Shading Accent 5"/>
-    <w:lsdException w:name="Light List Accent 5"/>
-    <w:lsdException w:name="Light Grid Accent 5"/>
-    <w:lsdException w:name="Medium Shading 1 Accent 5"/>
-    <w:lsdException w:name="Medium Shading 2 Accent 5"/>
-    <w:lsdException w:name="Medium List 1 Accent 5"/>
-    <w:lsdException w:name="Medium List 2 Accent 5"/>
-    <w:lsdException w:name="Medium Grid 1 Accent 5"/>
-    <w:lsdException w:name="Medium Grid 2 Accent 5"/>
-    <w:lsdException w:name="Medium Grid 3 Accent 5"/>
-    <w:lsdException w:name="Dark List Accent 5"/>
-    <w:lsdException w:name="Colorful Shading Accent 5"/>
-    <w:lsdException w:name="Colorful List Accent 5"/>
-    <w:lsdException w:name="Colorful Grid Accent 5"/>
-    <w:lsdException w:name="Light Shading Accent 6"/>
-    <w:lsdException w:name="Light List Accent 6"/>
-    <w:lsdException w:name="Light Grid Accent 6"/>
-    <w:lsdException w:name="Medium Shading 1 Accent 6"/>
-    <w:lsdException w:name="Medium Shading 2 Accent 6"/>
-    <w:lsdException w:name="Medium List 1 Accent 6"/>
-    <w:lsdException w:name="Medium List 2 Accent 6"/>
-    <w:lsdException w:name="Medium Grid 1 Accent 6"/>
-    <w:lsdException w:name="Medium Grid 2 Accent 6"/>
-    <w:lsdException w:name="Medium Grid 3 Accent 6"/>
-    <w:lsdException w:name="Dark List Accent 6"/>
-    <w:lsdException w:name="Colorful Shading Accent 6"/>
-    <w:lsdException w:name="Colorful List Accent 6"/>
-    <w:lsdException w:name="Colorful Grid Accent 6"/>
     <w:lsdException w:name="Bibliography" w:semiHidden="1" w:unhideWhenUsed="1"/>
     <w:lsdException w:name="TOC Heading" w:semiHidden="1" w:unhideWhenUsed="1"/>
-    <w:lsdException w:name="Grid Table 4" w:uiPriority="49"/>
-    <w:lsdException w:name="Grid Table 5 Dark" w:uiPriority="50"/>
-    <w:lsdException w:name="Grid Table 6 Colorful" w:uiPriority="51"/>
-    <w:lsdException w:name="Grid Table 7 Colorful" w:uiPriority="52"/>
-    <w:lsdException w:name="Grid Table 1 Light Accent 1" w:uiPriority="46"/>
-    <w:lsdException w:name="Grid Table 2 Accent 1" w:uiPriority="47"/>
-    <w:lsdException w:name="Grid Table 3 Accent 1" w:uiPriority="48"/>
-    <w:lsdException w:name="Grid Table 4 Accent 1" w:uiPriority="49"/>
-    <w:lsdException w:name="Grid Table 5 Dark Accent 1" w:uiPriority="50"/>
-    <w:lsdException w:name="Grid Table 6 Colorful Accent 1" w:uiPriority="51"/>
-    <w:lsdException w:name="Grid Table 7 Colorful Accent 1" w:uiPriority="52"/>
-    <w:lsdException w:name="Grid Table 1 Light Accent 2" w:uiPriority="46"/>
-    <w:lsdException w:name="Grid Table 2 Accent 2" w:uiPriority="47"/>
-    <w:lsdException w:name="Grid Table 3 Accent 2" w:uiPriority="48"/>
-    <w:lsdException w:name="Grid Table 4 Accent 2" w:uiPriority="49"/>
-    <w:lsdException w:name="Grid Table 5 Dark Accent 2" w:uiPriority="50"/>
-    <w:lsdException w:name="Grid Table 6 Colorful Accent 2" w:uiPriority="51"/>
-    <w:lsdException w:name="Grid Table 7 Colorful Accent 2" w:uiPriority="52"/>
-    <w:lsdException w:name="Grid Table 1 Light Accent 3" w:uiPriority="46"/>
-    <w:lsdException w:name="Grid Table 2 Accent 3" w:uiPriority="47"/>
-    <w:lsdException w:name="Grid Table 3 Accent 3" w:uiPriority="48"/>
-    <w:lsdException w:name="Grid Table 4 Accent 3" w:uiPriority="49"/>
-    <w:lsdException w:name="Grid Table 5 Dark Accent 3" w:uiPriority="50"/>
-    <w:lsdException w:name="Grid Table 6 Colorful Accent 3" w:uiPriority="51"/>
-    <w:lsdException w:name="Grid Table 7 Colorful Accent 3" w:uiPriority="52"/>
-    <w:lsdException w:name="Grid Table 1 Light Accent 4" w:uiPriority="46"/>
-    <w:lsdException w:name="Grid Table 2 Accent 4" w:uiPriority="47"/>
-    <w:lsdException w:name="Grid Table 3 Accent 4" w:uiPriority="48"/>
-    <w:lsdException w:name="Grid Table 4 Accent 4" w:uiPriority="49"/>
-    <w:lsdException w:name="Grid Table 5 Dark Accent 4" w:uiPriority="50"/>
-    <w:lsdException w:name="Grid Table 6 Colorful Accent 4" w:uiPriority="51"/>
-    <w:lsdException w:name="Grid Table 7 Colorful Accent 4" w:uiPriority="52"/>
-    <w:lsdException w:name="Grid Table 1 Light Accent 5" w:uiPriority="46"/>
-    <w:lsdException w:name="Grid Table 2 Accent 5" w:uiPriority="47"/>
-    <w:lsdException w:name="Grid Table 3 Accent 5" w:uiPriority="48"/>
-    <w:lsdException w:name="Grid Table 4 Accent 5" w:uiPriority="49"/>
-    <w:lsdException w:name="Grid Table 5 Dark Accent 5" w:uiPriority="50"/>
-    <w:lsdException w:name="Grid Table 6 Colorful Accent 5" w:uiPriority="51"/>
-    <w:lsdException w:name="Grid Table 7 Colorful Accent 5" w:uiPriority="52"/>
-    <w:lsdException w:name="Grid Table 1 Light Accent 6" w:uiPriority="46"/>
-    <w:lsdException w:name="Grid Table 2 Accent 6" w:uiPriority="47"/>
-    <w:lsdException w:name="Grid Table 3 Accent 6" w:uiPriority="48"/>
-    <w:lsdException w:name="Grid Table 4 Accent 6" w:uiPriority="49"/>
-    <w:lsdException w:name="Grid Table 5 Dark Accent 6" w:uiPriority="50"/>
-    <w:lsdException w:name="Grid Table 6 Colorful Accent 6" w:uiPriority="51"/>
-    <w:lsdException w:name="Grid Table 7 Colorful Accent 6" w:uiPriority="52"/>
-    <w:lsdException w:name="List Table 1 Light" w:uiPriority="46"/>
-    <w:lsdException w:name="List Table 2" w:uiPriority="47"/>
-    <w:lsdException w:name="List Table 3" w:uiPriority="48"/>
-    <w:lsdException w:name="List Table 4" w:uiPriority="49"/>
-    <w:lsdException w:name="List Table 5 Dark" w:uiPriority="50"/>
-    <w:lsdException w:name="List Table 6 Colorful" w:uiPriority="51"/>
-    <w:lsdException w:name="List Table 7 Colorful" w:uiPriority="52"/>
-    <w:lsdException w:name="List Table 1 Light Accent 1" w:uiPriority="46"/>
-    <w:lsdException w:name="List Table 2 Accent 1" w:uiPriority="47"/>
-    <w:lsdException w:name="List Table 3 Accent 1" w:uiPriority="48"/>
-    <w:lsdException w:name="List Table 4 Accent 1" w:uiPriority="49"/>
-    <w:lsdException w:name="List Table 5 Dark Accent 1" w:uiPriority="50"/>
-    <w:lsdException w:name="List Table 6 Colorful Accent 1" w:uiPriority="51"/>
-    <w:lsdException w:name="List Table 7 Colorful Accent 1" w:uiPriority="52"/>
-    <w:lsdException w:name="List Table 1 Light Accent 2" w:uiPriority="46"/>
-    <w:lsdException w:name="List Table 2 Accent 2" w:uiPriority="47"/>
-    <w:lsdException w:name="List Table 3 Accent 2" w:uiPriority="48"/>
-    <w:lsdException w:name="List Table 4 Accent 2" w:uiPriority="49"/>
-    <w:lsdException w:name="List Table 5 Dark Accent 2" w:uiPriority="50"/>
-    <w:lsdException w:name="List Table 6 Colorful Accent 2" w:uiPriority="51"/>
-    <w:lsdException w:name="List Table 7 Colorful Accent 2" w:uiPriority="52"/>
-    <w:lsdException w:name="List Table 1 Light Accent 3" w:uiPriority="46"/>
-    <w:lsdException w:name="List Table 2 Accent 3" w:uiPriority="47"/>
-    <w:lsdException w:name="List Table 3 Accent 3" w:uiPriority="48"/>
-    <w:lsdException w:name="List Table 4 Accent 3" w:uiPriority="49"/>
-    <w:lsdException w:name="List Table 5 Dark Accent 3" w:uiPriority="50"/>
-    <w:lsdException w:name="List Table 6 Colorful Accent 3" w:uiPriority="51"/>
-    <w:lsdException w:name="List Table 7 Colorful Accent 3" w:uiPriority="52"/>
-    <w:lsdException w:name="List Table 1 Light Accent 4" w:uiPriority="46"/>
-    <w:lsdException w:name="List Table 2 Accent 4" w:uiPriority="47"/>
-    <w:lsdException w:name="List Table 3 Accent 4" w:uiPriority="48"/>
-    <w:lsdException w:name="List Table 4 Accent 4" w:uiPriority="49"/>
-    <w:lsdException w:name="List Table 5 Dark Accent 4" w:uiPriority="50"/>
-    <w:lsdException w:name="List Table 6 Colorful Accent 4" w:uiPriority="51"/>
-    <w:lsdException w:name="List Table 7 Colorful Accent 4" w:uiPriority="52"/>
-    <w:lsdException w:name="List Table 1 Light Accent 5" w:uiPriority="46"/>
-    <w:lsdException w:name="List Table 2 Accent 5" w:uiPriority="47"/>
-    <w:lsdException w:name="List Table 3 Accent 5" w:uiPriority="48"/>
-    <w:lsdException w:name="List Table 4 Accent 5" w:uiPriority="49"/>
-    <w:lsdException w:name="List Table 5 Dark Accent 5" w:uiPriority="50"/>
-    <w:lsdException w:name="List Table 6 Colorful Accent 5" w:uiPriority="51"/>
-    <w:lsdException w:name="List Table 7 Colorful Accent 5" w:uiPriority="52"/>
-    <w:lsdException w:name="List Table 1 Light Accent 6" w:uiPriority="46"/>
-    <w:lsdException w:name="List Table 2 Accent 6" w:uiPriority="47"/>
-    <w:lsdException w:name="List Table 3 Accent 6" w:uiPriority="48"/>
-    <w:lsdException w:name="List Table 4 Accent 6" w:uiPriority="49"/>
-    <w:lsdException w:name="List Table 5 Dark Accent 6" w:uiPriority="50"/>
-    <w:lsdException w:name="List Table 6 Colorful Accent 6" w:uiPriority="51"/>
-    <w:lsdException w:name="List Table 7 Colorful Accent 6" w:uiPriority="52"/>
   </w:latentStyles>
-  <w:style w:type="paragraph" w:default="1" w:styleId="a">
+  <w:style w:type="paragraph" w:default="1" w:styleId="Normal">
     <w:name w:val="Normal"/>
     <w:qFormat/>
     <w:rsid w:val="00BB18E7"/>
@@ -6834,10 +6747,10 @@
       <w:jc w:val="both"/>
     </w:pPr>
   </w:style>
-  <w:style w:type="paragraph" w:styleId="1">
+  <w:style w:type="paragraph" w:styleId="Heading1">
     <w:name w:val="heading 1"/>
-    <w:basedOn w:val="a"/>
-    <w:next w:val="a"/>
+    <w:basedOn w:val="Normal"/>
+    <w:next w:val="Normal"/>
     <w:uiPriority w:val="9"/>
     <w:qFormat/>
     <w:rsid w:val="002E11B9"/>
@@ -6854,10 +6767,10 @@
       <w:szCs w:val="32"/>
     </w:rPr>
   </w:style>
-  <w:style w:type="paragraph" w:styleId="2">
+  <w:style w:type="paragraph" w:styleId="Heading2">
     <w:name w:val="heading 2"/>
-    <w:basedOn w:val="a"/>
-    <w:next w:val="a"/>
+    <w:basedOn w:val="Normal"/>
+    <w:next w:val="Normal"/>
     <w:uiPriority w:val="9"/>
     <w:unhideWhenUsed/>
     <w:qFormat/>
@@ -6875,17 +6788,16 @@
       <w:szCs w:val="26"/>
     </w:rPr>
   </w:style>
-  <w:style w:type="character" w:default="1" w:styleId="a0">
+  <w:style w:type="character" w:default="1" w:styleId="DefaultParagraphFont">
     <w:name w:val="Default Paragraph Font"/>
-    <w:uiPriority w:val="1"/>
     <w:semiHidden/>
     <w:unhideWhenUsed/>
   </w:style>
-  <w:style w:type="table" w:default="1" w:styleId="a1">
+  <w:style w:type="table" w:default="1" w:styleId="TableNormal">
     <w:name w:val="Normal Table"/>
-    <w:uiPriority w:val="99"/>
     <w:semiHidden/>
     <w:unhideWhenUsed/>
+    <w:qFormat/>
     <w:tblPr>
       <w:tblInd w:w="0" w:type="dxa"/>
       <w:tblCellMar>
@@ -6896,15 +6808,14 @@
       </w:tblCellMar>
     </w:tblPr>
   </w:style>
-  <w:style w:type="numbering" w:default="1" w:styleId="a2">
+  <w:style w:type="numbering" w:default="1" w:styleId="NoList">
     <w:name w:val="No List"/>
-    <w:uiPriority w:val="99"/>
     <w:semiHidden/>
     <w:unhideWhenUsed/>
   </w:style>
-  <w:style w:type="character" w:customStyle="1" w:styleId="a3">
+  <w:style w:type="character" w:customStyle="1" w:styleId="a">
     <w:name w:val="Заголовок Знак"/>
-    <w:basedOn w:val="a0"/>
+    <w:basedOn w:val="DefaultParagraphFont"/>
     <w:uiPriority w:val="10"/>
     <w:qFormat/>
     <w:rsid w:val="00604E4B"/>
@@ -6916,9 +6827,9 @@
       <w:szCs w:val="56"/>
     </w:rPr>
   </w:style>
-  <w:style w:type="character" w:customStyle="1" w:styleId="10">
+  <w:style w:type="character" w:customStyle="1" w:styleId="1">
     <w:name w:val="Заголовок 1 Знак"/>
-    <w:basedOn w:val="a0"/>
+    <w:basedOn w:val="DefaultParagraphFont"/>
     <w:uiPriority w:val="9"/>
     <w:qFormat/>
     <w:rsid w:val="003B1FA1"/>
@@ -6932,7 +6843,7 @@
   </w:style>
   <w:style w:type="character" w:customStyle="1" w:styleId="LienInternet">
     <w:name w:val="Lien Internet"/>
-    <w:basedOn w:val="a0"/>
+    <w:basedOn w:val="DefaultParagraphFont"/>
     <w:uiPriority w:val="99"/>
     <w:unhideWhenUsed/>
     <w:rsid w:val="003808EE"/>
@@ -6941,9 +6852,9 @@
       <w:u w:val="single"/>
     </w:rPr>
   </w:style>
-  <w:style w:type="character" w:customStyle="1" w:styleId="20">
+  <w:style w:type="character" w:customStyle="1" w:styleId="2">
     <w:name w:val="Заголовок 2 Знак"/>
-    <w:basedOn w:val="a0"/>
+    <w:basedOn w:val="DefaultParagraphFont"/>
     <w:uiPriority w:val="9"/>
     <w:qFormat/>
     <w:rsid w:val="003808EE"/>
@@ -6954,9 +6865,9 @@
       <w:szCs w:val="26"/>
     </w:rPr>
   </w:style>
-  <w:style w:type="character" w:customStyle="1" w:styleId="a4">
+  <w:style w:type="character" w:customStyle="1" w:styleId="a0">
     <w:name w:val="Без интервала Знак"/>
-    <w:basedOn w:val="a0"/>
+    <w:basedOn w:val="DefaultParagraphFont"/>
     <w:uiPriority w:val="1"/>
     <w:qFormat/>
     <w:rsid w:val="003808EE"/>
@@ -6964,9 +6875,9 @@
       <w:rFonts w:eastAsiaTheme="minorEastAsia"/>
     </w:rPr>
   </w:style>
-  <w:style w:type="character" w:customStyle="1" w:styleId="a5">
+  <w:style w:type="character" w:customStyle="1" w:styleId="a1">
     <w:name w:val="Подзаголовок Знак"/>
-    <w:basedOn w:val="a0"/>
+    <w:basedOn w:val="DefaultParagraphFont"/>
     <w:uiPriority w:val="11"/>
     <w:qFormat/>
     <w:rsid w:val="004F3053"/>
@@ -6983,8 +6894,8 @@
   </w:style>
   <w:style w:type="paragraph" w:customStyle="1" w:styleId="Titre">
     <w:name w:val="Titre"/>
-    <w:basedOn w:val="a"/>
-    <w:next w:val="a6"/>
+    <w:basedOn w:val="Normal"/>
+    <w:next w:val="BodyText"/>
     <w:qFormat/>
     <w:rsid w:val="007723A9"/>
     <w:pPr>
@@ -6997,25 +6908,25 @@
       <w:szCs w:val="28"/>
     </w:rPr>
   </w:style>
-  <w:style w:type="paragraph" w:styleId="a6">
+  <w:style w:type="paragraph" w:styleId="BodyText">
     <w:name w:val="Body Text"/>
-    <w:basedOn w:val="a"/>
+    <w:basedOn w:val="Normal"/>
     <w:rsid w:val="007723A9"/>
     <w:pPr>
       <w:spacing w:after="140" w:line="276" w:lineRule="auto"/>
     </w:pPr>
   </w:style>
-  <w:style w:type="paragraph" w:styleId="a7">
+  <w:style w:type="paragraph" w:styleId="List">
     <w:name w:val="List"/>
-    <w:basedOn w:val="a6"/>
+    <w:basedOn w:val="BodyText"/>
     <w:rsid w:val="007723A9"/>
     <w:rPr>
       <w:rFonts w:cs="Lohit Devanagari"/>
     </w:rPr>
   </w:style>
-  <w:style w:type="paragraph" w:styleId="a8">
+  <w:style w:type="paragraph" w:styleId="Caption">
     <w:name w:val="caption"/>
-    <w:basedOn w:val="a"/>
+    <w:basedOn w:val="Normal"/>
     <w:qFormat/>
     <w:rsid w:val="007723A9"/>
     <w:pPr>
@@ -7031,7 +6942,7 @@
   </w:style>
   <w:style w:type="paragraph" w:customStyle="1" w:styleId="Index">
     <w:name w:val="Index"/>
-    <w:basedOn w:val="a"/>
+    <w:basedOn w:val="Normal"/>
     <w:qFormat/>
     <w:rsid w:val="007723A9"/>
     <w:pPr>
@@ -7041,10 +6952,10 @@
       <w:rFonts w:cs="Lohit Devanagari"/>
     </w:rPr>
   </w:style>
-  <w:style w:type="paragraph" w:styleId="a9">
+  <w:style w:type="paragraph" w:styleId="Title">
     <w:name w:val="Title"/>
-    <w:basedOn w:val="a"/>
-    <w:next w:val="a"/>
+    <w:basedOn w:val="Normal"/>
+    <w:next w:val="Normal"/>
     <w:uiPriority w:val="10"/>
     <w:qFormat/>
     <w:rsid w:val="00604E4B"/>
@@ -7060,9 +6971,9 @@
       <w:szCs w:val="56"/>
     </w:rPr>
   </w:style>
-  <w:style w:type="paragraph" w:styleId="aa">
+  <w:style w:type="paragraph" w:styleId="ListParagraph">
     <w:name w:val="List Paragraph"/>
-    <w:basedOn w:val="a"/>
+    <w:basedOn w:val="Normal"/>
     <w:uiPriority w:val="34"/>
     <w:qFormat/>
     <w:rsid w:val="00065DFA"/>
@@ -7072,7 +6983,7 @@
       <w:contextualSpacing/>
     </w:pPr>
   </w:style>
-  <w:style w:type="paragraph" w:styleId="ab">
+  <w:style w:type="paragraph" w:styleId="NoSpacing">
     <w:name w:val="No Spacing"/>
     <w:uiPriority w:val="1"/>
     <w:qFormat/>
@@ -7082,10 +6993,10 @@
       <w:sz w:val="22"/>
     </w:rPr>
   </w:style>
-  <w:style w:type="paragraph" w:styleId="11">
+  <w:style w:type="paragraph" w:styleId="TOC1">
     <w:name w:val="toc 1"/>
-    <w:basedOn w:val="a"/>
-    <w:next w:val="a"/>
+    <w:basedOn w:val="Normal"/>
+    <w:next w:val="Normal"/>
     <w:autoRedefine/>
     <w:uiPriority w:val="39"/>
     <w:unhideWhenUsed/>
@@ -7098,10 +7009,10 @@
       <w:sz w:val="28"/>
     </w:rPr>
   </w:style>
-  <w:style w:type="paragraph" w:styleId="ac">
+  <w:style w:type="paragraph" w:styleId="TOCHeading">
     <w:name w:val="TOC Heading"/>
-    <w:basedOn w:val="1"/>
-    <w:next w:val="a"/>
+    <w:basedOn w:val="Heading1"/>
+    <w:next w:val="Normal"/>
     <w:uiPriority w:val="39"/>
     <w:unhideWhenUsed/>
     <w:qFormat/>
@@ -7117,10 +7028,10 @@
       <w:szCs w:val="24"/>
     </w:rPr>
   </w:style>
-  <w:style w:type="paragraph" w:styleId="ad">
+  <w:style w:type="paragraph" w:styleId="Subtitle">
     <w:name w:val="Subtitle"/>
-    <w:basedOn w:val="a"/>
-    <w:next w:val="a"/>
+    <w:basedOn w:val="Normal"/>
+    <w:next w:val="Normal"/>
     <w:uiPriority w:val="11"/>
     <w:qFormat/>
     <w:rsid w:val="004F3053"/>
@@ -7130,10 +7041,10 @@
       <w:spacing w:val="15"/>
     </w:rPr>
   </w:style>
-  <w:style w:type="paragraph" w:styleId="21">
+  <w:style w:type="paragraph" w:styleId="TOC2">
     <w:name w:val="toc 2"/>
-    <w:basedOn w:val="a"/>
-    <w:next w:val="a"/>
+    <w:basedOn w:val="Normal"/>
+    <w:next w:val="Normal"/>
     <w:autoRedefine/>
     <w:uiPriority w:val="39"/>
     <w:unhideWhenUsed/>
@@ -7149,13 +7060,13 @@
   </w:style>
   <w:style w:type="paragraph" w:customStyle="1" w:styleId="Contenudecadre">
     <w:name w:val="Contenu de cadre"/>
-    <w:basedOn w:val="a"/>
+    <w:basedOn w:val="Normal"/>
     <w:qFormat/>
     <w:rsid w:val="00490335"/>
   </w:style>
-  <w:style w:type="character" w:styleId="ae">
+  <w:style w:type="character" w:styleId="Hyperlink">
     <w:name w:val="Hyperlink"/>
-    <w:basedOn w:val="a0"/>
+    <w:basedOn w:val="DefaultParagraphFont"/>
     <w:uiPriority w:val="99"/>
     <w:unhideWhenUsed/>
     <w:rsid w:val="004B5388"/>
@@ -7164,10 +7075,10 @@
       <w:u w:val="single"/>
     </w:rPr>
   </w:style>
-  <w:style w:type="paragraph" w:styleId="af">
+  <w:style w:type="paragraph" w:styleId="Header">
     <w:name w:val="header"/>
-    <w:basedOn w:val="a"/>
-    <w:link w:val="af0"/>
+    <w:basedOn w:val="Normal"/>
+    <w:link w:val="HeaderChar"/>
     <w:uiPriority w:val="99"/>
     <w:unhideWhenUsed/>
     <w:rsid w:val="00DF3D98"/>
@@ -7179,20 +7090,20 @@
       <w:spacing w:after="0"/>
     </w:pPr>
   </w:style>
-  <w:style w:type="character" w:customStyle="1" w:styleId="af0">
-    <w:name w:val="Верхний колонтитул Знак"/>
-    <w:basedOn w:val="a0"/>
-    <w:link w:val="af"/>
+  <w:style w:type="character" w:customStyle="1" w:styleId="HeaderChar">
+    <w:name w:val="Header Char"/>
+    <w:basedOn w:val="DefaultParagraphFont"/>
+    <w:link w:val="Header"/>
     <w:uiPriority w:val="99"/>
     <w:rsid w:val="00DF3D98"/>
     <w:rPr>
       <w:sz w:val="22"/>
     </w:rPr>
   </w:style>
-  <w:style w:type="paragraph" w:styleId="af1">
+  <w:style w:type="paragraph" w:styleId="Footer">
     <w:name w:val="footer"/>
-    <w:basedOn w:val="a"/>
-    <w:link w:val="af2"/>
+    <w:basedOn w:val="Normal"/>
+    <w:link w:val="FooterChar"/>
     <w:uiPriority w:val="99"/>
     <w:unhideWhenUsed/>
     <w:rsid w:val="00DF3D98"/>
@@ -7204,10 +7115,10 @@
       <w:spacing w:after="0"/>
     </w:pPr>
   </w:style>
-  <w:style w:type="character" w:customStyle="1" w:styleId="af2">
-    <w:name w:val="Нижний колонтитул Знак"/>
-    <w:basedOn w:val="a0"/>
-    <w:link w:val="af1"/>
+  <w:style w:type="character" w:customStyle="1" w:styleId="FooterChar">
+    <w:name w:val="Footer Char"/>
+    <w:basedOn w:val="DefaultParagraphFont"/>
+    <w:link w:val="Footer"/>
     <w:uiPriority w:val="99"/>
     <w:rsid w:val="00DF3D98"/>
     <w:rPr>
@@ -7472,7 +7383,7 @@
   <a:extraClrSchemeLst/>
   <a:extLst>
     <a:ext uri="{05A4C25C-085E-4340-85A3-A5531E510DB2}">
-      <thm15:themeFamily xmlns:thm15="http://schemas.microsoft.com/office/thememl/2012/main" name="Office Theme" id="{62F939B6-93AF-4DB8-9C6B-D6C7DFDC589F}" vid="{4A3C46E8-61CC-4603-A589-7422A47A8E4A}"/>
+      <thm15:themeFamily xmlns:thm15="http://schemas.microsoft.com/office/thememl/2012/main" xmlns:a="http://schemas.openxmlformats.org/drawingml/2006/main" xmlns="" name="Office Theme" id="{62F939B6-93AF-4DB8-9C6B-D6C7DFDC589F}" vid="{4A3C46E8-61CC-4603-A589-7422A47A8E4A}"/>
     </a:ext>
   </a:extLst>
 </a:theme>
@@ -7502,7 +7413,7 @@
 </file>
 
 <file path=customXml/itemProps2.xml><?xml version="1.0" encoding="utf-8"?>
-<ds:datastoreItem xmlns:ds="http://schemas.openxmlformats.org/officeDocument/2006/customXml" ds:itemID="{56EB64FF-90E5-4337-93A1-B72A68DDEE26}">
+<ds:datastoreItem xmlns:ds="http://schemas.openxmlformats.org/officeDocument/2006/customXml" ds:itemID="{80594D2B-DFAA-DC43-8F8A-E59D3B4B2314}">
   <ds:schemaRefs>
     <ds:schemaRef ds:uri="http://schemas.openxmlformats.org/officeDocument/2006/bibliography"/>
   </ds:schemaRefs>

</xml_diff>

<commit_message>
Add images about "Difficultés rencontrées" with wall & CoquilleBille.
</commit_message>
<xml_diff>
--- a/Corona_Bounce_REPORT.docx
+++ b/Corona_Bounce_REPORT.docx
@@ -24,7 +24,7 @@
                 <wp:positionV relativeFrom="page">
                   <wp:posOffset>428625</wp:posOffset>
                 </wp:positionV>
-                <wp:extent cx="5288280" cy="935355"/>
+                <wp:extent cx="5288915" cy="935990"/>
                 <wp:effectExtent l="0" t="0" r="0" b="0"/>
                 <wp:wrapNone/>
                 <wp:docPr id="1" name="Cadre1"/>
@@ -35,7 +35,7 @@
                       <wps:spPr>
                         <a:xfrm>
                           <a:off x="0" y="0"/>
-                          <a:ext cx="5287680" cy="934560"/>
+                          <a:ext cx="5288400" cy="935280"/>
                         </a:xfrm>
                         <a:prstGeom prst="rect">
                           <a:avLst/>
@@ -120,7 +120,7 @@
           </mc:Choice>
           <mc:Fallback>
             <w:pict>
-              <v:rect id="shape_0" ID="Cadre1" fillcolor="#5b9bd5" stroked="f" style="position:absolute;margin-left:67.95pt;margin-top:33.75pt;width:416.3pt;height:73.55pt;mso-position-vertical-relative:page">
+              <v:rect id="shape_0" ID="Cadre1" fillcolor="#5b9bd5" stroked="f" style="position:absolute;margin-left:67.95pt;margin-top:33.75pt;width:416.35pt;height:73.6pt;mso-position-vertical-relative:page">
                 <w10:wrap type="square"/>
                 <v:fill o:detectmouseclick="t" type="solid" color2="#a4642a"/>
                 <v:stroke color="#3465a4" joinstyle="round" endcap="flat"/>
@@ -208,7 +208,7 @@
                 <wp:positionV relativeFrom="page">
                   <wp:posOffset>5629275</wp:posOffset>
                 </wp:positionV>
-                <wp:extent cx="5678805" cy="2021205"/>
+                <wp:extent cx="5679440" cy="2021840"/>
                 <wp:effectExtent l="0" t="0" r="0" b="0"/>
                 <wp:wrapSquare wrapText="bothSides"/>
                 <wp:docPr id="3" name="Cadre2"/>
@@ -219,7 +219,7 @@
                       <wps:spPr>
                         <a:xfrm>
                           <a:off x="0" y="0"/>
-                          <a:ext cx="5678280" cy="2020680"/>
+                          <a:ext cx="5678640" cy="2021040"/>
                         </a:xfrm>
                         <a:prstGeom prst="rect">
                           <a:avLst/>
@@ -261,7 +261,7 @@
                           <w:sdt>
                             <w:sdtPr>
                               <w:text/>
-                              <w:id w:val="492493881"/>
+                              <w:id w:val="813681205"/>
                               <w:dataBinding w:prefixMappings="xmlns:ns0='http://purl.org/dc/elements/1.1/' xmlns:ns1='http://schemas.openxmlformats.org/package/2006/metadata/core-properties' " w:xpath="/ns1:coreProperties[1]/ns0:subject[1]" w:storeItemID="{6C3C8BC8-F283-45AE-878A-BAB7291924A1}"/>
                               <w:alias w:val="Название"/>
                             </w:sdtPr>
@@ -294,7 +294,7 @@
                           <w:sdt>
                             <w:sdtPr>
                               <w:text/>
-                              <w:id w:val="528037814"/>
+                              <w:id w:val="721607808"/>
                               <w:dataBinding w:prefixMappings="xmlns:ns0='http://purl.org/dc/elements/1.1/' xmlns:ns1='http://schemas.openxmlformats.org/package/2006/metadata/core-properties' " w:xpath="/ns1:coreProperties[1]/ns0:creator[1]" w:storeItemID="{6C3C8BC8-F283-45AE-878A-BAB7291924A1}"/>
                               <w:alias w:val="Автор"/>
                             </w:sdtPr>
@@ -335,7 +335,7 @@
           </mc:Choice>
           <mc:Fallback>
             <w:pict>
-              <v:rect id="shape_0" ID="Cadre2" stroked="f" style="position:absolute;margin-left:13.2pt;margin-top:443.25pt;width:447.05pt;height:159.05pt;mso-position-vertical-relative:page" wp14:anchorId="69246EFB">
+              <v:rect id="shape_0" ID="Cadre2" stroked="f" style="position:absolute;margin-left:13.2pt;margin-top:443.25pt;width:447.1pt;height:159.1pt;mso-position-vertical-relative:page" wp14:anchorId="69246EFB">
                 <w10:wrap type="square"/>
                 <v:fill o:detectmouseclick="t" on="false"/>
                 <v:stroke color="#3465a4" joinstyle="round" endcap="flat"/>
@@ -365,7 +365,7 @@
                     <w:sdt>
                       <w:sdtPr>
                         <w:text/>
-                        <w:id w:val="159348412"/>
+                        <w:id w:val="1797888350"/>
                         <w:dataBinding w:prefixMappings="xmlns:ns0='http://purl.org/dc/elements/1.1/' xmlns:ns1='http://schemas.openxmlformats.org/package/2006/metadata/core-properties' " w:xpath="/ns1:coreProperties[1]/ns0:subject[1]" w:storeItemID="{6C3C8BC8-F283-45AE-878A-BAB7291924A1}"/>
                         <w:alias w:val="Название"/>
                       </w:sdtPr>
@@ -398,7 +398,7 @@
                     <w:sdt>
                       <w:sdtPr>
                         <w:text/>
-                        <w:id w:val="192480081"/>
+                        <w:id w:val="1556791868"/>
                         <w:dataBinding w:prefixMappings="xmlns:ns0='http://purl.org/dc/elements/1.1/' xmlns:ns1='http://schemas.openxmlformats.org/package/2006/metadata/core-properties' " w:xpath="/ns1:coreProperties[1]/ns0:creator[1]" w:storeItemID="{6C3C8BC8-F283-45AE-878A-BAB7291924A1}"/>
                         <w:alias w:val="Автор"/>
                       </w:sdtPr>
@@ -508,13 +508,36 @@
         </w:sectPr>
       </w:pPr>
     </w:p>
+    <w:p>
+      <w:pPr>
+        <w:pStyle w:val="Normal"/>
+        <w:rPr>
+          <w:lang w:val="fr-FR"/>
+        </w:rPr>
+      </w:pPr>
+      <w:r>
+        <w:rPr/>
+      </w:r>
+    </w:p>
+    <w:p>
+      <w:pPr>
+        <w:sectPr>
+          <w:type w:val="continuous"/>
+          <w:pgSz w:w="12240" w:h="15840"/>
+          <w:pgMar w:left="1701" w:right="850" w:header="0" w:top="1134" w:footer="0" w:bottom="1134" w:gutter="0"/>
+          <w:formProt w:val="false"/>
+          <w:textDirection w:val="lrTb"/>
+          <w:docGrid w:type="default" w:linePitch="360" w:charSpace="4096"/>
+        </w:sectPr>
+      </w:pPr>
+    </w:p>
     <w:sdt>
       <w:sdtPr>
         <w:docPartObj>
           <w:docPartGallery w:val="Table of Contents"/>
           <w:docPartUnique w:val="true"/>
         </w:docPartObj>
-        <w:id w:val="661623223"/>
+        <w:id w:val="541705605"/>
       </w:sdtPr>
       <w:sdtContent>
         <w:p>
@@ -531,7 +554,7 @@
             <w:rPr>
               <w:webHidden/>
               <w:rStyle w:val="Sautdindex"/>
-              <w:lang w:val="fr-FR"/>
+              <w:vanish w:val="false"/>
             </w:rPr>
             <w:instrText> TOC \z \o "1-3" \u \h</w:instrText>
           </w:r>
@@ -539,7 +562,7 @@
             <w:rPr>
               <w:webHidden/>
               <w:rStyle w:val="Sautdindex"/>
-              <w:lang w:val="fr-FR"/>
+              <w:vanish w:val="false"/>
             </w:rPr>
             <w:fldChar w:fldCharType="separate"/>
           </w:r>
@@ -548,6 +571,7 @@
               <w:rPr>
                 <w:webHidden/>
                 <w:rStyle w:val="Sautdindex"/>
+                <w:vanish w:val="false"/>
                 <w:lang w:val="fr-FR"/>
               </w:rPr>
               <w:t>Introduction</w:t>
@@ -598,6 +622,7 @@
               <w:rPr>
                 <w:webHidden/>
                 <w:rStyle w:val="Sautdindex"/>
+                <w:vanish w:val="false"/>
                 <w:lang w:val="fr-FR"/>
               </w:rPr>
               <w:t>Problématique :</w:t>
@@ -648,6 +673,7 @@
               <w:rPr>
                 <w:webHidden/>
                 <w:rStyle w:val="Sautdindex"/>
+                <w:vanish w:val="false"/>
                 <w:lang w:val="fr-FR"/>
               </w:rPr>
               <w:t>Cahier des charges</w:t>
@@ -701,6 +727,7 @@
               <w:rPr>
                 <w:webHidden/>
                 <w:rStyle w:val="Sautdindex"/>
+                <w:vanish w:val="false"/>
                 <w:lang w:val="fr-FR"/>
               </w:rPr>
               <w:t>Les objets principaux et fonctions basiques</w:t>
@@ -754,6 +781,7 @@
               <w:rPr>
                 <w:webHidden/>
                 <w:rStyle w:val="Sautdindex"/>
+                <w:vanish w:val="false"/>
                 <w:lang w:val="fr-FR"/>
               </w:rPr>
               <w:t>Réglages possibles</w:t>
@@ -807,6 +835,7 @@
               <w:rPr>
                 <w:webHidden/>
                 <w:rStyle w:val="Sautdindex"/>
+                <w:vanish w:val="false"/>
                 <w:lang w:val="fr-FR"/>
               </w:rPr>
               <w:t>Coté GUI</w:t>
@@ -857,6 +886,7 @@
               <w:rPr>
                 <w:webHidden/>
                 <w:rStyle w:val="Sautdindex"/>
+                <w:vanish w:val="false"/>
                 <w:lang w:val="fr-FR"/>
               </w:rPr>
               <w:t>Schéma des classes</w:t>
@@ -907,6 +937,7 @@
               <w:rPr>
                 <w:webHidden/>
                 <w:rStyle w:val="Sautdindex"/>
+                <w:vanish w:val="false"/>
                 <w:lang w:val="fr-FR"/>
               </w:rPr>
               <w:t>Méthodologie et déroulement du projet</w:t>
@@ -960,6 +991,7 @@
               <w:rPr>
                 <w:webHidden/>
                 <w:rStyle w:val="Sautdindex"/>
+                <w:vanish w:val="false"/>
                 <w:lang w:val="fr-FR"/>
               </w:rPr>
               <w:t>Réalisation de contamination</w:t>
@@ -1013,6 +1045,7 @@
               <w:rPr>
                 <w:webHidden/>
                 <w:rStyle w:val="Sautdindex"/>
+                <w:vanish w:val="false"/>
                 <w:lang w:val="fr-FR"/>
               </w:rPr>
               <w:t>Réalisation de scenarios</w:t>
@@ -1066,6 +1099,7 @@
               <w:rPr>
                 <w:webHidden/>
                 <w:rStyle w:val="Sautdindex"/>
+                <w:vanish w:val="false"/>
                 <w:lang w:val="fr-FR"/>
               </w:rPr>
               <w:t>Réalisation de Model–View–Controller</w:t>
@@ -1119,6 +1153,7 @@
               <w:rPr>
                 <w:webHidden/>
                 <w:rStyle w:val="Sautdindex"/>
+                <w:vanish w:val="false"/>
                 <w:lang w:val="fr-FR"/>
               </w:rPr>
               <w:t>Gestion des threads</w:t>
@@ -1172,6 +1207,7 @@
               <w:rPr>
                 <w:webHidden/>
                 <w:rStyle w:val="Sautdindex"/>
+                <w:vanish w:val="false"/>
                 <w:lang w:val="fr-FR"/>
               </w:rPr>
               <w:t>Réalisation de la partie graphique</w:t>
@@ -1231,6 +1267,7 @@
               <w:rPr>
                 <w:webHidden/>
                 <w:rStyle w:val="Sautdindex"/>
+                <w:vanish w:val="false"/>
                 <w:lang w:val="fr-FR"/>
               </w:rPr>
               <w:t>Maven</w:t>
@@ -1284,6 +1321,7 @@
               <w:rPr>
                 <w:webHidden/>
                 <w:rStyle w:val="Sautdindex"/>
+                <w:vanish w:val="false"/>
                 <w:lang w:val="fr-FR"/>
               </w:rPr>
               <w:t>JavaDoc</w:t>
@@ -1337,6 +1375,7 @@
               <w:rPr>
                 <w:webHidden/>
                 <w:rStyle w:val="Sautdindex"/>
+                <w:vanish w:val="false"/>
                 <w:lang w:val="fr-FR"/>
               </w:rPr>
               <w:t>Tests</w:t>
@@ -1390,6 +1429,7 @@
               <w:rPr>
                 <w:webHidden/>
                 <w:rStyle w:val="Sautdindex"/>
+                <w:vanish w:val="false"/>
                 <w:lang w:val="fr-FR"/>
               </w:rPr>
               <w:t>Intégration</w:t>
@@ -1440,6 +1480,7 @@
               <w:rPr>
                 <w:webHidden/>
                 <w:rStyle w:val="Sautdindex"/>
+                <w:vanish w:val="false"/>
                 <w:lang w:val="fr-FR"/>
               </w:rPr>
               <w:t>Difficultés rencontrées</w:t>
@@ -1490,6 +1531,7 @@
               <w:rPr>
                 <w:webHidden/>
                 <w:rStyle w:val="Sautdindex"/>
+                <w:vanish w:val="false"/>
                 <w:lang w:val="fr-FR"/>
               </w:rPr>
               <w:t>Problèmes connus</w:t>
@@ -1540,6 +1582,7 @@
               <w:rPr>
                 <w:webHidden/>
                 <w:rStyle w:val="Sautdindex"/>
+                <w:vanish w:val="false"/>
                 <w:lang w:val="fr-FR"/>
               </w:rPr>
               <w:t>Pistes d’extensions</w:t>
@@ -1590,6 +1633,7 @@
               <w:rPr>
                 <w:webHidden/>
                 <w:rStyle w:val="Sautdindex"/>
+                <w:vanish w:val="false"/>
                 <w:lang w:val="fr-FR"/>
               </w:rPr>
               <w:t>Conclusion :</w:t>
@@ -1635,6 +1679,21 @@
             <w:fldChar w:fldCharType="end"/>
           </w:r>
         </w:p>
+        <w:p>
+          <w:pPr>
+            <w:sectPr>
+              <w:footerReference w:type="default" r:id="rId3"/>
+              <w:type w:val="nextPage"/>
+              <w:pgSz w:w="12240" w:h="15840"/>
+              <w:pgMar w:left="1701" w:right="850" w:header="0" w:top="990" w:footer="288" w:bottom="1134" w:gutter="0"/>
+              <w:pgNumType w:start="2" w:fmt="decimal"/>
+              <w:formProt w:val="false"/>
+              <w:titlePg/>
+              <w:textDirection w:val="lrTb"/>
+              <w:docGrid w:type="default" w:linePitch="360" w:charSpace="4096"/>
+            </w:sectPr>
+          </w:pPr>
+        </w:p>
       </w:sdtContent>
     </w:sdt>
     <w:p>
@@ -1683,8 +1742,8 @@
           <w:lang w:val="fr-FR"/>
         </w:rPr>
       </w:pPr>
-      <w:bookmarkStart w:id="0" w:name="_Toc71038921"/>
-      <w:bookmarkStart w:id="1" w:name="_Toc70260958"/>
+      <w:bookmarkStart w:id="0" w:name="_Toc70260958"/>
+      <w:bookmarkStart w:id="1" w:name="_Toc71038921"/>
       <w:r>
         <w:rPr>
           <w:lang w:val="fr-FR"/>
@@ -1841,8 +1900,8 @@
           <w:lang w:val="fr-FR"/>
         </w:rPr>
       </w:pPr>
-      <w:bookmarkStart w:id="3" w:name="_Toc71038923"/>
-      <w:bookmarkStart w:id="4" w:name="_Toc70260959"/>
+      <w:bookmarkStart w:id="3" w:name="_Toc70260959"/>
+      <w:bookmarkStart w:id="4" w:name="_Toc71038923"/>
       <w:r>
         <w:rPr>
           <w:lang w:val="fr-FR"/>
@@ -2040,8 +2099,8 @@
           <w:lang w:val="fr-FR"/>
         </w:rPr>
       </w:pPr>
-      <w:bookmarkStart w:id="7" w:name="_Toc71038925"/>
-      <w:bookmarkStart w:id="8" w:name="_Toc70260961"/>
+      <w:bookmarkStart w:id="7" w:name="_Toc70260961"/>
+      <w:bookmarkStart w:id="8" w:name="_Toc71038925"/>
       <w:r>
         <w:rPr>
           <w:rStyle w:val="1"/>
@@ -2395,8 +2454,8 @@
           <w:lang w:val="fr-FR"/>
         </w:rPr>
       </w:pPr>
-      <w:bookmarkStart w:id="9" w:name="_Toc71038926"/>
-      <w:bookmarkStart w:id="10" w:name="_Toc70260962"/>
+      <w:bookmarkStart w:id="9" w:name="_Toc70260962"/>
+      <w:bookmarkStart w:id="10" w:name="_Toc71038926"/>
       <w:r>
         <w:rPr>
           <w:rStyle w:val="1"/>
@@ -2482,8 +2541,8 @@
           <w:lang w:val="fr-FR"/>
         </w:rPr>
       </w:pPr>
-      <w:bookmarkStart w:id="11" w:name="_Toc71038927"/>
-      <w:bookmarkStart w:id="12" w:name="_Toc70260963"/>
+      <w:bookmarkStart w:id="11" w:name="_Toc70260963"/>
+      <w:bookmarkStart w:id="12" w:name="_Toc71038927"/>
       <w:r>
         <w:rPr>
           <w:lang w:val="fr-FR"/>
@@ -2548,7 +2607,7 @@
                     </pic:cNvPicPr>
                   </pic:nvPicPr>
                   <pic:blipFill>
-                    <a:blip r:embed="rId3"/>
+                    <a:blip r:embed="rId4"/>
                     <a:stretch>
                       <a:fillRect/>
                     </a:stretch>
@@ -2643,7 +2702,7 @@
                     </pic:cNvPicPr>
                   </pic:nvPicPr>
                   <pic:blipFill>
-                    <a:blip r:embed="rId4"/>
+                    <a:blip r:embed="rId5"/>
                     <a:stretch>
                       <a:fillRect/>
                     </a:stretch>
@@ -2733,7 +2792,7 @@
                     </pic:cNvPicPr>
                   </pic:nvPicPr>
                   <pic:blipFill>
-                    <a:blip r:embed="rId5"/>
+                    <a:blip r:embed="rId6"/>
                     <a:stretch>
                       <a:fillRect/>
                     </a:stretch>
@@ -2764,8 +2823,8 @@
           <w:lang w:val="fr-FR"/>
         </w:rPr>
       </w:pPr>
-      <w:bookmarkStart w:id="13" w:name="_Toc71038928"/>
-      <w:bookmarkStart w:id="14" w:name="_Toc70260964"/>
+      <w:bookmarkStart w:id="13" w:name="_Toc70260964"/>
+      <w:bookmarkStart w:id="14" w:name="_Toc71038928"/>
       <w:r>
         <w:rPr>
           <w:lang w:val="fr-FR"/>
@@ -2799,8 +2858,8 @@
           <w:lang w:val="fr-FR"/>
         </w:rPr>
       </w:pPr>
-      <w:bookmarkStart w:id="15" w:name="_Toc71038929"/>
-      <w:bookmarkStart w:id="16" w:name="_Toc70260965"/>
+      <w:bookmarkStart w:id="15" w:name="_Toc70260965"/>
+      <w:bookmarkStart w:id="16" w:name="_Toc71038929"/>
       <w:r>
         <w:rPr>
           <w:rStyle w:val="1"/>
@@ -3043,8 +3102,8 @@
           <w:lang w:val="fr-FR"/>
         </w:rPr>
       </w:pPr>
-      <w:bookmarkStart w:id="17" w:name="_Toc71038930"/>
-      <w:bookmarkStart w:id="18" w:name="_Toc70260966"/>
+      <w:bookmarkStart w:id="17" w:name="_Toc70260966"/>
+      <w:bookmarkStart w:id="18" w:name="_Toc71038930"/>
       <w:r>
         <w:rPr>
           <w:rStyle w:val="1"/>
@@ -3226,8 +3285,8 @@
           <w:lang w:val="fr-FR"/>
         </w:rPr>
       </w:pPr>
-      <w:bookmarkStart w:id="19" w:name="_Toc71038931"/>
-      <w:bookmarkStart w:id="20" w:name="_Toc70260967"/>
+      <w:bookmarkStart w:id="19" w:name="_Toc70260967"/>
+      <w:bookmarkStart w:id="20" w:name="_Toc71038931"/>
       <w:r>
         <w:rPr>
           <w:rStyle w:val="1"/>
@@ -3369,8 +3428,8 @@
         </w:rPr>
         <w:t xml:space="preserve"> </w:t>
       </w:r>
-      <w:bookmarkStart w:id="21" w:name="_Toc71038932"/>
-      <w:bookmarkStart w:id="22" w:name="_Toc70260968"/>
+      <w:bookmarkStart w:id="21" w:name="_Toc70260968"/>
+      <w:bookmarkStart w:id="22" w:name="_Toc71038932"/>
       <w:r>
         <w:rPr>
           <w:rStyle w:val="1"/>
@@ -4005,7 +4064,7 @@
                     </pic:cNvPicPr>
                   </pic:nvPicPr>
                   <pic:blipFill>
-                    <a:blip r:embed="rId6"/>
+                    <a:blip r:embed="rId7"/>
                     <a:stretch>
                       <a:fillRect/>
                     </a:stretch>
@@ -4090,7 +4149,7 @@
                     </pic:cNvPicPr>
                   </pic:nvPicPr>
                   <pic:blipFill>
-                    <a:blip r:embed="rId7"/>
+                    <a:blip r:embed="rId8"/>
                     <a:stretch>
                       <a:fillRect/>
                     </a:stretch>
@@ -4173,7 +4232,7 @@
                     </pic:cNvPicPr>
                   </pic:nvPicPr>
                   <pic:blipFill>
-                    <a:blip r:embed="rId8"/>
+                    <a:blip r:embed="rId9"/>
                     <a:stretch>
                       <a:fillRect/>
                     </a:stretch>
@@ -4225,88 +4284,6 @@
                 <pic:pic xmlns:pic="http://schemas.openxmlformats.org/drawingml/2006/picture">
                   <pic:nvPicPr>
                     <pic:cNvPr id="12" name="Рисунок 12" descr=""/>
-                    <pic:cNvPicPr>
-                      <a:picLocks noChangeAspect="1" noChangeArrowheads="1"/>
-                    </pic:cNvPicPr>
-                  </pic:nvPicPr>
-                  <pic:blipFill>
-                    <a:blip r:embed="rId9"/>
-                    <a:stretch>
-                      <a:fillRect/>
-                    </a:stretch>
-                  </pic:blipFill>
-                  <pic:spPr bwMode="auto">
-                    <a:xfrm>
-                      <a:off x="0" y="0"/>
-                      <a:ext cx="6152515" cy="3399155"/>
-                    </a:xfrm>
-                    <a:prstGeom prst="rect">
-                      <a:avLst/>
-                    </a:prstGeom>
-                  </pic:spPr>
-                </pic:pic>
-              </a:graphicData>
-            </a:graphic>
-          </wp:inline>
-        </w:drawing>
-      </w:r>
-    </w:p>
-    <w:p>
-      <w:pPr>
-        <w:pStyle w:val="Normal"/>
-        <w:spacing w:before="0" w:after="0"/>
-        <w:ind w:hanging="0"/>
-        <w:jc w:val="left"/>
-        <w:rPr>
-          <w:lang w:val="fr-FR"/>
-        </w:rPr>
-      </w:pPr>
-      <w:r>
-        <w:rPr>
-          <w:lang w:val="fr-FR"/>
-        </w:rPr>
-      </w:r>
-    </w:p>
-    <w:p>
-      <w:pPr>
-        <w:pStyle w:val="Normal"/>
-        <w:spacing w:before="0" w:after="0"/>
-        <w:ind w:hanging="0"/>
-        <w:jc w:val="left"/>
-        <w:rPr>
-          <w:lang w:val="fr-FR"/>
-        </w:rPr>
-      </w:pPr>
-      <w:r>
-        <w:rPr>
-          <w:lang w:val="fr-FR"/>
-        </w:rPr>
-      </w:r>
-    </w:p>
-    <w:p>
-      <w:pPr>
-        <w:pStyle w:val="Normal"/>
-        <w:ind w:hanging="0"/>
-        <w:rPr>
-          <w:highlight w:val="yellow"/>
-          <w:lang w:val="fr-FR"/>
-        </w:rPr>
-      </w:pPr>
-      <w:r>
-        <w:rPr/>
-        <w:drawing>
-          <wp:inline distT="0" distB="0" distL="0" distR="0">
-            <wp:extent cx="6152515" cy="3399155"/>
-            <wp:effectExtent l="0" t="0" r="0" b="0"/>
-            <wp:docPr id="13" name="Рисунок 11" descr=""/>
-            <wp:cNvGraphicFramePr>
-              <a:graphicFrameLocks xmlns:a="http://schemas.openxmlformats.org/drawingml/2006/main" noChangeAspect="1"/>
-            </wp:cNvGraphicFramePr>
-            <a:graphic xmlns:a="http://schemas.openxmlformats.org/drawingml/2006/main">
-              <a:graphicData uri="http://schemas.openxmlformats.org/drawingml/2006/picture">
-                <pic:pic xmlns:pic="http://schemas.openxmlformats.org/drawingml/2006/picture">
-                  <pic:nvPicPr>
-                    <pic:cNvPr id="13" name="Рисунок 11" descr=""/>
                     <pic:cNvPicPr>
                       <a:picLocks noChangeAspect="1" noChangeArrowheads="1"/>
                     </pic:cNvPicPr>
@@ -4335,13 +4312,95 @@
     </w:p>
     <w:p>
       <w:pPr>
+        <w:pStyle w:val="Normal"/>
+        <w:spacing w:before="0" w:after="0"/>
+        <w:ind w:hanging="0"/>
+        <w:jc w:val="left"/>
+        <w:rPr>
+          <w:lang w:val="fr-FR"/>
+        </w:rPr>
+      </w:pPr>
+      <w:r>
+        <w:rPr>
+          <w:lang w:val="fr-FR"/>
+        </w:rPr>
+      </w:r>
+    </w:p>
+    <w:p>
+      <w:pPr>
+        <w:pStyle w:val="Normal"/>
+        <w:spacing w:before="0" w:after="0"/>
+        <w:ind w:hanging="0"/>
+        <w:jc w:val="left"/>
+        <w:rPr>
+          <w:lang w:val="fr-FR"/>
+        </w:rPr>
+      </w:pPr>
+      <w:r>
+        <w:rPr>
+          <w:lang w:val="fr-FR"/>
+        </w:rPr>
+      </w:r>
+    </w:p>
+    <w:p>
+      <w:pPr>
+        <w:pStyle w:val="Normal"/>
+        <w:ind w:hanging="0"/>
+        <w:rPr>
+          <w:highlight w:val="yellow"/>
+          <w:lang w:val="fr-FR"/>
+        </w:rPr>
+      </w:pPr>
+      <w:r>
+        <w:rPr/>
+        <w:drawing>
+          <wp:inline distT="0" distB="0" distL="0" distR="0">
+            <wp:extent cx="6152515" cy="3399155"/>
+            <wp:effectExtent l="0" t="0" r="0" b="0"/>
+            <wp:docPr id="13" name="Рисунок 11" descr=""/>
+            <wp:cNvGraphicFramePr>
+              <a:graphicFrameLocks xmlns:a="http://schemas.openxmlformats.org/drawingml/2006/main" noChangeAspect="1"/>
+            </wp:cNvGraphicFramePr>
+            <a:graphic xmlns:a="http://schemas.openxmlformats.org/drawingml/2006/main">
+              <a:graphicData uri="http://schemas.openxmlformats.org/drawingml/2006/picture">
+                <pic:pic xmlns:pic="http://schemas.openxmlformats.org/drawingml/2006/picture">
+                  <pic:nvPicPr>
+                    <pic:cNvPr id="13" name="Рисунок 11" descr=""/>
+                    <pic:cNvPicPr>
+                      <a:picLocks noChangeAspect="1" noChangeArrowheads="1"/>
+                    </pic:cNvPicPr>
+                  </pic:nvPicPr>
+                  <pic:blipFill>
+                    <a:blip r:embed="rId11"/>
+                    <a:stretch>
+                      <a:fillRect/>
+                    </a:stretch>
+                  </pic:blipFill>
+                  <pic:spPr bwMode="auto">
+                    <a:xfrm>
+                      <a:off x="0" y="0"/>
+                      <a:ext cx="6152515" cy="3399155"/>
+                    </a:xfrm>
+                    <a:prstGeom prst="rect">
+                      <a:avLst/>
+                    </a:prstGeom>
+                  </pic:spPr>
+                </pic:pic>
+              </a:graphicData>
+            </a:graphic>
+          </wp:inline>
+        </w:drawing>
+      </w:r>
+    </w:p>
+    <w:p>
+      <w:pPr>
         <w:pStyle w:val="Titre1"/>
         <w:rPr>
           <w:lang w:val="fr-FR"/>
         </w:rPr>
       </w:pPr>
-      <w:bookmarkStart w:id="29" w:name="_Toc71038938"/>
-      <w:bookmarkStart w:id="30" w:name="_Toc70260970"/>
+      <w:bookmarkStart w:id="29" w:name="_Toc70260970"/>
+      <w:bookmarkStart w:id="30" w:name="_Toc71038938"/>
       <w:r>
         <w:rPr>
           <w:lang w:val="fr-FR"/>
@@ -4551,6 +4610,345 @@
         <w:t>Il a été très difficile d’empêcher les points de passer a travers les murs en x et en y, en prenant en compte l’épaisseur des murs et des CoquilleBille ainsi que les déplacements des murs.</w:t>
       </w:r>
     </w:p>
+    <w:tbl>
+      <w:tblPr>
+        <w:tblW w:w="9689" w:type="dxa"/>
+        <w:jc w:val="left"/>
+        <w:tblInd w:w="55" w:type="dxa"/>
+        <w:tblCellMar>
+          <w:top w:w="55" w:type="dxa"/>
+          <w:left w:w="55" w:type="dxa"/>
+          <w:bottom w:w="55" w:type="dxa"/>
+          <w:right w:w="55" w:type="dxa"/>
+        </w:tblCellMar>
+      </w:tblPr>
+      <w:tblGrid>
+        <w:gridCol w:w="3229"/>
+        <w:gridCol w:w="3230"/>
+        <w:gridCol w:w="3230"/>
+      </w:tblGrid>
+      <w:tr>
+        <w:trPr/>
+        <w:tc>
+          <w:tcPr>
+            <w:tcW w:w="3229" w:type="dxa"/>
+            <w:tcBorders>
+              <w:top w:val="single" w:sz="2" w:space="0" w:color="000000"/>
+              <w:left w:val="single" w:sz="2" w:space="0" w:color="000000"/>
+              <w:bottom w:val="single" w:sz="2" w:space="0" w:color="000000"/>
+            </w:tcBorders>
+          </w:tcPr>
+          <w:p>
+            <w:pPr>
+              <w:pStyle w:val="Normal"/>
+              <w:spacing w:before="0" w:after="40"/>
+              <w:ind w:hanging="0"/>
+              <w:rPr>
+                <w:lang w:val="fr-FR"/>
+              </w:rPr>
+            </w:pPr>
+            <w:r>
+              <w:rPr>
+                <w:rFonts w:eastAsia="Calibri" w:cs="" w:cstheme="minorBidi" w:eastAsiaTheme="minorHAnsi"/>
+                <w:color w:val="auto"/>
+                <w:kern w:val="0"/>
+                <w:sz w:val="24"/>
+                <w:szCs w:val="22"/>
+                <w:lang w:val="fr-FR" w:eastAsia="en-US" w:bidi="ar-SA"/>
+              </w:rPr>
+              <w:t>L’idée d’origine était d’essayer de savoir si le haut d’un point allait passer dans le mur pour savoir si on devait faire rebondir la coquilleBille.</w:t>
+            </w:r>
+          </w:p>
+        </w:tc>
+        <w:tc>
+          <w:tcPr>
+            <w:tcW w:w="3230" w:type="dxa"/>
+            <w:tcBorders>
+              <w:top w:val="single" w:sz="2" w:space="0" w:color="000000"/>
+              <w:left w:val="single" w:sz="2" w:space="0" w:color="000000"/>
+              <w:bottom w:val="single" w:sz="2" w:space="0" w:color="000000"/>
+            </w:tcBorders>
+          </w:tcPr>
+          <w:p>
+            <w:pPr>
+              <w:pStyle w:val="Contenudetableau"/>
+              <w:spacing w:before="0" w:after="40"/>
+              <w:ind w:hanging="0"/>
+              <w:rPr>
+                <w:lang w:val="fr-FR" w:eastAsia="en-US" w:bidi="ar-SA"/>
+              </w:rPr>
+            </w:pPr>
+            <w:r>
+              <w:rPr>
+                <w:lang w:val="fr-FR" w:eastAsia="en-US" w:bidi="ar-SA"/>
+              </w:rPr>
+              <w:t>Mais cela ne fonctionnait pas toujours, dans le cas ou le centre d’un point ne rentrait jamais dans le mur, mais ou le bord passait a travers.</w:t>
+            </w:r>
+          </w:p>
+        </w:tc>
+        <w:tc>
+          <w:tcPr>
+            <w:tcW w:w="3230" w:type="dxa"/>
+            <w:tcBorders>
+              <w:top w:val="single" w:sz="2" w:space="0" w:color="000000"/>
+              <w:left w:val="single" w:sz="2" w:space="0" w:color="000000"/>
+              <w:bottom w:val="single" w:sz="2" w:space="0" w:color="000000"/>
+              <w:right w:val="single" w:sz="2" w:space="0" w:color="000000"/>
+            </w:tcBorders>
+          </w:tcPr>
+          <w:p>
+            <w:pPr>
+              <w:pStyle w:val="Contenudetableau"/>
+              <w:spacing w:before="0" w:after="40"/>
+              <w:ind w:hanging="0"/>
+              <w:rPr>
+                <w:lang w:val="fr-FR" w:eastAsia="en-US" w:bidi="ar-SA"/>
+              </w:rPr>
+            </w:pPr>
+            <w:r>
+              <w:rPr>
+                <w:lang w:val="fr-FR" w:eastAsia="en-US" w:bidi="ar-SA"/>
+              </w:rPr>
+              <w:t>L’adaptation qui fonctionna fus de vérifier les 2 coins en haut a droite et en haut a gauche pour éviter que des coquilleBilles puisse traverser un mur.</w:t>
+            </w:r>
+          </w:p>
+        </w:tc>
+      </w:tr>
+      <w:tr>
+        <w:trPr>
+          <w:trHeight w:val="2012" w:hRule="atLeast"/>
+        </w:trPr>
+        <w:tc>
+          <w:tcPr>
+            <w:tcW w:w="3229" w:type="dxa"/>
+            <w:tcBorders>
+              <w:left w:val="single" w:sz="2" w:space="0" w:color="000000"/>
+              <w:bottom w:val="single" w:sz="2" w:space="0" w:color="000000"/>
+            </w:tcBorders>
+          </w:tcPr>
+          <w:p>
+            <w:pPr>
+              <w:pStyle w:val="Contenudetableau"/>
+              <w:spacing w:before="0" w:after="40"/>
+              <w:rPr>
+                <w:lang w:val="fr-FR" w:eastAsia="en-US" w:bidi="ar-SA"/>
+              </w:rPr>
+            </w:pPr>
+            <w:r>
+              <w:rPr>
+                <w:lang w:val="fr-FR" w:eastAsia="en-US" w:bidi="ar-SA"/>
+              </w:rPr>
+              <w:drawing>
+                <wp:anchor behindDoc="0" distT="0" distB="0" distL="0" distR="0" simplePos="0" locked="0" layoutInCell="1" allowOverlap="1" relativeHeight="15">
+                  <wp:simplePos x="0" y="0"/>
+                  <wp:positionH relativeFrom="column">
+                    <wp:posOffset>417830</wp:posOffset>
+                  </wp:positionH>
+                  <wp:positionV relativeFrom="paragraph">
+                    <wp:posOffset>25400</wp:posOffset>
+                  </wp:positionV>
+                  <wp:extent cx="1126490" cy="1249045"/>
+                  <wp:effectExtent l="0" t="0" r="0" b="0"/>
+                  <wp:wrapSquare wrapText="largest"/>
+                  <wp:docPr id="14" name="Image3" descr=""/>
+                  <wp:cNvGraphicFramePr>
+                    <a:graphicFrameLocks xmlns:a="http://schemas.openxmlformats.org/drawingml/2006/main" noChangeAspect="1"/>
+                  </wp:cNvGraphicFramePr>
+                  <a:graphic xmlns:a="http://schemas.openxmlformats.org/drawingml/2006/main">
+                    <a:graphicData uri="http://schemas.openxmlformats.org/drawingml/2006/picture">
+                      <pic:pic xmlns:pic="http://schemas.openxmlformats.org/drawingml/2006/picture">
+                        <pic:nvPicPr>
+                          <pic:cNvPr id="14" name="Image3" descr=""/>
+                          <pic:cNvPicPr>
+                            <a:picLocks noChangeAspect="1" noChangeArrowheads="1"/>
+                          </pic:cNvPicPr>
+                        </pic:nvPicPr>
+                        <pic:blipFill>
+                          <a:blip r:embed="rId12"/>
+                          <a:srcRect l="0" t="0" r="43139" b="15929"/>
+                          <a:stretch>
+                            <a:fillRect/>
+                          </a:stretch>
+                        </pic:blipFill>
+                        <pic:spPr bwMode="auto">
+                          <a:xfrm>
+                            <a:off x="0" y="0"/>
+                            <a:ext cx="1126490" cy="1249045"/>
+                          </a:xfrm>
+                          <a:prstGeom prst="rect">
+                            <a:avLst/>
+                          </a:prstGeom>
+                        </pic:spPr>
+                      </pic:pic>
+                    </a:graphicData>
+                  </a:graphic>
+                </wp:anchor>
+              </w:drawing>
+            </w:r>
+          </w:p>
+        </w:tc>
+        <w:tc>
+          <w:tcPr>
+            <w:tcW w:w="3230" w:type="dxa"/>
+            <w:tcBorders>
+              <w:left w:val="single" w:sz="2" w:space="0" w:color="000000"/>
+              <w:bottom w:val="single" w:sz="2" w:space="0" w:color="000000"/>
+            </w:tcBorders>
+          </w:tcPr>
+          <w:p>
+            <w:pPr>
+              <w:pStyle w:val="Contenudetableau"/>
+              <w:spacing w:before="0" w:after="40"/>
+              <w:rPr>
+                <w:lang w:val="fr-FR" w:eastAsia="en-US" w:bidi="ar-SA"/>
+              </w:rPr>
+            </w:pPr>
+            <w:r>
+              <w:rPr>
+                <w:lang w:val="fr-FR" w:eastAsia="en-US" w:bidi="ar-SA"/>
+              </w:rPr>
+              <w:drawing>
+                <wp:anchor behindDoc="0" distT="0" distB="0" distL="0" distR="0" simplePos="0" locked="0" layoutInCell="1" allowOverlap="1" relativeHeight="16">
+                  <wp:simplePos x="0" y="0"/>
+                  <wp:positionH relativeFrom="column">
+                    <wp:posOffset>0</wp:posOffset>
+                  </wp:positionH>
+                  <wp:positionV relativeFrom="paragraph">
+                    <wp:posOffset>17780</wp:posOffset>
+                  </wp:positionV>
+                  <wp:extent cx="1643380" cy="1245235"/>
+                  <wp:effectExtent l="0" t="0" r="0" b="0"/>
+                  <wp:wrapSquare wrapText="largest"/>
+                  <wp:docPr id="15" name="Image2" descr=""/>
+                  <wp:cNvGraphicFramePr>
+                    <a:graphicFrameLocks xmlns:a="http://schemas.openxmlformats.org/drawingml/2006/main" noChangeAspect="1"/>
+                  </wp:cNvGraphicFramePr>
+                  <a:graphic xmlns:a="http://schemas.openxmlformats.org/drawingml/2006/main">
+                    <a:graphicData uri="http://schemas.openxmlformats.org/drawingml/2006/picture">
+                      <pic:pic xmlns:pic="http://schemas.openxmlformats.org/drawingml/2006/picture">
+                        <pic:nvPicPr>
+                          <pic:cNvPr id="15" name="Image2" descr=""/>
+                          <pic:cNvPicPr>
+                            <a:picLocks noChangeAspect="1" noChangeArrowheads="1"/>
+                          </pic:cNvPicPr>
+                        </pic:nvPicPr>
+                        <pic:blipFill>
+                          <a:blip r:embed="rId13"/>
+                          <a:srcRect l="0" t="0" r="17049" b="16200"/>
+                          <a:stretch>
+                            <a:fillRect/>
+                          </a:stretch>
+                        </pic:blipFill>
+                        <pic:spPr bwMode="auto">
+                          <a:xfrm>
+                            <a:off x="0" y="0"/>
+                            <a:ext cx="1643380" cy="1245235"/>
+                          </a:xfrm>
+                          <a:prstGeom prst="rect">
+                            <a:avLst/>
+                          </a:prstGeom>
+                        </pic:spPr>
+                      </pic:pic>
+                    </a:graphicData>
+                  </a:graphic>
+                </wp:anchor>
+              </w:drawing>
+            </w:r>
+          </w:p>
+        </w:tc>
+        <w:tc>
+          <w:tcPr>
+            <w:tcW w:w="3230" w:type="dxa"/>
+            <w:tcBorders>
+              <w:left w:val="single" w:sz="2" w:space="0" w:color="000000"/>
+              <w:bottom w:val="single" w:sz="2" w:space="0" w:color="000000"/>
+              <w:right w:val="single" w:sz="2" w:space="0" w:color="000000"/>
+            </w:tcBorders>
+          </w:tcPr>
+          <w:p>
+            <w:pPr>
+              <w:pStyle w:val="Contenudetableau"/>
+              <w:spacing w:before="0" w:after="40"/>
+              <w:ind w:hanging="0"/>
+              <w:rPr>
+                <w:lang w:val="fr-FR" w:eastAsia="en-US" w:bidi="ar-SA"/>
+              </w:rPr>
+            </w:pPr>
+            <w:r>
+              <w:rPr>
+                <w:lang w:val="fr-FR" w:eastAsia="en-US" w:bidi="ar-SA"/>
+              </w:rPr>
+              <w:drawing>
+                <wp:anchor behindDoc="0" distT="0" distB="0" distL="0" distR="0" simplePos="0" locked="0" layoutInCell="1" allowOverlap="1" relativeHeight="17">
+                  <wp:simplePos x="0" y="0"/>
+                  <wp:positionH relativeFrom="column">
+                    <wp:posOffset>0</wp:posOffset>
+                  </wp:positionH>
+                  <wp:positionV relativeFrom="paragraph">
+                    <wp:posOffset>17780</wp:posOffset>
+                  </wp:positionV>
+                  <wp:extent cx="1758950" cy="1251585"/>
+                  <wp:effectExtent l="0" t="0" r="0" b="0"/>
+                  <wp:wrapSquare wrapText="largest"/>
+                  <wp:docPr id="16" name="Image4" descr=""/>
+                  <wp:cNvGraphicFramePr>
+                    <a:graphicFrameLocks xmlns:a="http://schemas.openxmlformats.org/drawingml/2006/main" noChangeAspect="1"/>
+                  </wp:cNvGraphicFramePr>
+                  <a:graphic xmlns:a="http://schemas.openxmlformats.org/drawingml/2006/main">
+                    <a:graphicData uri="http://schemas.openxmlformats.org/drawingml/2006/picture">
+                      <pic:pic xmlns:pic="http://schemas.openxmlformats.org/drawingml/2006/picture">
+                        <pic:nvPicPr>
+                          <pic:cNvPr id="16" name="Image4" descr=""/>
+                          <pic:cNvPicPr>
+                            <a:picLocks noChangeAspect="1" noChangeArrowheads="1"/>
+                          </pic:cNvPicPr>
+                        </pic:nvPicPr>
+                        <pic:blipFill>
+                          <a:blip r:embed="rId14"/>
+                          <a:srcRect l="0" t="0" r="11215" b="15765"/>
+                          <a:stretch>
+                            <a:fillRect/>
+                          </a:stretch>
+                        </pic:blipFill>
+                        <pic:spPr bwMode="auto">
+                          <a:xfrm>
+                            <a:off x="0" y="0"/>
+                            <a:ext cx="1758950" cy="1251585"/>
+                          </a:xfrm>
+                          <a:prstGeom prst="rect">
+                            <a:avLst/>
+                          </a:prstGeom>
+                        </pic:spPr>
+                      </pic:pic>
+                    </a:graphicData>
+                  </a:graphic>
+                </wp:anchor>
+              </w:drawing>
+            </w:r>
+          </w:p>
+        </w:tc>
+      </w:tr>
+    </w:tbl>
+    <w:p>
+      <w:pPr>
+        <w:pStyle w:val="Normal"/>
+        <w:ind w:hanging="0"/>
+        <w:rPr>
+          <w:lang w:val="fr-FR"/>
+        </w:rPr>
+      </w:pPr>
+      <w:r>
+        <w:rPr>
+          <w:rFonts w:eastAsia="Calibri" w:cs="" w:cstheme="minorBidi" w:eastAsiaTheme="minorHAnsi"/>
+          <w:color w:val="auto"/>
+          <w:kern w:val="0"/>
+          <w:sz w:val="24"/>
+          <w:szCs w:val="22"/>
+          <w:lang w:val="fr-FR" w:eastAsia="en-US" w:bidi="ar-SA"/>
+        </w:rPr>
+        <w:t>Les soucis de billes dans des murs suite a un déplacement de murs on été géré autrement, si la bille ce situe dans la zone ou le mur vas aller, on la décale vers le bas d’autant que nécessaire. (ou vers les côtés si on ne peu plus pousser les billes vers le bas sans les faire sortir de la zone).</w:t>
+      </w:r>
+    </w:p>
     <w:p>
       <w:pPr>
         <w:pStyle w:val="Normal"/>
@@ -4579,8 +4977,8 @@
           <w:lang w:val="fr-FR"/>
         </w:rPr>
       </w:pPr>
-      <w:bookmarkStart w:id="31" w:name="_Toc71038939"/>
-      <w:bookmarkStart w:id="32" w:name="_Toc70260971"/>
+      <w:bookmarkStart w:id="31" w:name="_Toc70260971"/>
+      <w:bookmarkStart w:id="32" w:name="_Toc71038939"/>
       <w:r>
         <w:rPr>
           <w:lang w:val="fr-FR"/>
@@ -4645,8 +5043,8 @@
           <w:lang w:val="fr-FR"/>
         </w:rPr>
       </w:pPr>
-      <w:bookmarkStart w:id="33" w:name="_Toc71038940"/>
-      <w:bookmarkStart w:id="34" w:name="_Toc70260972"/>
+      <w:bookmarkStart w:id="33" w:name="_Toc70260972"/>
+      <w:bookmarkStart w:id="34" w:name="_Toc71038940"/>
       <w:r>
         <w:rPr>
           <w:lang w:val="fr-FR"/>
@@ -4825,11 +5223,11 @@
       </w:r>
     </w:p>
     <w:sectPr>
-      <w:footerReference w:type="default" r:id="rId11"/>
-      <w:type w:val="nextPage"/>
+      <w:footerReference w:type="default" r:id="rId15"/>
+      <w:type w:val="continuous"/>
       <w:pgSz w:w="12240" w:h="15840"/>
       <w:pgMar w:left="1701" w:right="850" w:header="0" w:top="990" w:footer="288" w:bottom="1134" w:gutter="0"/>
-      <w:pgNumType w:start="2" w:fmt="decimal"/>
+      <w:pgNumType w:fmt="decimal"/>
       <w:formProt w:val="false"/>
       <w:titlePg/>
       <w:textDirection w:val="lrTb"/>
@@ -4847,7 +5245,59 @@
         <w:docPartGallery w:val="Page Numbers (Bottom of Page)"/>
         <w:docPartUnique w:val="true"/>
       </w:docPartObj>
-      <w:id w:val="605157012"/>
+      <w:id w:val="1636152457"/>
+    </w:sdtPr>
+    <w:sdtContent>
+      <w:p>
+        <w:pPr>
+          <w:pStyle w:val="Pieddepage"/>
+          <w:jc w:val="right"/>
+          <w:rPr/>
+        </w:pPr>
+        <w:r>
+          <w:rPr/>
+          <w:fldChar w:fldCharType="begin"/>
+        </w:r>
+        <w:r>
+          <w:rPr/>
+          <w:instrText> PAGE </w:instrText>
+        </w:r>
+        <w:r>
+          <w:rPr/>
+          <w:fldChar w:fldCharType="separate"/>
+        </w:r>
+        <w:r>
+          <w:rPr/>
+          <w:t>15</w:t>
+        </w:r>
+        <w:r>
+          <w:rPr/>
+          <w:fldChar w:fldCharType="end"/>
+        </w:r>
+      </w:p>
+      <w:p>
+        <w:pPr>
+          <w:pStyle w:val="Pieddepage"/>
+          <w:rPr/>
+        </w:pPr>
+        <w:r>
+          <w:rPr/>
+        </w:r>
+      </w:p>
+    </w:sdtContent>
+  </w:sdt>
+</w:ftr>
+</file>
+
+<file path=word/footer2.xml><?xml version="1.0" encoding="utf-8"?>
+<w:ftr xmlns:o="urn:schemas-microsoft-com:office:office" xmlns:r="http://schemas.openxmlformats.org/officeDocument/2006/relationships" xmlns:v="urn:schemas-microsoft-com:vml" xmlns:w="http://schemas.openxmlformats.org/wordprocessingml/2006/main" xmlns:w10="urn:schemas-microsoft-com:office:word" xmlns:wp="http://schemas.openxmlformats.org/drawingml/2006/wordprocessingDrawing" xmlns:wps="http://schemas.microsoft.com/office/word/2010/wordprocessingShape" xmlns:wpg="http://schemas.microsoft.com/office/word/2010/wordprocessingGroup" xmlns:mc="http://schemas.openxmlformats.org/markup-compatibility/2006" xmlns:wp14="http://schemas.microsoft.com/office/word/2010/wordprocessingDrawing" xmlns:w14="http://schemas.microsoft.com/office/word/2010/wordml" mc:Ignorable="w14 wp14">
+  <w:sdt>
+    <w:sdtPr>
+      <w:docPartObj>
+        <w:docPartGallery w:val="Page Numbers (Bottom of Page)"/>
+        <w:docPartUnique w:val="true"/>
+      </w:docPartObj>
+      <w:id w:val="984919385"/>
     </w:sdtPr>
     <w:sdtContent>
       <w:p>
@@ -4900,9 +5350,6 @@
       <w:lvlText w:val="%1."/>
       <w:lvlJc w:val="left"/>
       <w:pPr>
-        <w:tabs>
-          <w:tab w:val="num" w:pos="0"/>
-        </w:tabs>
         <w:ind w:left="720" w:hanging="360"/>
       </w:pPr>
     </w:lvl>
@@ -4912,13 +5359,11 @@
       <w:lvlText w:val="o"/>
       <w:lvlJc w:val="left"/>
       <w:pPr>
-        <w:tabs>
-          <w:tab w:val="num" w:pos="0"/>
-        </w:tabs>
         <w:ind w:left="1440" w:hanging="360"/>
       </w:pPr>
       <w:rPr>
         <w:rFonts w:ascii="Courier New" w:hAnsi="Courier New" w:cs="Courier New" w:hint="default"/>
+        <w:rFonts w:cs="Courier New"/>
       </w:rPr>
     </w:lvl>
     <w:lvl w:ilvl="2">
@@ -4927,13 +5372,11 @@
       <w:lvlText w:val=""/>
       <w:lvlJc w:val="left"/>
       <w:pPr>
-        <w:tabs>
-          <w:tab w:val="num" w:pos="0"/>
-        </w:tabs>
         <w:ind w:left="2160" w:hanging="360"/>
       </w:pPr>
       <w:rPr>
         <w:rFonts w:ascii="Wingdings" w:hAnsi="Wingdings" w:cs="Wingdings" w:hint="default"/>
+        <w:rFonts w:cs="Wingdings"/>
       </w:rPr>
     </w:lvl>
     <w:lvl w:ilvl="3">
@@ -4942,13 +5385,11 @@
       <w:lvlText w:val=""/>
       <w:lvlJc w:val="left"/>
       <w:pPr>
-        <w:tabs>
-          <w:tab w:val="num" w:pos="0"/>
-        </w:tabs>
         <w:ind w:left="2880" w:hanging="360"/>
       </w:pPr>
       <w:rPr>
         <w:rFonts w:ascii="Symbol" w:hAnsi="Symbol" w:cs="Symbol" w:hint="default"/>
+        <w:rFonts w:cs="Symbol"/>
       </w:rPr>
     </w:lvl>
     <w:lvl w:ilvl="4">
@@ -4957,13 +5398,11 @@
       <w:lvlText w:val="o"/>
       <w:lvlJc w:val="left"/>
       <w:pPr>
-        <w:tabs>
-          <w:tab w:val="num" w:pos="0"/>
-        </w:tabs>
         <w:ind w:left="3600" w:hanging="360"/>
       </w:pPr>
       <w:rPr>
         <w:rFonts w:ascii="Courier New" w:hAnsi="Courier New" w:cs="Courier New" w:hint="default"/>
+        <w:rFonts w:cs="Courier New"/>
       </w:rPr>
     </w:lvl>
     <w:lvl w:ilvl="5">
@@ -4972,13 +5411,11 @@
       <w:lvlText w:val=""/>
       <w:lvlJc w:val="left"/>
       <w:pPr>
-        <w:tabs>
-          <w:tab w:val="num" w:pos="0"/>
-        </w:tabs>
         <w:ind w:left="4320" w:hanging="360"/>
       </w:pPr>
       <w:rPr>
         <w:rFonts w:ascii="Wingdings" w:hAnsi="Wingdings" w:cs="Wingdings" w:hint="default"/>
+        <w:rFonts w:cs="Wingdings"/>
       </w:rPr>
     </w:lvl>
     <w:lvl w:ilvl="6">
@@ -4987,13 +5424,11 @@
       <w:lvlText w:val=""/>
       <w:lvlJc w:val="left"/>
       <w:pPr>
-        <w:tabs>
-          <w:tab w:val="num" w:pos="0"/>
-        </w:tabs>
         <w:ind w:left="5040" w:hanging="360"/>
       </w:pPr>
       <w:rPr>
         <w:rFonts w:ascii="Symbol" w:hAnsi="Symbol" w:cs="Symbol" w:hint="default"/>
+        <w:rFonts w:cs="Symbol"/>
       </w:rPr>
     </w:lvl>
     <w:lvl w:ilvl="7">
@@ -5002,13 +5437,11 @@
       <w:lvlText w:val="o"/>
       <w:lvlJc w:val="left"/>
       <w:pPr>
-        <w:tabs>
-          <w:tab w:val="num" w:pos="0"/>
-        </w:tabs>
         <w:ind w:left="5760" w:hanging="360"/>
       </w:pPr>
       <w:rPr>
         <w:rFonts w:ascii="Courier New" w:hAnsi="Courier New" w:cs="Courier New" w:hint="default"/>
+        <w:rFonts w:cs="Courier New"/>
       </w:rPr>
     </w:lvl>
     <w:lvl w:ilvl="8">
@@ -5017,13 +5450,11 @@
       <w:lvlText w:val=""/>
       <w:lvlJc w:val="left"/>
       <w:pPr>
-        <w:tabs>
-          <w:tab w:val="num" w:pos="0"/>
-        </w:tabs>
         <w:ind w:left="6480" w:hanging="360"/>
       </w:pPr>
       <w:rPr>
         <w:rFonts w:ascii="Wingdings" w:hAnsi="Wingdings" w:cs="Wingdings" w:hint="default"/>
+        <w:rFonts w:cs="Wingdings"/>
       </w:rPr>
     </w:lvl>
   </w:abstractNum>
@@ -5034,13 +5465,11 @@
       <w:lvlText w:val=""/>
       <w:lvlJc w:val="left"/>
       <w:pPr>
-        <w:tabs>
-          <w:tab w:val="num" w:pos="0"/>
-        </w:tabs>
         <w:ind w:left="720" w:hanging="360"/>
       </w:pPr>
       <w:rPr>
         <w:rFonts w:ascii="Symbol" w:hAnsi="Symbol" w:cs="Symbol" w:hint="default"/>
+        <w:rFonts w:cs="Symbol"/>
       </w:rPr>
     </w:lvl>
     <w:lvl w:ilvl="1">
@@ -5049,13 +5478,11 @@
       <w:lvlText w:val="o"/>
       <w:lvlJc w:val="left"/>
       <w:pPr>
-        <w:tabs>
-          <w:tab w:val="num" w:pos="0"/>
-        </w:tabs>
         <w:ind w:left="1440" w:hanging="360"/>
       </w:pPr>
       <w:rPr>
         <w:rFonts w:ascii="Courier New" w:hAnsi="Courier New" w:cs="Courier New" w:hint="default"/>
+        <w:rFonts w:cs="Courier New"/>
       </w:rPr>
     </w:lvl>
     <w:lvl w:ilvl="2">
@@ -5064,13 +5491,11 @@
       <w:lvlText w:val=""/>
       <w:lvlJc w:val="left"/>
       <w:pPr>
-        <w:tabs>
-          <w:tab w:val="num" w:pos="0"/>
-        </w:tabs>
         <w:ind w:left="2160" w:hanging="360"/>
       </w:pPr>
       <w:rPr>
         <w:rFonts w:ascii="Wingdings" w:hAnsi="Wingdings" w:cs="Wingdings" w:hint="default"/>
+        <w:rFonts w:cs="Wingdings"/>
       </w:rPr>
     </w:lvl>
     <w:lvl w:ilvl="3">
@@ -5079,13 +5504,11 @@
       <w:lvlText w:val=""/>
       <w:lvlJc w:val="left"/>
       <w:pPr>
-        <w:tabs>
-          <w:tab w:val="num" w:pos="0"/>
-        </w:tabs>
         <w:ind w:left="2880" w:hanging="360"/>
       </w:pPr>
       <w:rPr>
         <w:rFonts w:ascii="Symbol" w:hAnsi="Symbol" w:cs="Symbol" w:hint="default"/>
+        <w:rFonts w:cs="Symbol"/>
       </w:rPr>
     </w:lvl>
     <w:lvl w:ilvl="4">
@@ -5094,13 +5517,11 @@
       <w:lvlText w:val="o"/>
       <w:lvlJc w:val="left"/>
       <w:pPr>
-        <w:tabs>
-          <w:tab w:val="num" w:pos="0"/>
-        </w:tabs>
         <w:ind w:left="3600" w:hanging="360"/>
       </w:pPr>
       <w:rPr>
         <w:rFonts w:ascii="Courier New" w:hAnsi="Courier New" w:cs="Courier New" w:hint="default"/>
+        <w:rFonts w:cs="Courier New"/>
       </w:rPr>
     </w:lvl>
     <w:lvl w:ilvl="5">
@@ -5109,13 +5530,11 @@
       <w:lvlText w:val=""/>
       <w:lvlJc w:val="left"/>
       <w:pPr>
-        <w:tabs>
-          <w:tab w:val="num" w:pos="0"/>
-        </w:tabs>
         <w:ind w:left="4320" w:hanging="360"/>
       </w:pPr>
       <w:rPr>
         <w:rFonts w:ascii="Wingdings" w:hAnsi="Wingdings" w:cs="Wingdings" w:hint="default"/>
+        <w:rFonts w:cs="Wingdings"/>
       </w:rPr>
     </w:lvl>
     <w:lvl w:ilvl="6">
@@ -5124,13 +5543,11 @@
       <w:lvlText w:val=""/>
       <w:lvlJc w:val="left"/>
       <w:pPr>
-        <w:tabs>
-          <w:tab w:val="num" w:pos="0"/>
-        </w:tabs>
         <w:ind w:left="5040" w:hanging="360"/>
       </w:pPr>
       <w:rPr>
         <w:rFonts w:ascii="Symbol" w:hAnsi="Symbol" w:cs="Symbol" w:hint="default"/>
+        <w:rFonts w:cs="Symbol"/>
       </w:rPr>
     </w:lvl>
     <w:lvl w:ilvl="7">
@@ -5139,13 +5556,11 @@
       <w:lvlText w:val="o"/>
       <w:lvlJc w:val="left"/>
       <w:pPr>
-        <w:tabs>
-          <w:tab w:val="num" w:pos="0"/>
-        </w:tabs>
         <w:ind w:left="5760" w:hanging="360"/>
       </w:pPr>
       <w:rPr>
         <w:rFonts w:ascii="Courier New" w:hAnsi="Courier New" w:cs="Courier New" w:hint="default"/>
+        <w:rFonts w:cs="Courier New"/>
       </w:rPr>
     </w:lvl>
     <w:lvl w:ilvl="8">
@@ -5154,13 +5569,11 @@
       <w:lvlText w:val=""/>
       <w:lvlJc w:val="left"/>
       <w:pPr>
-        <w:tabs>
-          <w:tab w:val="num" w:pos="0"/>
-        </w:tabs>
         <w:ind w:left="6480" w:hanging="360"/>
       </w:pPr>
       <w:rPr>
         <w:rFonts w:ascii="Wingdings" w:hAnsi="Wingdings" w:cs="Wingdings" w:hint="default"/>
+        <w:rFonts w:cs="Wingdings"/>
       </w:rPr>
     </w:lvl>
   </w:abstractNum>
@@ -5171,9 +5584,6 @@
       <w:lvlText w:val="%1."/>
       <w:lvlJc w:val="left"/>
       <w:pPr>
-        <w:tabs>
-          <w:tab w:val="num" w:pos="0"/>
-        </w:tabs>
         <w:ind w:left="765" w:hanging="360"/>
       </w:pPr>
     </w:lvl>
@@ -5183,9 +5593,6 @@
       <w:lvlText w:val="%2."/>
       <w:lvlJc w:val="left"/>
       <w:pPr>
-        <w:tabs>
-          <w:tab w:val="num" w:pos="0"/>
-        </w:tabs>
         <w:ind w:left="1485" w:hanging="360"/>
       </w:pPr>
     </w:lvl>
@@ -5195,9 +5602,6 @@
       <w:lvlText w:val="%3."/>
       <w:lvlJc w:val="right"/>
       <w:pPr>
-        <w:tabs>
-          <w:tab w:val="num" w:pos="0"/>
-        </w:tabs>
         <w:ind w:left="2205" w:hanging="180"/>
       </w:pPr>
     </w:lvl>
@@ -5207,9 +5611,6 @@
       <w:lvlText w:val="%4."/>
       <w:lvlJc w:val="left"/>
       <w:pPr>
-        <w:tabs>
-          <w:tab w:val="num" w:pos="0"/>
-        </w:tabs>
         <w:ind w:left="2925" w:hanging="360"/>
       </w:pPr>
     </w:lvl>
@@ -5219,9 +5620,6 @@
       <w:lvlText w:val="%5."/>
       <w:lvlJc w:val="left"/>
       <w:pPr>
-        <w:tabs>
-          <w:tab w:val="num" w:pos="0"/>
-        </w:tabs>
         <w:ind w:left="3645" w:hanging="360"/>
       </w:pPr>
     </w:lvl>
@@ -5231,9 +5629,6 @@
       <w:lvlText w:val="%6."/>
       <w:lvlJc w:val="right"/>
       <w:pPr>
-        <w:tabs>
-          <w:tab w:val="num" w:pos="0"/>
-        </w:tabs>
         <w:ind w:left="4365" w:hanging="180"/>
       </w:pPr>
     </w:lvl>
@@ -5243,9 +5638,6 @@
       <w:lvlText w:val="%7."/>
       <w:lvlJc w:val="left"/>
       <w:pPr>
-        <w:tabs>
-          <w:tab w:val="num" w:pos="0"/>
-        </w:tabs>
         <w:ind w:left="5085" w:hanging="360"/>
       </w:pPr>
     </w:lvl>
@@ -5255,9 +5647,6 @@
       <w:lvlText w:val="%8."/>
       <w:lvlJc w:val="left"/>
       <w:pPr>
-        <w:tabs>
-          <w:tab w:val="num" w:pos="0"/>
-        </w:tabs>
         <w:ind w:left="5805" w:hanging="360"/>
       </w:pPr>
     </w:lvl>
@@ -5267,9 +5656,6 @@
       <w:lvlText w:val="%9."/>
       <w:lvlJc w:val="right"/>
       <w:pPr>
-        <w:tabs>
-          <w:tab w:val="num" w:pos="0"/>
-        </w:tabs>
         <w:ind w:left="6525" w:hanging="180"/>
       </w:pPr>
     </w:lvl>
@@ -5281,13 +5667,11 @@
       <w:lvlText w:val=""/>
       <w:lvlJc w:val="left"/>
       <w:pPr>
-        <w:tabs>
-          <w:tab w:val="num" w:pos="0"/>
-        </w:tabs>
         <w:ind w:left="780" w:hanging="360"/>
       </w:pPr>
       <w:rPr>
         <w:rFonts w:ascii="Symbol" w:hAnsi="Symbol" w:cs="Symbol" w:hint="default"/>
+        <w:rFonts w:cs="Symbol"/>
       </w:rPr>
     </w:lvl>
     <w:lvl w:ilvl="1">
@@ -5296,13 +5680,11 @@
       <w:lvlText w:val="o"/>
       <w:lvlJc w:val="left"/>
       <w:pPr>
-        <w:tabs>
-          <w:tab w:val="num" w:pos="0"/>
-        </w:tabs>
         <w:ind w:left="1500" w:hanging="360"/>
       </w:pPr>
       <w:rPr>
         <w:rFonts w:ascii="Courier New" w:hAnsi="Courier New" w:cs="Courier New" w:hint="default"/>
+        <w:rFonts w:cs="Courier New"/>
       </w:rPr>
     </w:lvl>
     <w:lvl w:ilvl="2">
@@ -5311,13 +5693,11 @@
       <w:lvlText w:val=""/>
       <w:lvlJc w:val="left"/>
       <w:pPr>
-        <w:tabs>
-          <w:tab w:val="num" w:pos="0"/>
-        </w:tabs>
         <w:ind w:left="2220" w:hanging="360"/>
       </w:pPr>
       <w:rPr>
         <w:rFonts w:ascii="Wingdings" w:hAnsi="Wingdings" w:cs="Wingdings" w:hint="default"/>
+        <w:rFonts w:cs="Wingdings"/>
       </w:rPr>
     </w:lvl>
     <w:lvl w:ilvl="3">
@@ -5326,13 +5706,11 @@
       <w:lvlText w:val=""/>
       <w:lvlJc w:val="left"/>
       <w:pPr>
-        <w:tabs>
-          <w:tab w:val="num" w:pos="0"/>
-        </w:tabs>
         <w:ind w:left="2940" w:hanging="360"/>
       </w:pPr>
       <w:rPr>
         <w:rFonts w:ascii="Symbol" w:hAnsi="Symbol" w:cs="Symbol" w:hint="default"/>
+        <w:rFonts w:cs="Symbol"/>
       </w:rPr>
     </w:lvl>
     <w:lvl w:ilvl="4">
@@ -5341,13 +5719,11 @@
       <w:lvlText w:val="o"/>
       <w:lvlJc w:val="left"/>
       <w:pPr>
-        <w:tabs>
-          <w:tab w:val="num" w:pos="0"/>
-        </w:tabs>
         <w:ind w:left="3660" w:hanging="360"/>
       </w:pPr>
       <w:rPr>
         <w:rFonts w:ascii="Courier New" w:hAnsi="Courier New" w:cs="Courier New" w:hint="default"/>
+        <w:rFonts w:cs="Courier New"/>
       </w:rPr>
     </w:lvl>
     <w:lvl w:ilvl="5">
@@ -5356,13 +5732,11 @@
       <w:lvlText w:val=""/>
       <w:lvlJc w:val="left"/>
       <w:pPr>
-        <w:tabs>
-          <w:tab w:val="num" w:pos="0"/>
-        </w:tabs>
         <w:ind w:left="4380" w:hanging="360"/>
       </w:pPr>
       <w:rPr>
         <w:rFonts w:ascii="Wingdings" w:hAnsi="Wingdings" w:cs="Wingdings" w:hint="default"/>
+        <w:rFonts w:cs="Wingdings"/>
       </w:rPr>
     </w:lvl>
     <w:lvl w:ilvl="6">
@@ -5371,13 +5745,11 @@
       <w:lvlText w:val=""/>
       <w:lvlJc w:val="left"/>
       <w:pPr>
-        <w:tabs>
-          <w:tab w:val="num" w:pos="0"/>
-        </w:tabs>
         <w:ind w:left="5100" w:hanging="360"/>
       </w:pPr>
       <w:rPr>
         <w:rFonts w:ascii="Symbol" w:hAnsi="Symbol" w:cs="Symbol" w:hint="default"/>
+        <w:rFonts w:cs="Symbol"/>
       </w:rPr>
     </w:lvl>
     <w:lvl w:ilvl="7">
@@ -5386,13 +5758,11 @@
       <w:lvlText w:val="o"/>
       <w:lvlJc w:val="left"/>
       <w:pPr>
-        <w:tabs>
-          <w:tab w:val="num" w:pos="0"/>
-        </w:tabs>
         <w:ind w:left="5820" w:hanging="360"/>
       </w:pPr>
       <w:rPr>
         <w:rFonts w:ascii="Courier New" w:hAnsi="Courier New" w:cs="Courier New" w:hint="default"/>
+        <w:rFonts w:cs="Courier New"/>
       </w:rPr>
     </w:lvl>
     <w:lvl w:ilvl="8">
@@ -5401,13 +5771,11 @@
       <w:lvlText w:val=""/>
       <w:lvlJc w:val="left"/>
       <w:pPr>
-        <w:tabs>
-          <w:tab w:val="num" w:pos="0"/>
-        </w:tabs>
         <w:ind w:left="6540" w:hanging="360"/>
       </w:pPr>
       <w:rPr>
         <w:rFonts w:ascii="Wingdings" w:hAnsi="Wingdings" w:cs="Wingdings" w:hint="default"/>
+        <w:rFonts w:cs="Wingdings"/>
       </w:rPr>
     </w:lvl>
   </w:abstractNum>
@@ -5419,9 +5787,6 @@
       <w:lvlText w:val=""/>
       <w:lvlJc w:val="left"/>
       <w:pPr>
-        <w:tabs>
-          <w:tab w:val="num" w:pos="0"/>
-        </w:tabs>
         <w:ind w:left="0" w:hanging="0"/>
       </w:pPr>
     </w:lvl>
@@ -5432,9 +5797,6 @@
       <w:lvlText w:val=""/>
       <w:lvlJc w:val="left"/>
       <w:pPr>
-        <w:tabs>
-          <w:tab w:val="num" w:pos="0"/>
-        </w:tabs>
         <w:ind w:left="0" w:hanging="0"/>
       </w:pPr>
     </w:lvl>
@@ -5445,9 +5807,6 @@
       <w:lvlText w:val=""/>
       <w:lvlJc w:val="left"/>
       <w:pPr>
-        <w:tabs>
-          <w:tab w:val="num" w:pos="0"/>
-        </w:tabs>
         <w:ind w:left="0" w:hanging="0"/>
       </w:pPr>
     </w:lvl>
@@ -5458,9 +5817,6 @@
       <w:lvlText w:val=""/>
       <w:lvlJc w:val="left"/>
       <w:pPr>
-        <w:tabs>
-          <w:tab w:val="num" w:pos="0"/>
-        </w:tabs>
         <w:ind w:left="0" w:hanging="0"/>
       </w:pPr>
     </w:lvl>
@@ -5471,9 +5827,6 @@
       <w:lvlText w:val=""/>
       <w:lvlJc w:val="left"/>
       <w:pPr>
-        <w:tabs>
-          <w:tab w:val="num" w:pos="0"/>
-        </w:tabs>
         <w:ind w:left="0" w:hanging="0"/>
       </w:pPr>
     </w:lvl>
@@ -5484,9 +5837,6 @@
       <w:lvlText w:val=""/>
       <w:lvlJc w:val="left"/>
       <w:pPr>
-        <w:tabs>
-          <w:tab w:val="num" w:pos="0"/>
-        </w:tabs>
         <w:ind w:left="0" w:hanging="0"/>
       </w:pPr>
     </w:lvl>
@@ -5497,9 +5847,6 @@
       <w:lvlText w:val=""/>
       <w:lvlJc w:val="left"/>
       <w:pPr>
-        <w:tabs>
-          <w:tab w:val="num" w:pos="0"/>
-        </w:tabs>
         <w:ind w:left="0" w:hanging="0"/>
       </w:pPr>
     </w:lvl>
@@ -5510,9 +5857,6 @@
       <w:lvlText w:val=""/>
       <w:lvlJc w:val="left"/>
       <w:pPr>
-        <w:tabs>
-          <w:tab w:val="num" w:pos="0"/>
-        </w:tabs>
         <w:ind w:left="0" w:hanging="0"/>
       </w:pPr>
     </w:lvl>
@@ -5523,9 +5867,6 @@
       <w:lvlText w:val=""/>
       <w:lvlJc w:val="left"/>
       <w:pPr>
-        <w:tabs>
-          <w:tab w:val="num" w:pos="0"/>
-        </w:tabs>
         <w:ind w:left="0" w:hanging="0"/>
       </w:pPr>
     </w:lvl>
@@ -5554,15 +5895,12 @@
     <w:rPrDefault>
       <w:rPr>
         <w:rFonts w:ascii="Calibri" w:hAnsi="Calibri" w:eastAsia="Calibri" w:cs="" w:asciiTheme="minorHAnsi" w:cstheme="minorBidi" w:eastAsiaTheme="minorHAnsi" w:hAnsiTheme="minorHAnsi"/>
-        <w:sz w:val="24"/>
         <w:szCs w:val="22"/>
         <w:lang w:val="en-US" w:eastAsia="en-US" w:bidi="ar-SA"/>
       </w:rPr>
     </w:rPrDefault>
     <w:pPrDefault>
-      <w:pPr>
-        <w:suppressAutoHyphens w:val="true"/>
-      </w:pPr>
+      <w:pPr/>
     </w:pPrDefault>
   </w:docDefaults>
   <w:latentStyles w:defLockedState="0" w:defUIPriority="0" w:defSemiHidden="0" w:defUnhideWhenUsed="0" w:defQFormat="0" w:count="371">
@@ -6190,7 +6528,7 @@
       <w:jc w:val="left"/>
     </w:pPr>
     <w:rPr>
-      <w:rFonts w:ascii="Calibri" w:hAnsi="Calibri" w:eastAsia="" w:eastAsiaTheme="minorEastAsia" w:cs=""/>
+      <w:rFonts w:ascii="Calibri" w:hAnsi="Calibri" w:eastAsia="" w:cs="" w:eastAsiaTheme="minorEastAsia"/>
       <w:color w:val="auto"/>
       <w:kern w:val="0"/>
       <w:sz w:val="22"/>
@@ -6329,6 +6667,15 @@
         <w:tab w:val="right" w:pos="9689" w:leader="none"/>
       </w:tabs>
       <w:spacing w:before="0" w:after="0"/>
+    </w:pPr>
+    <w:rPr/>
+  </w:style>
+  <w:style w:type="paragraph" w:styleId="Contenudetableau">
+    <w:name w:val="Contenu de tableau"/>
+    <w:basedOn w:val="Normal"/>
+    <w:qFormat/>
+    <w:pPr>
+      <w:suppressLineNumbers/>
     </w:pPr>
     <w:rPr/>
   </w:style>

</xml_diff>

<commit_message>
Better images in Report.
</commit_message>
<xml_diff>
--- a/Corona_Bounce_REPORT.docx
+++ b/Corona_Bounce_REPORT.docx
@@ -261,7 +261,7 @@
                           <w:sdt>
                             <w:sdtPr>
                               <w:text/>
-                              <w:id w:val="813681205"/>
+                              <w:id w:val="862786872"/>
                               <w:dataBinding w:prefixMappings="xmlns:ns0='http://purl.org/dc/elements/1.1/' xmlns:ns1='http://schemas.openxmlformats.org/package/2006/metadata/core-properties' " w:xpath="/ns1:coreProperties[1]/ns0:subject[1]" w:storeItemID="{6C3C8BC8-F283-45AE-878A-BAB7291924A1}"/>
                               <w:alias w:val="Название"/>
                             </w:sdtPr>
@@ -294,7 +294,7 @@
                           <w:sdt>
                             <w:sdtPr>
                               <w:text/>
-                              <w:id w:val="721607808"/>
+                              <w:id w:val="1900256626"/>
                               <w:dataBinding w:prefixMappings="xmlns:ns0='http://purl.org/dc/elements/1.1/' xmlns:ns1='http://schemas.openxmlformats.org/package/2006/metadata/core-properties' " w:xpath="/ns1:coreProperties[1]/ns0:creator[1]" w:storeItemID="{6C3C8BC8-F283-45AE-878A-BAB7291924A1}"/>
                               <w:alias w:val="Автор"/>
                             </w:sdtPr>
@@ -365,7 +365,7 @@
                     <w:sdt>
                       <w:sdtPr>
                         <w:text/>
-                        <w:id w:val="1797888350"/>
+                        <w:id w:val="1231453082"/>
                         <w:dataBinding w:prefixMappings="xmlns:ns0='http://purl.org/dc/elements/1.1/' xmlns:ns1='http://schemas.openxmlformats.org/package/2006/metadata/core-properties' " w:xpath="/ns1:coreProperties[1]/ns0:subject[1]" w:storeItemID="{6C3C8BC8-F283-45AE-878A-BAB7291924A1}"/>
                         <w:alias w:val="Название"/>
                       </w:sdtPr>
@@ -398,7 +398,7 @@
                     <w:sdt>
                       <w:sdtPr>
                         <w:text/>
-                        <w:id w:val="1556791868"/>
+                        <w:id w:val="454174132"/>
                         <w:dataBinding w:prefixMappings="xmlns:ns0='http://purl.org/dc/elements/1.1/' xmlns:ns1='http://schemas.openxmlformats.org/package/2006/metadata/core-properties' " w:xpath="/ns1:coreProperties[1]/ns0:creator[1]" w:storeItemID="{6C3C8BC8-F283-45AE-878A-BAB7291924A1}"/>
                         <w:alias w:val="Автор"/>
                       </w:sdtPr>
@@ -537,7 +537,7 @@
           <w:docPartGallery w:val="Table of Contents"/>
           <w:docPartUnique w:val="true"/>
         </w:docPartObj>
-        <w:id w:val="541705605"/>
+        <w:id w:val="1175049507"/>
       </w:sdtPr>
       <w:sdtContent>
         <w:p>
@@ -4742,12 +4742,12 @@
                 <wp:anchor behindDoc="0" distT="0" distB="0" distL="0" distR="0" simplePos="0" locked="0" layoutInCell="1" allowOverlap="1" relativeHeight="15">
                   <wp:simplePos x="0" y="0"/>
                   <wp:positionH relativeFrom="column">
-                    <wp:posOffset>417830</wp:posOffset>
+                    <wp:align>center</wp:align>
                   </wp:positionH>
                   <wp:positionV relativeFrom="paragraph">
-                    <wp:posOffset>25400</wp:posOffset>
+                    <wp:posOffset>635</wp:posOffset>
                   </wp:positionV>
-                  <wp:extent cx="1126490" cy="1249045"/>
+                  <wp:extent cx="1045845" cy="1228725"/>
                   <wp:effectExtent l="0" t="0" r="0" b="0"/>
                   <wp:wrapSquare wrapText="largest"/>
                   <wp:docPr id="14" name="Image3" descr=""/>
@@ -4765,7 +4765,7 @@
                         </pic:nvPicPr>
                         <pic:blipFill>
                           <a:blip r:embed="rId12"/>
-                          <a:srcRect l="0" t="0" r="43139" b="15929"/>
+                          <a:srcRect l="0" t="0" r="47196" b="17277"/>
                           <a:stretch>
                             <a:fillRect/>
                           </a:stretch>
@@ -4773,7 +4773,7 @@
                         <pic:spPr bwMode="auto">
                           <a:xfrm>
                             <a:off x="0" y="0"/>
-                            <a:ext cx="1126490" cy="1249045"/>
+                            <a:ext cx="1045845" cy="1228725"/>
                           </a:xfrm>
                           <a:prstGeom prst="rect">
                             <a:avLst/>
@@ -4811,12 +4811,12 @@
                 <wp:anchor behindDoc="0" distT="0" distB="0" distL="0" distR="0" simplePos="0" locked="0" layoutInCell="1" allowOverlap="1" relativeHeight="16">
                   <wp:simplePos x="0" y="0"/>
                   <wp:positionH relativeFrom="column">
-                    <wp:posOffset>0</wp:posOffset>
+                    <wp:align>center</wp:align>
                   </wp:positionH>
                   <wp:positionV relativeFrom="paragraph">
-                    <wp:posOffset>17780</wp:posOffset>
+                    <wp:posOffset>635</wp:posOffset>
                   </wp:positionV>
-                  <wp:extent cx="1643380" cy="1245235"/>
+                  <wp:extent cx="1619250" cy="1223010"/>
                   <wp:effectExtent l="0" t="0" r="0" b="0"/>
                   <wp:wrapSquare wrapText="largest"/>
                   <wp:docPr id="15" name="Image2" descr=""/>
@@ -4834,7 +4834,7 @@
                         </pic:nvPicPr>
                         <pic:blipFill>
                           <a:blip r:embed="rId13"/>
-                          <a:srcRect l="0" t="0" r="17049" b="16200"/>
+                          <a:srcRect l="0" t="0" r="18263" b="17699"/>
                           <a:stretch>
                             <a:fillRect/>
                           </a:stretch>
@@ -4842,7 +4842,7 @@
                         <pic:spPr bwMode="auto">
                           <a:xfrm>
                             <a:off x="0" y="0"/>
-                            <a:ext cx="1643380" cy="1245235"/>
+                            <a:ext cx="1619250" cy="1223010"/>
                           </a:xfrm>
                           <a:prstGeom prst="rect">
                             <a:avLst/>
@@ -4882,12 +4882,12 @@
                 <wp:anchor behindDoc="0" distT="0" distB="0" distL="0" distR="0" simplePos="0" locked="0" layoutInCell="1" allowOverlap="1" relativeHeight="17">
                   <wp:simplePos x="0" y="0"/>
                   <wp:positionH relativeFrom="column">
-                    <wp:posOffset>0</wp:posOffset>
+                    <wp:posOffset>172085</wp:posOffset>
                   </wp:positionH>
                   <wp:positionV relativeFrom="paragraph">
-                    <wp:posOffset>17780</wp:posOffset>
+                    <wp:posOffset>635</wp:posOffset>
                   </wp:positionV>
-                  <wp:extent cx="1758950" cy="1251585"/>
+                  <wp:extent cx="1522095" cy="1234440"/>
                   <wp:effectExtent l="0" t="0" r="0" b="0"/>
                   <wp:wrapSquare wrapText="largest"/>
                   <wp:docPr id="16" name="Image4" descr=""/>
@@ -4905,7 +4905,7 @@
                         </pic:nvPicPr>
                         <pic:blipFill>
                           <a:blip r:embed="rId14"/>
-                          <a:srcRect l="0" t="0" r="11215" b="15765"/>
+                          <a:srcRect l="0" t="0" r="23171" b="16918"/>
                           <a:stretch>
                             <a:fillRect/>
                           </a:stretch>
@@ -4913,7 +4913,7 @@
                         <pic:spPr bwMode="auto">
                           <a:xfrm>
                             <a:off x="0" y="0"/>
-                            <a:ext cx="1758950" cy="1251585"/>
+                            <a:ext cx="1522095" cy="1234440"/>
                           </a:xfrm>
                           <a:prstGeom prst="rect">
                             <a:avLst/>
@@ -5245,7 +5245,7 @@
         <w:docPartGallery w:val="Page Numbers (Bottom of Page)"/>
         <w:docPartUnique w:val="true"/>
       </w:docPartObj>
-      <w:id w:val="1636152457"/>
+      <w:id w:val="752079687"/>
     </w:sdtPr>
     <w:sdtContent>
       <w:p>
@@ -5297,7 +5297,7 @@
         <w:docPartGallery w:val="Page Numbers (Bottom of Page)"/>
         <w:docPartUnique w:val="true"/>
       </w:docPartObj>
-      <w:id w:val="984919385"/>
+      <w:id w:val="791853792"/>
     </w:sdtPr>
     <w:sdtContent>
       <w:p>

</xml_diff>

<commit_message>
add back Anna's update to report
</commit_message>
<xml_diff>
--- a/Corona_Bounce_REPORT.docx
+++ b/Corona_Bounce_REPORT.docx
@@ -14,8 +14,6 @@
         <w:rPr>
           <w:lang w:val="fr-FR"/>
         </w:rPr>
-      </w:r>
-      <w:r>
         <mc:AlternateContent>
           <mc:Choice Requires="wps">
             <w:drawing>
@@ -27,24 +25,35 @@
                 <wp:positionV relativeFrom="page">
                   <wp:posOffset>428625</wp:posOffset>
                 </wp:positionV>
-                <wp:extent cx="5289550" cy="936625"/>
+                <wp:extent cx="5290185" cy="937260"/>
                 <wp:effectExtent l="0" t="0" r="0" b="0"/>
                 <wp:wrapNone/>
                 <wp:docPr id="1" name="Cadre1"/>
                 <a:graphic xmlns:a="http://schemas.openxmlformats.org/drawingml/2006/main">
                   <a:graphicData uri="http://schemas.microsoft.com/office/word/2010/wordprocessingShape">
                     <wps:wsp>
-                      <wps:cNvSpPr txBox="1"/>
+                      <wps:cNvSpPr/>
                       <wps:spPr>
                         <a:xfrm>
                           <a:off x="0" y="0"/>
-                          <a:ext cx="5289550" cy="936625"/>
+                          <a:ext cx="5289480" cy="936720"/>
                         </a:xfrm>
-                        <a:prstGeom prst="rect"/>
+                        <a:prstGeom prst="rect">
+                          <a:avLst/>
+                        </a:prstGeom>
                         <a:solidFill>
-                          <a:srgbClr val="5B9BD5"/>
+                          <a:srgbClr val="5b9bd5"/>
                         </a:solidFill>
+                        <a:ln>
+                          <a:noFill/>
+                        </a:ln>
                       </wps:spPr>
+                      <wps:style>
+                        <a:lnRef idx="0"/>
+                        <a:fillRef idx="0"/>
+                        <a:effectRef idx="0"/>
+                        <a:fontRef idx="minor"/>
+                      </wps:style>
                       <wps:txbx>
                         <w:txbxContent>
                           <w:p>
@@ -101,7 +110,7 @@
                           </w:p>
                         </w:txbxContent>
                       </wps:txbx>
-                      <wps:bodyPr anchor="t" lIns="45720" tIns="45720" rIns="45720" bIns="45720">
+                      <wps:bodyPr lIns="45720" rIns="45720">
                         <a:noAutofit/>
                       </wps:bodyPr>
                     </wps:wsp>
@@ -112,8 +121,11 @@
           </mc:Choice>
           <mc:Fallback>
             <w:pict>
-              <v:rect fillcolor="#5B9BD5" stroked="f" strokeweight="0pt" style="position:absolute;rotation:0;width:416.5pt;height:73.75pt;mso-wrap-distance-left:0pt;mso-wrap-distance-right:0pt;mso-wrap-distance-top:0pt;mso-wrap-distance-bottom:0pt;margin-top:33.75pt;mso-position-vertical-relative:page;margin-left:67.95pt;mso-position-horizontal-relative:text">
-                <v:textbox inset="0.05in,0.05in,0.05in">
+              <v:rect id="shape_0" ID="Cadre1" fillcolor="#5b9bd5" stroked="f" style="position:absolute;margin-left:67.95pt;margin-top:33.75pt;width:416.45pt;height:73.7pt;mso-position-vertical-relative:page">
+                <w10:wrap type="square"/>
+                <v:fill o:detectmouseclick="t" type="solid" color2="#a4642a"/>
+                <v:stroke color="#3465a4" joinstyle="round" endcap="flat"/>
+                <v:textbox>
                   <w:txbxContent>
                     <w:p>
                       <w:pPr>
@@ -186,8 +198,6 @@
         <w:rPr>
           <w:lang w:val="fr-FR"/>
         </w:rPr>
-      </w:r>
-      <w:r>
         <mc:AlternateContent>
           <mc:Choice Requires="wps">
             <w:drawing>
@@ -199,21 +209,33 @@
                 <wp:positionV relativeFrom="page">
                   <wp:posOffset>5629275</wp:posOffset>
                 </wp:positionV>
-                <wp:extent cx="5680075" cy="2022475"/>
+                <wp:extent cx="5680710" cy="2023110"/>
                 <wp:effectExtent l="0" t="0" r="0" b="0"/>
                 <wp:wrapSquare wrapText="bothSides"/>
-                <wp:docPr id="2" name="Cadre2"/>
+                <wp:docPr id="3" name="Cadre2"/>
                 <a:graphic xmlns:a="http://schemas.openxmlformats.org/drawingml/2006/main">
                   <a:graphicData uri="http://schemas.microsoft.com/office/word/2010/wordprocessingShape">
                     <wps:wsp>
-                      <wps:cNvSpPr txBox="1"/>
+                      <wps:cNvSpPr/>
                       <wps:spPr>
                         <a:xfrm>
                           <a:off x="0" y="0"/>
-                          <a:ext cx="5680075" cy="2022475"/>
+                          <a:ext cx="5680080" cy="2022480"/>
                         </a:xfrm>
-                        <a:prstGeom prst="rect"/>
+                        <a:prstGeom prst="rect">
+                          <a:avLst/>
+                        </a:prstGeom>
+                        <a:noFill/>
+                        <a:ln>
+                          <a:noFill/>
+                        </a:ln>
                       </wps:spPr>
+                      <wps:style>
+                        <a:lnRef idx="0"/>
+                        <a:fillRef idx="0"/>
+                        <a:effectRef idx="0"/>
+                        <a:fontRef idx="minor"/>
+                      </wps:style>
                       <wps:txbx>
                         <w:txbxContent>
                           <w:p>
@@ -240,7 +262,7 @@
                           <w:sdt>
                             <w:sdtPr>
                               <w:text/>
-                              <w:id w:val="801857318"/>
+                              <w:id w:val="33579476"/>
                               <w:dataBinding w:prefixMappings="xmlns:ns0='http://purl.org/dc/elements/1.1/' xmlns:ns1='http://schemas.openxmlformats.org/package/2006/metadata/core-properties' " w:xpath="/ns1:coreProperties[1]/ns0:subject[1]" w:storeItemID="{6C3C8BC8-F283-45AE-878A-BAB7291924A1}"/>
                               <w:alias w:val="Название"/>
                             </w:sdtPr>
@@ -273,7 +295,7 @@
                           <w:sdt>
                             <w:sdtPr>
                               <w:text/>
-                              <w:id w:val="850582808"/>
+                              <w:id w:val="672587440"/>
                               <w:dataBinding w:prefixMappings="xmlns:ns0='http://purl.org/dc/elements/1.1/' xmlns:ns1='http://schemas.openxmlformats.org/package/2006/metadata/core-properties' " w:xpath="/ns1:coreProperties[1]/ns0:creator[1]" w:storeItemID="{6C3C8BC8-F283-45AE-878A-BAB7291924A1}"/>
                               <w:alias w:val="Автор"/>
                             </w:sdtPr>
@@ -303,7 +325,7 @@
                           </w:sdt>
                         </w:txbxContent>
                       </wps:txbx>
-                      <wps:bodyPr anchor="t" lIns="0" tIns="0" rIns="0" bIns="0">
+                      <wps:bodyPr lIns="0" rIns="0" tIns="0" bIns="0">
                         <a:noAutofit/>
                       </wps:bodyPr>
                     </wps:wsp>
@@ -314,8 +336,11 @@
           </mc:Choice>
           <mc:Fallback>
             <w:pict>
-              <v:rect stroked="f" strokeweight="0pt" style="position:absolute;rotation:0;width:447.25pt;height:159.25pt;mso-wrap-distance-left:14.4pt;mso-wrap-distance-right:14.4pt;mso-wrap-distance-top:0pt;mso-wrap-distance-bottom:0pt;margin-top:443.25pt;mso-position-vertical-relative:page;margin-left:13.2pt;mso-position-horizontal-relative:text">
-                <v:textbox inset="0in,0in,0in,0in">
+              <v:rect id="shape_0" ID="Cadre2" stroked="f" style="position:absolute;margin-left:13.2pt;margin-top:443.25pt;width:447.2pt;height:159.2pt;mso-position-vertical-relative:page">
+                <w10:wrap type="square"/>
+                <v:fill o:detectmouseclick="t" on="false"/>
+                <v:stroke color="#3465a4" joinstyle="round" endcap="flat"/>
+                <v:textbox>
                   <w:txbxContent>
                     <w:p>
                       <w:pPr>
@@ -341,7 +366,7 @@
                     <w:sdt>
                       <w:sdtPr>
                         <w:text/>
-                        <w:id w:val="21535579"/>
+                        <w:id w:val="900485602"/>
                         <w:dataBinding w:prefixMappings="xmlns:ns0='http://purl.org/dc/elements/1.1/' xmlns:ns1='http://schemas.openxmlformats.org/package/2006/metadata/core-properties' " w:xpath="/ns1:coreProperties[1]/ns0:subject[1]" w:storeItemID="{6C3C8BC8-F283-45AE-878A-BAB7291924A1}"/>
                         <w:alias w:val="Название"/>
                       </w:sdtPr>
@@ -374,7 +399,7 @@
                     <w:sdt>
                       <w:sdtPr>
                         <w:text/>
-                        <w:id w:val="1244092339"/>
+                        <w:id w:val="2042185447"/>
                         <w:dataBinding w:prefixMappings="xmlns:ns0='http://purl.org/dc/elements/1.1/' xmlns:ns1='http://schemas.openxmlformats.org/package/2006/metadata/core-properties' " w:xpath="/ns1:coreProperties[1]/ns0:creator[1]" w:storeItemID="{6C3C8BC8-F283-45AE-878A-BAB7291924A1}"/>
                         <w:alias w:val="Автор"/>
                       </w:sdtPr>
@@ -404,7 +429,6 @@
                     </w:sdt>
                   </w:txbxContent>
                 </v:textbox>
-                <w10:wrap type="square"/>
               </v:rect>
             </w:pict>
           </mc:Fallback>
@@ -431,7 +455,7 @@
             <wp:extent cx="2019935" cy="2225675"/>
             <wp:effectExtent l="0" t="0" r="0" b="0"/>
             <wp:wrapSquare wrapText="largest"/>
-            <wp:docPr id="3" name="Image1" descr=""/>
+            <wp:docPr id="5" name="Image1" descr=""/>
             <wp:cNvGraphicFramePr>
               <a:graphicFrameLocks xmlns:a="http://schemas.openxmlformats.org/drawingml/2006/main" noChangeAspect="1"/>
             </wp:cNvGraphicFramePr>
@@ -439,7 +463,7 @@
               <a:graphicData uri="http://schemas.openxmlformats.org/drawingml/2006/picture">
                 <pic:pic xmlns:pic="http://schemas.openxmlformats.org/drawingml/2006/picture">
                   <pic:nvPicPr>
-                    <pic:cNvPr id="3" name="Image1" descr=""/>
+                    <pic:cNvPr id="5" name="Image1" descr=""/>
                     <pic:cNvPicPr>
                       <a:picLocks noChangeAspect="1" noChangeArrowheads="1"/>
                     </pic:cNvPicPr>
@@ -516,7 +540,7 @@
           <w:docPartGallery w:val="Table of Contents"/>
           <w:docPartUnique w:val="true"/>
         </w:docPartObj>
-        <w:id w:val="591641498"/>
+        <w:id w:val="1037955878"/>
       </w:sdtPr>
       <w:sdtContent>
         <w:p>
@@ -1742,8 +1766,8 @@
           <w:lang w:val="fr-FR"/>
         </w:rPr>
       </w:pPr>
-      <w:bookmarkStart w:id="0" w:name="_Toc70260958"/>
-      <w:bookmarkStart w:id="1" w:name="_Toc71844959"/>
+      <w:bookmarkStart w:id="0" w:name="_Toc71844959"/>
+      <w:bookmarkStart w:id="1" w:name="_Toc70260958"/>
       <w:r>
         <w:rPr>
           <w:lang w:val="fr-FR"/>
@@ -1937,19 +1961,7 @@
         <w:rPr>
           <w:lang w:val="fr-FR"/>
         </w:rPr>
-        <w:t xml:space="preserve">Développer un simulateur d’épidémie qui permet l’observation de sa propagation dans des populations virtuelles en variant les mesures et les paramètres. Ainsi qu’en analysant les courbes de contamination et de guérison </w:t>
-      </w:r>
-      <w:r>
-        <w:rPr>
-          <w:lang w:val="fr-FR"/>
-        </w:rPr>
-        <w:t>afin</w:t>
-      </w:r>
-      <w:r>
-        <w:rPr>
-          <w:lang w:val="fr-FR"/>
-        </w:rPr>
-        <w:t xml:space="preserve"> de pouvoir faire un point sur l’efficacité des stratégies adoptées et de déduire les facteurs inhibiteurs et stimulateurs de la diffusion de la maladie. </w:t>
+        <w:t xml:space="preserve">Développer un simulateur d’épidémie qui permet l’observation de sa propagation dans des populations virtuelles en variant les mesures et les paramètres. Ainsi qu’en analysant les courbes de contamination et de guérison afin de pouvoir faire un point sur l’efficacité des stratégies adoptées et de déduire les facteurs inhibiteurs et stimulateurs de la diffusion de la maladie. </w:t>
       </w:r>
     </w:p>
     <w:p>
@@ -1959,8 +1971,8 @@
           <w:lang w:val="fr-FR"/>
         </w:rPr>
       </w:pPr>
-      <w:bookmarkStart w:id="4" w:name="_Toc70260959"/>
-      <w:bookmarkStart w:id="5" w:name="_Toc71844961"/>
+      <w:bookmarkStart w:id="4" w:name="_Toc71844961"/>
+      <w:bookmarkStart w:id="5" w:name="_Toc70260959"/>
       <w:r>
         <w:rPr>
           <w:lang w:val="fr-FR"/>
@@ -2001,31 +2013,7 @@
         <w:rPr>
           <w:lang w:val="fr-FR"/>
         </w:rPr>
-        <w:t xml:space="preserve">Réaliser une </w:t>
-      </w:r>
-      <w:r>
-        <w:rPr>
-          <w:lang w:val="fr-FR"/>
-        </w:rPr>
-        <w:t xml:space="preserve">application qui offre la possibilité de lancer l’animation avec </w:t>
-      </w:r>
-      <w:r>
-        <w:rPr>
-          <w:lang w:val="fr-FR"/>
-        </w:rPr>
-        <w:t>d</w:t>
-      </w:r>
-      <w:r>
-        <w:rPr>
-          <w:lang w:val="fr-FR"/>
-        </w:rPr>
-        <w:t xml:space="preserve">es paramètres de base. </w:t>
-      </w:r>
-      <w:r>
-        <w:rPr>
-          <w:lang w:val="fr-FR"/>
-        </w:rPr>
-        <w:t>Pouvoir changer les paramètres (à partir de GUI).</w:t>
+        <w:t>Réaliser une application qui offre la possibilité de lancer l’animation avec des paramètres de base. Pouvoir changer les paramètres (à partir de GUI).</w:t>
       </w:r>
     </w:p>
     <w:p>
@@ -2102,19 +2090,7 @@
         <w:rPr>
           <w:lang w:val="fr-FR"/>
         </w:rPr>
-        <w:t>Les graph</w:t>
-      </w:r>
-      <w:r>
-        <w:rPr>
-          <w:lang w:val="fr-FR"/>
-        </w:rPr>
-        <w:t>ique</w:t>
-      </w:r>
-      <w:r>
-        <w:rPr>
-          <w:lang w:val="fr-FR"/>
-        </w:rPr>
-        <w:t xml:space="preserve">s affichent en temps réel le développement de l’épidémie </w:t>
+        <w:t xml:space="preserve">Les graphiques affichent en temps réel le développement de l’épidémie </w:t>
       </w:r>
       <w:r>
         <w:rPr>
@@ -2127,31 +2103,7 @@
         <w:rPr>
           <w:lang w:val="fr-FR"/>
         </w:rPr>
-        <w:t xml:space="preserve"> le nombre de personnes malades </w:t>
-      </w:r>
-      <w:r>
-        <w:rPr>
-          <w:lang w:val="fr-FR"/>
-        </w:rPr>
-        <w:t>(</w:t>
-      </w:r>
-      <w:r>
-        <w:rPr>
-          <w:lang w:val="fr-FR"/>
-        </w:rPr>
-        <w:t xml:space="preserve">contagieuses </w:t>
-      </w:r>
-      <w:r>
-        <w:rPr>
-          <w:lang w:val="fr-FR"/>
-        </w:rPr>
-        <w:t>ou porteur sain)</w:t>
-      </w:r>
-      <w:r>
-        <w:rPr>
-          <w:lang w:val="fr-FR"/>
-        </w:rPr>
-        <w:t>, saines et guéries.</w:t>
+        <w:t xml:space="preserve"> le nombre de personnes malades (contagieuses ou porteur sain), saines et guéries.</w:t>
       </w:r>
     </w:p>
     <w:p>
@@ -2271,8 +2223,8 @@
           <w:lang w:val="fr-FR"/>
         </w:rPr>
       </w:pPr>
-      <w:bookmarkStart w:id="8" w:name="_Toc70260961"/>
-      <w:bookmarkStart w:id="9" w:name="_Toc71844963"/>
+      <w:bookmarkStart w:id="8" w:name="_Toc71844963"/>
+      <w:bookmarkStart w:id="9" w:name="_Toc70260961"/>
       <w:r>
         <w:rPr>
           <w:rStyle w:val="1"/>
@@ -2301,25 +2253,7 @@
         <w:rPr>
           <w:lang w:val="fr-FR"/>
         </w:rPr>
-        <w:t xml:space="preserve">Le programme permet à l’utilisateur d’effectuer </w:t>
-      </w:r>
-      <w:r>
-        <w:rPr>
-          <w:lang w:val="fr-FR"/>
-        </w:rPr>
-        <w:t>d</w:t>
-      </w:r>
-      <w:r>
-        <w:rPr>
-          <w:lang w:val="fr-FR"/>
-        </w:rPr>
-        <w:t xml:space="preserve">es changements </w:t>
-      </w:r>
-      <w:r>
-        <w:rPr>
-          <w:lang w:val="fr-FR"/>
-        </w:rPr>
-        <w:t>de paramètre ou de scénarios.</w:t>
+        <w:t>Le programme permet à l’utilisateur d’effectuer des changements de paramètre ou de scénarios.</w:t>
       </w:r>
     </w:p>
     <w:p>
@@ -2334,25 +2268,7 @@
         <w:rPr>
           <w:lang w:val="fr-FR"/>
         </w:rPr>
-        <w:t>La m</w:t>
-      </w:r>
-      <w:r>
-        <w:rPr>
-          <w:lang w:val="fr-FR"/>
-        </w:rPr>
-        <w:t xml:space="preserve">anettes de réglages à partir de « Settings » permettent </w:t>
-      </w:r>
-      <w:r>
-        <w:rPr>
-          <w:lang w:val="fr-FR"/>
-        </w:rPr>
-        <w:t>de faire</w:t>
-      </w:r>
-      <w:r>
-        <w:rPr>
-          <w:lang w:val="fr-FR"/>
-        </w:rPr>
-        <w:t xml:space="preserve"> varier les valeurs de paramètres suivantes :</w:t>
+        <w:t>La manettes de réglages à partir de « Settings » permettent de faire varier les valeurs de paramètres suivantes :</w:t>
       </w:r>
     </w:p>
     <w:p>
@@ -2691,8 +2607,8 @@
           <w:lang w:val="fr-FR"/>
         </w:rPr>
       </w:pPr>
-      <w:bookmarkStart w:id="10" w:name="_Toc70260962"/>
-      <w:bookmarkStart w:id="11" w:name="_Toc71844964"/>
+      <w:bookmarkStart w:id="10" w:name="_Toc71844964"/>
+      <w:bookmarkStart w:id="11" w:name="_Toc70260962"/>
       <w:r>
         <w:rPr>
           <w:rStyle w:val="1"/>
@@ -2785,8 +2701,8 @@
           <w:lang w:val="fr-FR"/>
         </w:rPr>
       </w:pPr>
-      <w:bookmarkStart w:id="12" w:name="_Toc70260963"/>
-      <w:bookmarkStart w:id="13" w:name="_Toc71844965"/>
+      <w:bookmarkStart w:id="12" w:name="_Toc71844965"/>
+      <w:bookmarkStart w:id="13" w:name="_Toc70260963"/>
       <w:r>
         <w:rPr>
           <w:lang w:val="fr-FR"/>
@@ -2843,7 +2759,7 @@
           <wp:inline distT="0" distB="0" distL="0" distR="0">
             <wp:extent cx="6421120" cy="5867400"/>
             <wp:effectExtent l="0" t="0" r="0" b="0"/>
-            <wp:docPr id="4" name="Рисунок 1" descr=""/>
+            <wp:docPr id="6" name="Рисунок 1" descr=""/>
             <wp:cNvGraphicFramePr>
               <a:graphicFrameLocks xmlns:a="http://schemas.openxmlformats.org/drawingml/2006/main" noChangeAspect="1"/>
             </wp:cNvGraphicFramePr>
@@ -2851,7 +2767,7 @@
               <a:graphicData uri="http://schemas.openxmlformats.org/drawingml/2006/picture">
                 <pic:pic xmlns:pic="http://schemas.openxmlformats.org/drawingml/2006/picture">
                   <pic:nvPicPr>
-                    <pic:cNvPr id="4" name="Рисунок 1" descr=""/>
+                    <pic:cNvPr id="6" name="Рисунок 1" descr=""/>
                     <pic:cNvPicPr>
                       <a:picLocks noChangeAspect="1" noChangeArrowheads="1"/>
                     </pic:cNvPicPr>
@@ -2938,7 +2854,7 @@
           <wp:inline distT="0" distB="0" distL="0" distR="0">
             <wp:extent cx="6152515" cy="6085840"/>
             <wp:effectExtent l="0" t="0" r="0" b="0"/>
-            <wp:docPr id="5" name="Рисунок 6" descr=""/>
+            <wp:docPr id="7" name="Рисунок 6" descr=""/>
             <wp:cNvGraphicFramePr>
               <a:graphicFrameLocks xmlns:a="http://schemas.openxmlformats.org/drawingml/2006/main" noChangeAspect="1"/>
             </wp:cNvGraphicFramePr>
@@ -2946,7 +2862,7 @@
               <a:graphicData uri="http://schemas.openxmlformats.org/drawingml/2006/picture">
                 <pic:pic xmlns:pic="http://schemas.openxmlformats.org/drawingml/2006/picture">
                   <pic:nvPicPr>
-                    <pic:cNvPr id="5" name="Рисунок 6" descr=""/>
+                    <pic:cNvPr id="7" name="Рисунок 6" descr=""/>
                     <pic:cNvPicPr>
                       <a:picLocks noChangeAspect="1" noChangeArrowheads="1"/>
                     </pic:cNvPicPr>
@@ -3020,31 +2936,7 @@
         <w:rPr>
           <w:lang w:val="fr-FR"/>
         </w:rPr>
-        <w:t>Diagramme de</w:t>
-      </w:r>
-      <w:r>
-        <w:rPr>
-          <w:lang w:val="fr-FR"/>
-        </w:rPr>
-        <w:t>s</w:t>
-      </w:r>
-      <w:r>
-        <w:rPr>
-          <w:lang w:val="fr-FR"/>
-        </w:rPr>
-        <w:t xml:space="preserve"> classes </w:t>
-      </w:r>
-      <w:r>
-        <w:rPr>
-          <w:lang w:val="fr-FR"/>
-        </w:rPr>
-        <w:t>principale</w:t>
-      </w:r>
-      <w:r>
-        <w:rPr>
-          <w:lang w:val="fr-FR"/>
-        </w:rPr>
-        <w:t xml:space="preserve"> : </w:t>
+        <w:t xml:space="preserve">Diagramme des classes principale : </w:t>
       </w:r>
       <w:r>
         <w:rPr/>
@@ -3052,7 +2944,7 @@
           <wp:inline distT="0" distB="0" distL="0" distR="0">
             <wp:extent cx="5715000" cy="1762125"/>
             <wp:effectExtent l="0" t="0" r="0" b="0"/>
-            <wp:docPr id="6" name="Рисунок 2" descr=""/>
+            <wp:docPr id="8" name="Рисунок 2" descr=""/>
             <wp:cNvGraphicFramePr>
               <a:graphicFrameLocks xmlns:a="http://schemas.openxmlformats.org/drawingml/2006/main" noChangeAspect="1"/>
             </wp:cNvGraphicFramePr>
@@ -3060,7 +2952,7 @@
               <a:graphicData uri="http://schemas.openxmlformats.org/drawingml/2006/picture">
                 <pic:pic xmlns:pic="http://schemas.openxmlformats.org/drawingml/2006/picture">
                   <pic:nvPicPr>
-                    <pic:cNvPr id="6" name="Рисунок 2" descr=""/>
+                    <pic:cNvPr id="8" name="Рисунок 2" descr=""/>
                     <pic:cNvPicPr>
                       <a:picLocks noChangeAspect="1" noChangeArrowheads="1"/>
                     </pic:cNvPicPr>
@@ -3097,8 +2989,8 @@
           <w:lang w:val="fr-FR"/>
         </w:rPr>
       </w:pPr>
-      <w:bookmarkStart w:id="14" w:name="_Toc70260964"/>
-      <w:bookmarkStart w:id="15" w:name="_Toc71844966"/>
+      <w:bookmarkStart w:id="14" w:name="_Toc71844966"/>
+      <w:bookmarkStart w:id="15" w:name="_Toc70260964"/>
       <w:r>
         <w:rPr>
           <w:lang w:val="fr-FR"/>
@@ -3138,8 +3030,8 @@
           <w:lang w:val="fr-FR"/>
         </w:rPr>
       </w:pPr>
-      <w:bookmarkStart w:id="16" w:name="_Toc70260965"/>
-      <w:bookmarkStart w:id="17" w:name="_Toc71844967"/>
+      <w:bookmarkStart w:id="16" w:name="_Toc71844967"/>
+      <w:bookmarkStart w:id="17" w:name="_Toc70260965"/>
       <w:r>
         <w:rPr>
           <w:rStyle w:val="1"/>
@@ -3181,19 +3073,7 @@
         <w:rPr>
           <w:lang w:val="fr-FR"/>
         </w:rPr>
-        <w:t xml:space="preserve"> représente l’environnement de vie d’une population. Elle est caractérisée par une hauteur et une largeur. Nous avons une population ayant un certain nombre d’individus. </w:t>
-      </w:r>
-      <w:r>
-        <w:rPr>
-          <w:lang w:val="fr-FR"/>
-        </w:rPr>
-        <w:t>Ceci</w:t>
-      </w:r>
-      <w:r>
-        <w:rPr>
-          <w:lang w:val="fr-FR"/>
-        </w:rPr>
-        <w:t xml:space="preserve"> circulent dans un environnement, Zone. Les individus sont représentés par des points de la Zone d’étude.</w:t>
+        <w:t xml:space="preserve"> représente l’environnement de vie d’une population. Elle est caractérisée par une hauteur et une largeur. Nous avons une population ayant un certain nombre d’individus. Ceci circulent dans un environnement, Zone. Les individus sont représentés par des points de la Zone d’étude.</w:t>
       </w:r>
     </w:p>
     <w:p>
@@ -3494,8 +3374,8 @@
           <w:lang w:val="fr-FR"/>
         </w:rPr>
       </w:pPr>
-      <w:bookmarkStart w:id="19" w:name="_Toc70260966"/>
-      <w:bookmarkStart w:id="20" w:name="_Toc71844968"/>
+      <w:bookmarkStart w:id="19" w:name="_Toc71844968"/>
+      <w:bookmarkStart w:id="20" w:name="_Toc70260966"/>
       <w:r>
         <w:rPr>
           <w:rStyle w:val="1"/>
@@ -3670,8 +3550,8 @@
           <w:lang w:val="fr-FR"/>
         </w:rPr>
       </w:pPr>
-      <w:bookmarkStart w:id="21" w:name="_Toc70260967"/>
-      <w:bookmarkStart w:id="22" w:name="_Toc71844969"/>
+      <w:bookmarkStart w:id="21" w:name="_Toc71844969"/>
+      <w:bookmarkStart w:id="22" w:name="_Toc70260967"/>
       <w:r>
         <w:rPr>
           <w:rStyle w:val="1"/>
@@ -3834,8 +3714,8 @@
         </w:rPr>
         <w:t xml:space="preserve"> </w:t>
       </w:r>
-      <w:bookmarkStart w:id="23" w:name="_Toc70260968"/>
-      <w:bookmarkStart w:id="24" w:name="_Toc71844970"/>
+      <w:bookmarkStart w:id="23" w:name="_Toc71844970"/>
+      <w:bookmarkStart w:id="24" w:name="_Toc70260968"/>
       <w:r>
         <w:rPr>
           <w:rStyle w:val="1"/>
@@ -4487,19 +4367,7 @@
         <w:rPr>
           <w:lang w:val="fr-FR"/>
         </w:rPr>
-        <w:t xml:space="preserve">Maven nous a paru plus facile d’utilisation que Gradle, moins contraignant (sur l’utilisation de fichier sauvegarder en local par exemple) et mieux connu </w:t>
-      </w:r>
-      <w:r>
-        <w:rPr>
-          <w:lang w:val="fr-FR"/>
-        </w:rPr>
-        <w:t>(par nous)</w:t>
-      </w:r>
-      <w:r>
-        <w:rPr>
-          <w:lang w:val="fr-FR"/>
-        </w:rPr>
-        <w:t xml:space="preserve"> que ses équivalents.</w:t>
+        <w:t>Maven nous a paru plus facile d’utilisation que Gradle, moins contraignant (sur l’utilisation de fichier sauvegarder en local par exemple) et mieux connu (par nous) que ses équivalents.</w:t>
       </w:r>
     </w:p>
     <w:p>
@@ -4770,7 +4638,7 @@
           <wp:inline distT="0" distB="0" distL="0" distR="0">
             <wp:extent cx="6028690" cy="3657600"/>
             <wp:effectExtent l="0" t="0" r="0" b="0"/>
-            <wp:docPr id="7" name="Picture 3" descr="::imgTT.png"/>
+            <wp:docPr id="9" name="Picture 3" descr="::imgTT.png"/>
             <wp:cNvGraphicFramePr>
               <a:graphicFrameLocks xmlns:a="http://schemas.openxmlformats.org/drawingml/2006/main" noChangeAspect="1"/>
             </wp:cNvGraphicFramePr>
@@ -4778,7 +4646,7 @@
               <a:graphicData uri="http://schemas.openxmlformats.org/drawingml/2006/picture">
                 <pic:pic xmlns:pic="http://schemas.openxmlformats.org/drawingml/2006/picture">
                   <pic:nvPicPr>
-                    <pic:cNvPr id="7" name="Picture 3" descr="::imgTT.png"/>
+                    <pic:cNvPr id="9" name="Picture 3" descr="::imgTT.png"/>
                     <pic:cNvPicPr>
                       <a:picLocks noChangeAspect="1" noChangeArrowheads="1"/>
                     </pic:cNvPicPr>
@@ -4841,7 +4709,7 @@
           <wp:inline distT="0" distB="0" distL="0" distR="0">
             <wp:extent cx="6028690" cy="3589655"/>
             <wp:effectExtent l="0" t="0" r="0" b="0"/>
-            <wp:docPr id="8" name="Picture 2" descr="::imgS.png"/>
+            <wp:docPr id="10" name="Picture 2" descr="::imgS.png"/>
             <wp:cNvGraphicFramePr>
               <a:graphicFrameLocks xmlns:a="http://schemas.openxmlformats.org/drawingml/2006/main" noChangeAspect="1"/>
             </wp:cNvGraphicFramePr>
@@ -4849,7 +4717,7 @@
               <a:graphicData uri="http://schemas.openxmlformats.org/drawingml/2006/picture">
                 <pic:pic xmlns:pic="http://schemas.openxmlformats.org/drawingml/2006/picture">
                   <pic:nvPicPr>
-                    <pic:cNvPr id="8" name="Picture 2" descr="::imgS.png"/>
+                    <pic:cNvPr id="10" name="Picture 2" descr="::imgS.png"/>
                     <pic:cNvPicPr>
                       <a:picLocks noChangeAspect="1" noChangeArrowheads="1"/>
                     </pic:cNvPicPr>
@@ -4924,7 +4792,7 @@
           <wp:inline distT="0" distB="0" distL="0" distR="0">
             <wp:extent cx="6152515" cy="3399155"/>
             <wp:effectExtent l="0" t="0" r="0" b="0"/>
-            <wp:docPr id="9" name="Рисунок 7" descr=""/>
+            <wp:docPr id="11" name="Рисунок 7" descr=""/>
             <wp:cNvGraphicFramePr>
               <a:graphicFrameLocks xmlns:a="http://schemas.openxmlformats.org/drawingml/2006/main" noChangeAspect="1"/>
             </wp:cNvGraphicFramePr>
@@ -4932,7 +4800,7 @@
               <a:graphicData uri="http://schemas.openxmlformats.org/drawingml/2006/picture">
                 <pic:pic xmlns:pic="http://schemas.openxmlformats.org/drawingml/2006/picture">
                   <pic:nvPicPr>
-                    <pic:cNvPr id="9" name="Рисунок 7" descr=""/>
+                    <pic:cNvPr id="11" name="Рисунок 7" descr=""/>
                     <pic:cNvPicPr>
                       <a:picLocks noChangeAspect="1" noChangeArrowheads="1"/>
                     </pic:cNvPicPr>
@@ -4981,7 +4849,7 @@
           <wp:inline distT="0" distB="0" distL="0" distR="0">
             <wp:extent cx="6152515" cy="3399155"/>
             <wp:effectExtent l="0" t="0" r="0" b="0"/>
-            <wp:docPr id="10" name="Рисунок 12" descr=""/>
+            <wp:docPr id="12" name="Рисунок 12" descr=""/>
             <wp:cNvGraphicFramePr>
               <a:graphicFrameLocks xmlns:a="http://schemas.openxmlformats.org/drawingml/2006/main" noChangeAspect="1"/>
             </wp:cNvGraphicFramePr>
@@ -4989,7 +4857,7 @@
               <a:graphicData uri="http://schemas.openxmlformats.org/drawingml/2006/picture">
                 <pic:pic xmlns:pic="http://schemas.openxmlformats.org/drawingml/2006/picture">
                   <pic:nvPicPr>
-                    <pic:cNvPr id="10" name="Рисунок 12" descr=""/>
+                    <pic:cNvPr id="12" name="Рисунок 12" descr=""/>
                     <pic:cNvPicPr>
                       <a:picLocks noChangeAspect="1" noChangeArrowheads="1"/>
                     </pic:cNvPicPr>
@@ -5063,7 +4931,7 @@
           <wp:inline distT="0" distB="0" distL="0" distR="0">
             <wp:extent cx="6152515" cy="3399155"/>
             <wp:effectExtent l="0" t="0" r="0" b="0"/>
-            <wp:docPr id="11" name="Рисунок 11" descr=""/>
+            <wp:docPr id="13" name="Рисунок 11" descr=""/>
             <wp:cNvGraphicFramePr>
               <a:graphicFrameLocks xmlns:a="http://schemas.openxmlformats.org/drawingml/2006/main" noChangeAspect="1"/>
             </wp:cNvGraphicFramePr>
@@ -5071,7 +4939,7 @@
               <a:graphicData uri="http://schemas.openxmlformats.org/drawingml/2006/picture">
                 <pic:pic xmlns:pic="http://schemas.openxmlformats.org/drawingml/2006/picture">
                   <pic:nvPicPr>
-                    <pic:cNvPr id="11" name="Рисунок 11" descr=""/>
+                    <pic:cNvPr id="13" name="Рисунок 11" descr=""/>
                     <pic:cNvPicPr>
                       <a:picLocks noChangeAspect="1" noChangeArrowheads="1"/>
                     </pic:cNvPicPr>
@@ -5105,8 +4973,8 @@
           <w:lang w:val="fr-FR"/>
         </w:rPr>
       </w:pPr>
-      <w:bookmarkStart w:id="31" w:name="_Toc70260970"/>
-      <w:bookmarkStart w:id="32" w:name="_Toc71844976"/>
+      <w:bookmarkStart w:id="31" w:name="_Toc71844976"/>
+      <w:bookmarkStart w:id="32" w:name="_Toc70260970"/>
       <w:r>
         <w:rPr>
           <w:lang w:val="fr-FR"/>
@@ -5153,19 +5021,7 @@
         <w:rPr>
           <w:lang w:val="fr-FR"/>
         </w:rPr>
-        <w:t xml:space="preserve"> </w:t>
-      </w:r>
-      <w:r>
-        <w:rPr>
-          <w:lang w:val="fr-FR"/>
-        </w:rPr>
-        <w:t>nous avons</w:t>
-      </w:r>
-      <w:r>
-        <w:rPr>
-          <w:lang w:val="fr-FR"/>
-        </w:rPr>
-        <w:t xml:space="preserve"> </w:t>
+        <w:t xml:space="preserve"> nous avons </w:t>
       </w:r>
       <w:r>
         <w:rPr>
@@ -5178,13 +5034,7 @@
         <w:rPr>
           <w:lang w:val="fr-FR"/>
         </w:rPr>
-        <w:t xml:space="preserve"> </w:t>
-      </w:r>
-      <w:r>
-        <w:rPr>
-          <w:lang w:val="fr-FR"/>
-        </w:rPr>
-        <w:t>une</w:t>
+        <w:t xml:space="preserve"> une</w:t>
       </w:r>
       <w:r>
         <w:rPr>
@@ -5200,8 +5050,73 @@
           <w:i/>
           <w:lang w:val="fr-FR"/>
         </w:rPr>
-        <w:t>charge importante d</w:t>
-      </w:r>
+        <w:t>charge importante du CPU</w:t>
+      </w:r>
+      <w:r>
+        <w:rPr>
+          <w:lang w:val="fr-FR"/>
+        </w:rPr>
+        <w:t xml:space="preserve"> par le programme. Après </w:t>
+      </w:r>
+      <w:r>
+        <w:rPr>
+          <w:sz w:val="24"/>
+          <w:lang w:val="fr-FR"/>
+        </w:rPr>
+        <w:t>moult</w:t>
+      </w:r>
+      <w:r>
+        <w:rPr>
+          <w:lang w:val="fr-FR"/>
+        </w:rPr>
+        <w:t xml:space="preserve"> tests nous avons trouvé que cette surcharge </w:t>
+      </w:r>
+      <w:r>
+        <w:rPr>
+          <w:sz w:val="24"/>
+          <w:lang w:val="fr-FR"/>
+        </w:rPr>
+        <w:t>était</w:t>
+      </w:r>
+      <w:r>
+        <w:rPr>
+          <w:lang w:val="fr-FR"/>
+        </w:rPr>
+        <w:t xml:space="preserve"> provoquée par le fonctionnement d</w:t>
+      </w:r>
+      <w:r>
+        <w:rPr>
+          <w:sz w:val="24"/>
+          <w:lang w:val="fr-FR"/>
+        </w:rPr>
+        <w:t>e</w:t>
+      </w:r>
+      <w:r>
+        <w:rPr>
+          <w:lang w:val="fr-FR"/>
+        </w:rPr>
+        <w:t xml:space="preserve"> plusieurs populations – deux qui sont actives et certaines</w:t>
+      </w:r>
+      <w:r>
+        <w:rPr>
+          <w:lang w:val="ru-RU"/>
+        </w:rPr>
+        <w:t xml:space="preserve"> </w:t>
+      </w:r>
+      <w:r>
+        <w:rPr>
+          <w:lang w:val="fr-FR"/>
+        </w:rPr>
+        <w:t>en background. En effet après le changement de controller et la création des nouvelles populations, les points des anciennes populations n’étaient pas détruits par le Garbage collector, car les timers et ses taches n’étaient pas clôturés. On a résolu ce souci en appliquant la fonction de clôture correcte de TimerTask et de Timer avant de la création des nouvelles populations.</w:t>
+      </w:r>
+    </w:p>
+    <w:p>
+      <w:pPr>
+        <w:pStyle w:val="Normal"/>
+        <w:rPr>
+          <w:lang w:val="fr-FR"/>
+        </w:rPr>
+      </w:pPr>
       <w:r>
         <w:rPr>
           <w:b/>
@@ -5209,246 +5124,67 @@
           <w:i/>
           <w:lang w:val="fr-FR"/>
         </w:rPr>
-        <w:t>u</w:t>
-      </w:r>
-      <w:r>
-        <w:rPr>
-          <w:b/>
-          <w:bCs/>
+        <w:t>Déphasage de l’épidémie avec le mouvement</w:t>
+      </w:r>
+      <w:r>
+        <w:rPr>
           <w:i/>
           <w:lang w:val="fr-FR"/>
         </w:rPr>
-        <w:t xml:space="preserve"> CPU</w:t>
-      </w:r>
-      <w:r>
-        <w:rPr>
-          <w:lang w:val="fr-FR"/>
-        </w:rPr>
-        <w:t xml:space="preserve"> par le programme. Après </w:t>
+        <w:t>.</w:t>
+      </w:r>
+      <w:r>
+        <w:rPr>
+          <w:lang w:val="fr-FR"/>
+        </w:rPr>
+        <w:t xml:space="preserve"> Dès qu’on avait fait fonctionner le bouton « Start » qui lance la fonction moving() sur les Zone(s), nous nous sommes aperçu</w:t>
       </w:r>
       <w:r>
         <w:rPr>
           <w:sz w:val="24"/>
           <w:lang w:val="fr-FR"/>
         </w:rPr>
-        <w:t>moult</w:t>
-      </w:r>
-      <w:r>
-        <w:rPr>
-          <w:lang w:val="fr-FR"/>
-        </w:rPr>
-        <w:t xml:space="preserve"> tests </w:t>
-      </w:r>
-      <w:r>
-        <w:rPr>
-          <w:lang w:val="fr-FR"/>
-        </w:rPr>
-        <w:t>nous avons</w:t>
-      </w:r>
-      <w:r>
-        <w:rPr>
-          <w:lang w:val="fr-FR"/>
-        </w:rPr>
-        <w:t xml:space="preserve"> trouvé que cette surcharge </w:t>
-      </w:r>
+        <w:t xml:space="preserve"> du</w:t>
+      </w:r>
+      <w:r>
+        <w:rPr>
+          <w:lang w:val="fr-FR"/>
+        </w:rPr>
+        <w:t xml:space="preserve"> fait que l’épidémie évolue de manière cachée : si on n’appuient pas sur « Start » immédiatement, au moment du lancement du mouvement, les individus étaient déjà guéris. A partir de cela on a commencé à étudier quels timers où et quand sont crée dans notre programme. Plus tard on a découvert comment gérer l‘état de tous les timers par une seule variable. Cela nous a permit de contrôler et donc de synchroniser le début du mouvement, des contaminations et des durées de maladie.</w:t>
+      </w:r>
+    </w:p>
+    <w:p>
+      <w:pPr>
+        <w:pStyle w:val="Normal"/>
+        <w:rPr>
+          <w:lang w:val="fr-FR"/>
+        </w:rPr>
+      </w:pPr>
       <w:r>
         <w:rPr>
           <w:sz w:val="24"/>
           <w:lang w:val="fr-FR"/>
         </w:rPr>
-        <w:t>était</w:t>
-      </w:r>
-      <w:r>
-        <w:rPr>
-          <w:lang w:val="fr-FR"/>
-        </w:rPr>
-        <w:t xml:space="preserve"> provoquée par le fonctionnement d</w:t>
+        <w:t>L</w:t>
+      </w:r>
+      <w:r>
+        <w:rPr>
+          <w:lang w:val="fr-FR"/>
+        </w:rPr>
+        <w:t xml:space="preserve">a gestion de threads nous avait posé beaucoup de problèmes, car </w:t>
       </w:r>
       <w:r>
         <w:rPr>
           <w:sz w:val="24"/>
           <w:lang w:val="fr-FR"/>
         </w:rPr>
-        <w:t>e</w:t>
-      </w:r>
-      <w:r>
-        <w:rPr>
-          <w:lang w:val="fr-FR"/>
-        </w:rPr>
-        <w:t xml:space="preserve"> plusieurs populations – deux qui sont actives et certaines</w:t>
-      </w:r>
-      <w:r>
-        <w:rPr>
-          <w:lang w:val="ru-RU"/>
-        </w:rPr>
-        <w:t xml:space="preserve"> </w:t>
-      </w:r>
-      <w:r>
-        <w:rPr>
-          <w:lang w:val="fr-FR"/>
-        </w:rPr>
-        <w:t>en background. En effet après le changement de controller et la création des nouvelles populations, les points des anciennes populations n’étaient pas détruits par le Garbage collector, car les timers et ses taches n’étaient pas clôturés. On a résolu ce souci en appliquant la fonction de clôture correcte de TimerTask et de Timer avant de la création des nouvelles populations.</w:t>
-      </w:r>
-    </w:p>
-    <w:p>
-      <w:pPr>
-        <w:pStyle w:val="Normal"/>
-        <w:rPr>
-          <w:lang w:val="fr-FR"/>
-        </w:rPr>
-      </w:pPr>
-      <w:r>
-        <w:rPr>
-          <w:b/>
-          <w:bCs/>
-          <w:i/>
-          <w:lang w:val="fr-FR"/>
-        </w:rPr>
-        <w:t>Déphasage de l’épidémie avec le mouvement</w:t>
-      </w:r>
-      <w:r>
-        <w:rPr>
-          <w:i/>
-          <w:lang w:val="fr-FR"/>
-        </w:rPr>
-        <w:t>.</w:t>
-      </w:r>
-      <w:r>
-        <w:rPr>
-          <w:lang w:val="fr-FR"/>
-        </w:rPr>
-        <w:t xml:space="preserve"> Dès qu’on avait fait fonctionner le bouton « Start » qui lance la fonction moving() sur les Zone(s), nous nous sommes </w:t>
-      </w:r>
-      <w:r>
-        <w:rPr>
-          <w:lang w:val="fr-FR"/>
-        </w:rPr>
-        <w:t>aperçu</w:t>
-      </w:r>
-      <w:r>
-        <w:rPr>
-          <w:sz w:val="24"/>
-          <w:lang w:val="fr-FR"/>
-        </w:rPr>
-        <w:t xml:space="preserve"> du</w:t>
-      </w:r>
-      <w:r>
-        <w:rPr>
-          <w:lang w:val="fr-FR"/>
-        </w:rPr>
-        <w:t xml:space="preserve"> fait que l’épidémie évolue de manière cachée : si on n’appuient pas </w:t>
-      </w:r>
-      <w:r>
-        <w:rPr>
-          <w:lang w:val="fr-FR"/>
-        </w:rPr>
-        <w:t xml:space="preserve">sur </w:t>
-      </w:r>
-      <w:r>
-        <w:rPr>
-          <w:lang w:val="fr-FR"/>
-        </w:rPr>
-        <w:t>« Start » immédiatement, au moment d</w:t>
-      </w:r>
-      <w:r>
-        <w:rPr>
-          <w:lang w:val="fr-FR"/>
-        </w:rPr>
-        <w:t>u</w:t>
-      </w:r>
-      <w:r>
-        <w:rPr>
-          <w:lang w:val="fr-FR"/>
-        </w:rPr>
-        <w:t xml:space="preserve"> lancement d</w:t>
-      </w:r>
-      <w:r>
-        <w:rPr>
-          <w:lang w:val="fr-FR"/>
-        </w:rPr>
-        <w:t>u</w:t>
-      </w:r>
-      <w:r>
-        <w:rPr>
-          <w:lang w:val="fr-FR"/>
-        </w:rPr>
-        <w:t xml:space="preserve"> mouvement, les individus étaient </w:t>
-      </w:r>
-      <w:r>
-        <w:rPr>
-          <w:lang w:val="fr-FR"/>
-        </w:rPr>
-        <w:t xml:space="preserve">déjà </w:t>
-      </w:r>
-      <w:r>
-        <w:rPr>
-          <w:lang w:val="fr-FR"/>
-        </w:rPr>
-        <w:t xml:space="preserve">guéris. A partir de cela on a commencé à étudier quels timers où et quand </w:t>
-      </w:r>
-      <w:r>
-        <w:rPr>
-          <w:lang w:val="fr-FR"/>
-        </w:rPr>
-        <w:t>sont</w:t>
-      </w:r>
-      <w:r>
-        <w:rPr>
-          <w:lang w:val="fr-FR"/>
-        </w:rPr>
-        <w:t xml:space="preserve"> crée dans notre programme. Plus tard on a découvert comment gérer l‘état de tous les timers par une seule variable. </w:t>
-      </w:r>
-      <w:r>
-        <w:rPr>
-          <w:lang w:val="fr-FR"/>
-        </w:rPr>
-        <w:t>Cela nous a permit de contrôler et donc de synchroniser le début du mouvement, des contaminations et des durées de maladie.</w:t>
-      </w:r>
-    </w:p>
-    <w:p>
-      <w:pPr>
-        <w:pStyle w:val="Normal"/>
-        <w:rPr>
-          <w:lang w:val="fr-FR"/>
-        </w:rPr>
-      </w:pPr>
-      <w:r>
-        <w:rPr>
-          <w:sz w:val="24"/>
-          <w:lang w:val="fr-FR"/>
-        </w:rPr>
-        <w:t>L</w:t>
-      </w:r>
-      <w:r>
-        <w:rPr>
-          <w:lang w:val="fr-FR"/>
-        </w:rPr>
-        <w:t xml:space="preserve">a gestion de threads nous avait posé beaucoup de problèmes, car </w:t>
-      </w:r>
-      <w:r>
-        <w:rPr>
-          <w:sz w:val="24"/>
-          <w:lang w:val="fr-FR"/>
-        </w:rPr>
         <w:t>nous</w:t>
       </w:r>
       <w:r>
         <w:rPr>
           <w:lang w:val="fr-FR"/>
         </w:rPr>
-        <w:t xml:space="preserve"> a</w:t>
-      </w:r>
-      <w:r>
-        <w:rPr>
-          <w:lang w:val="fr-FR"/>
-        </w:rPr>
-        <w:t>vons</w:t>
-      </w:r>
-      <w:r>
-        <w:rPr>
-          <w:lang w:val="fr-FR"/>
-        </w:rPr>
-        <w:t xml:space="preserve"> un certain nombre de timers qui créent chacun son thread et ces threads partagent les mêmes données.</w:t>
+        <w:t xml:space="preserve"> avons un certain nombre de timers qui créent chacun son thread et ces threads partagent les mêmes données.</w:t>
         <w:br/>
         <w:t xml:space="preserve">Avec la création des graphs on se rencontré avec le problème de </w:t>
       </w:r>
@@ -5709,7 +5445,7 @@
                   <wp:extent cx="1045845" cy="1228725"/>
                   <wp:effectExtent l="0" t="0" r="0" b="0"/>
                   <wp:wrapSquare wrapText="largest"/>
-                  <wp:docPr id="12" name="Image3" descr=""/>
+                  <wp:docPr id="14" name="Image3" descr=""/>
                   <wp:cNvGraphicFramePr>
                     <a:graphicFrameLocks xmlns:a="http://schemas.openxmlformats.org/drawingml/2006/main" noChangeAspect="1"/>
                   </wp:cNvGraphicFramePr>
@@ -5717,7 +5453,7 @@
                     <a:graphicData uri="http://schemas.openxmlformats.org/drawingml/2006/picture">
                       <pic:pic xmlns:pic="http://schemas.openxmlformats.org/drawingml/2006/picture">
                         <pic:nvPicPr>
-                          <pic:cNvPr id="12" name="Image3" descr=""/>
+                          <pic:cNvPr id="14" name="Image3" descr=""/>
                           <pic:cNvPicPr>
                             <a:picLocks noChangeAspect="1" noChangeArrowheads="1"/>
                           </pic:cNvPicPr>
@@ -5778,7 +5514,7 @@
                   <wp:extent cx="1619250" cy="1223010"/>
                   <wp:effectExtent l="0" t="0" r="0" b="0"/>
                   <wp:wrapSquare wrapText="largest"/>
-                  <wp:docPr id="13" name="Image2" descr=""/>
+                  <wp:docPr id="15" name="Image2" descr=""/>
                   <wp:cNvGraphicFramePr>
                     <a:graphicFrameLocks xmlns:a="http://schemas.openxmlformats.org/drawingml/2006/main" noChangeAspect="1"/>
                   </wp:cNvGraphicFramePr>
@@ -5786,7 +5522,7 @@
                     <a:graphicData uri="http://schemas.openxmlformats.org/drawingml/2006/picture">
                       <pic:pic xmlns:pic="http://schemas.openxmlformats.org/drawingml/2006/picture">
                         <pic:nvPicPr>
-                          <pic:cNvPr id="13" name="Image2" descr=""/>
+                          <pic:cNvPr id="15" name="Image2" descr=""/>
                           <pic:cNvPicPr>
                             <a:picLocks noChangeAspect="1" noChangeArrowheads="1"/>
                           </pic:cNvPicPr>
@@ -5849,7 +5585,7 @@
                   <wp:extent cx="1522095" cy="1234440"/>
                   <wp:effectExtent l="0" t="0" r="0" b="0"/>
                   <wp:wrapSquare wrapText="largest"/>
-                  <wp:docPr id="14" name="Image4" descr=""/>
+                  <wp:docPr id="16" name="Image4" descr=""/>
                   <wp:cNvGraphicFramePr>
                     <a:graphicFrameLocks xmlns:a="http://schemas.openxmlformats.org/drawingml/2006/main" noChangeAspect="1"/>
                   </wp:cNvGraphicFramePr>
@@ -5857,7 +5593,7 @@
                     <a:graphicData uri="http://schemas.openxmlformats.org/drawingml/2006/picture">
                       <pic:pic xmlns:pic="http://schemas.openxmlformats.org/drawingml/2006/picture">
                         <pic:nvPicPr>
-                          <pic:cNvPr id="14" name="Image4" descr=""/>
+                          <pic:cNvPr id="16" name="Image4" descr=""/>
                           <pic:cNvPicPr>
                             <a:picLocks noChangeAspect="1" noChangeArrowheads="1"/>
                           </pic:cNvPicPr>
@@ -5943,47 +5679,46 @@
         <w:rPr>
           <w:lang w:val="fr-FR"/>
         </w:rPr>
-        <w:t xml:space="preserve">Bien que très pratique, les </w:t>
-      </w:r>
-      <w:r>
-        <w:rPr>
-          <w:b/>
-          <w:bCs/>
-          <w:i/>
-          <w:iCs/>
-          <w:lang w:val="fr-FR"/>
-        </w:rPr>
-        <w:t>fichiers fxml</w:t>
-      </w:r>
-      <w:r>
-        <w:rPr>
-          <w:lang w:val="fr-FR"/>
-        </w:rPr>
-        <w:t xml:space="preserve"> nous </w:t>
-      </w:r>
-      <w:r>
-        <w:rPr>
-          <w:lang w:val="fr-FR"/>
-        </w:rPr>
-        <w:t>o</w:t>
-      </w:r>
-      <w:r>
-        <w:rPr>
-          <w:lang w:val="fr-FR"/>
-        </w:rPr>
-        <w:t>n compliqu</w:t>
-      </w:r>
-      <w:r>
-        <w:rPr>
-          <w:lang w:val="fr-FR"/>
-        </w:rPr>
-        <w:t>é</w:t>
-      </w:r>
-      <w:r>
-        <w:rPr>
-          <w:lang w:val="fr-FR"/>
-        </w:rPr>
-        <w:t xml:space="preserve"> la vie lorsque nous avons voulu avoir une fenêtre qui s’adapterait aussi bien au grand écran qu’au plus petit.</w:t>
+        <w:t xml:space="preserve">En ce qui concerne les fichiers fxml, il a été difficile d’utiliser dans le travail en même temps Scene Builder et parfois devoir refaire les mêmes choses manuellement (par exemple pour la disposition des éléments pour avoir le bon redimensionnement) car cela entraînait des changements dans certains paramètres.  </w:t>
+      </w:r>
+    </w:p>
+    <w:p>
+      <w:pPr>
+        <w:pStyle w:val="Normal"/>
+        <w:rPr>
+          <w:lang w:val="fr-FR"/>
+        </w:rPr>
+      </w:pPr>
+      <w:r>
+        <w:rPr>
+          <w:lang w:val="fr-FR"/>
+        </w:rPr>
+        <w:t>Ensuite, toujours côté graphique, comme nous avons choisi de représenter les fenêtres à l’aide de stage et scene de JavaFX, nous n’avons pas trouvé ensuite le moyen de passer de dimensions de fenêtres établis une fois au début pour avoir une fenêtre de Settings plus petite. Nous avons remédié en quelque sorte à ce problème en mettant les éléments de Settings au milieu pour équilibrer ainsi leur disposition.</w:t>
+      </w:r>
+    </w:p>
+    <w:p>
+      <w:pPr>
+        <w:pStyle w:val="Normal"/>
+        <w:rPr>
+          <w:lang w:val="fr-FR"/>
+        </w:rPr>
+      </w:pPr>
+      <w:r>
+        <w:rPr>
+          <w:lang w:val="fr-FR"/>
+        </w:rPr>
+        <w:t>Et le dernier souci de l’interface graphique est encore lié à SceneBuilder : il n’y avait pas dedans de fonctionnalité pour ajouter un graphique, alors on l’a implémenté directement dans le code java ; ainsi, l’interface graphique combine deux type d’éléments : ceux provenant du code fxml et ceux du code java.</w:t>
+      </w:r>
+    </w:p>
+    <w:p>
+      <w:pPr>
+        <w:pStyle w:val="Normal"/>
+        <w:rPr>
+          <w:lang w:val="fr-FR"/>
+        </w:rPr>
+      </w:pPr>
+      <w:r>
+        <w:rPr/>
       </w:r>
     </w:p>
     <w:p>
@@ -5993,8 +5728,8 @@
           <w:lang w:val="fr-FR"/>
         </w:rPr>
       </w:pPr>
-      <w:bookmarkStart w:id="33" w:name="_Toc70260971"/>
-      <w:bookmarkStart w:id="34" w:name="_Toc71844977"/>
+      <w:bookmarkStart w:id="33" w:name="_Toc71844977"/>
+      <w:bookmarkStart w:id="34" w:name="_Toc70260971"/>
       <w:r>
         <w:rPr>
           <w:lang w:val="fr-FR"/>
@@ -6030,19 +5765,7 @@
         <w:rPr>
           <w:lang w:val="fr-FR"/>
         </w:rPr>
-        <w:t xml:space="preserve">Au-dessus d’un certain nombre d’individu (500 à 3000 Individu </w:t>
-      </w:r>
-      <w:r>
-        <w:rPr>
-          <w:lang w:val="fr-FR"/>
-        </w:rPr>
-        <w:t>en fonction des CPU</w:t>
-      </w:r>
-      <w:r>
-        <w:rPr>
-          <w:lang w:val="fr-FR"/>
-        </w:rPr>
-        <w:t xml:space="preserve">) l’interface graphique ne suit pas le modèle et freeze. Cela est apparu en même temps que l’ajout de fonctionnalité qui nécessite un parcours de l’ensemble des points (comme les rebonds entre les points). </w:t>
+        <w:t xml:space="preserve">Au-dessus d’un certain nombre d’individu (500 à 3000 Individu en fonction des CPU) l’interface graphique ne suit pas le modèle et freeze. Cela est apparu en même temps que l’ajout de fonctionnalité qui nécessite un parcours de l’ensemble des points (comme les rebonds entre les points). </w:t>
       </w:r>
       <w:r>
         <w:rPr>
@@ -6068,37 +5791,7 @@
         <w:rPr>
           <w:lang w:val="fr-FR"/>
         </w:rPr>
-        <w:t xml:space="preserve"> points </w:t>
-      </w:r>
-      <w:r>
-        <w:rPr>
-          <w:lang w:val="fr-FR"/>
-        </w:rPr>
-        <w:t>aux</w:t>
-      </w:r>
-      <w:r>
-        <w:rPr>
-          <w:lang w:val="fr-FR"/>
-        </w:rPr>
-        <w:t xml:space="preserve"> secteurs </w:t>
-      </w:r>
-      <w:r>
-        <w:rPr>
-          <w:lang w:val="fr-FR"/>
-        </w:rPr>
-        <w:t>les</w:t>
-      </w:r>
-      <w:r>
-        <w:rPr>
-          <w:lang w:val="fr-FR"/>
-        </w:rPr>
-        <w:t xml:space="preserve"> plus proches. </w:t>
-      </w:r>
-      <w:r>
-        <w:rPr>
-          <w:lang w:val="fr-FR"/>
-        </w:rPr>
-        <w:t xml:space="preserve">Cela nécessiterait de découper la liste des points en sous </w:t>
+        <w:t xml:space="preserve"> points aux secteurs les plus proches. Cela nécessiterait de découper la liste des points en sous </w:t>
       </w:r>
       <w:r>
         <w:rPr>
@@ -6157,8 +5850,8 @@
           <w:lang w:val="fr-FR"/>
         </w:rPr>
       </w:pPr>
-      <w:bookmarkStart w:id="35" w:name="_Toc70260972"/>
-      <w:bookmarkStart w:id="36" w:name="_Toc71844978"/>
+      <w:bookmarkStart w:id="35" w:name="_Toc71844978"/>
+      <w:bookmarkStart w:id="36" w:name="_Toc70260972"/>
       <w:r>
         <w:rPr>
           <w:lang w:val="fr-FR"/>
@@ -6419,7 +6112,7 @@
         <w:rPr>
           <w:lang w:val="fr-FR"/>
         </w:rPr>
-        <w:t>En termes d’organisation à l'intérieur de l’équipe nous avons adopté le principe standard : division sur back-end et front-end. L’équipe de back-end était constituée par Aliche Zahra, Sahi Kenza at Raveneau Emilien. Bragina Natalia et Golikova Anna avaient composé l’équipe de front-end. Plus précisément les taches étaient reparties de manière suivante :</w:t>
+        <w:t>En termes d’organisation à l'intérieur de l’équipe nous avons adopté le principe standard : division sur back-end et front-end. L’équipe de back-end était constituée par Aliche Zahra, Sahi Kenza at Raveneau Emilien. Bragina Natalia et Golikova Anna avaient composé l’équipe de front-end, mais Natalia s’est également occupée de certaines fonctionnalités du back-end. Plus précisément les taches étaient reparties de manière suivante :</w:t>
       </w:r>
     </w:p>
     <w:p>
@@ -6826,7 +6519,7 @@
         <w:rPr>
           <w:lang w:val="fr-FR"/>
         </w:rPr>
-        <w:t>Implémentation de fonctionnalités de MainController – Natalia, Anna</w:t>
+        <w:t>Sauvegarde des paramètres des Settings - Anna</w:t>
       </w:r>
     </w:p>
     <w:p>
@@ -6849,7 +6542,7 @@
         <w:rPr>
           <w:lang w:val="fr-FR"/>
         </w:rPr>
-        <w:t>Implémentation de App classe – Anna</w:t>
+        <w:t>Implémentation de fonctionnalités de MainController – Natalia, Anna</w:t>
       </w:r>
     </w:p>
     <w:p>
@@ -6872,7 +6565,7 @@
         <w:rPr>
           <w:lang w:val="fr-FR"/>
         </w:rPr>
-        <w:t>Intégration de Controller dans le cycle de recréation et de reloads des fenêtres – Anna</w:t>
+        <w:t>Implémentation de App classe – Anna</w:t>
       </w:r>
     </w:p>
     <w:p>
@@ -6895,7 +6588,7 @@
         <w:rPr>
           <w:lang w:val="fr-FR"/>
         </w:rPr>
-        <w:t>Redimensionnement et pris des bonnes dimensions par les fenêtres – Anna</w:t>
+        <w:t>Intégration de Controller dans le cycle de recréation et de reloads des fenêtres – Anna</w:t>
       </w:r>
     </w:p>
     <w:p>
@@ -6918,7 +6611,7 @@
         <w:rPr>
           <w:lang w:val="fr-FR"/>
         </w:rPr>
-        <w:t>Design, maquettes de fenêtres, fxml-s – Anna, Natalia</w:t>
+        <w:t>Redimensionnement et pris des bonnes dimensions par les fenêtres – Anna</w:t>
       </w:r>
     </w:p>
     <w:p>
@@ -6941,7 +6634,7 @@
         <w:rPr>
           <w:lang w:val="fr-FR"/>
         </w:rPr>
-        <w:t>Gestion de threads – Natalia</w:t>
+        <w:t>Design, maquettes de fenêtres, fxml-s – Anna, Natalia</w:t>
       </w:r>
     </w:p>
     <w:p>
@@ -6964,7 +6657,7 @@
         <w:rPr>
           <w:lang w:val="fr-FR"/>
         </w:rPr>
-        <w:t>Visualisation de points – Natalia</w:t>
+        <w:t xml:space="preserve">Redisposition manuelle des éléments de Settings et MainController - Anna </w:t>
       </w:r>
     </w:p>
     <w:p>
@@ -6987,7 +6680,7 @@
         <w:rPr>
           <w:lang w:val="fr-FR"/>
         </w:rPr>
-        <w:t>Visualisation de graphs – Natalia</w:t>
+        <w:t>Gestion de threads – Natalia</w:t>
       </w:r>
     </w:p>
     <w:p>
@@ -7010,7 +6703,19 @@
         <w:rPr>
           <w:lang w:val="fr-FR"/>
         </w:rPr>
-        <w:t>Tests – Emilien</w:t>
+        <w:t>Visualisation de</w:t>
+      </w:r>
+      <w:r>
+        <w:rPr>
+          <w:lang w:val="fr-FR"/>
+        </w:rPr>
+        <w:t>s</w:t>
+      </w:r>
+      <w:r>
+        <w:rPr>
+          <w:lang w:val="fr-FR"/>
+        </w:rPr>
+        <w:t xml:space="preserve"> points – Natalia</w:t>
       </w:r>
     </w:p>
     <w:p>
@@ -7033,6 +6738,87 @@
         <w:rPr>
           <w:lang w:val="fr-FR"/>
         </w:rPr>
+        <w:t>Visualisation de</w:t>
+      </w:r>
+      <w:r>
+        <w:rPr>
+          <w:lang w:val="fr-FR"/>
+        </w:rPr>
+        <w:t>s</w:t>
+      </w:r>
+      <w:r>
+        <w:rPr>
+          <w:lang w:val="fr-FR"/>
+        </w:rPr>
+        <w:t xml:space="preserve"> graphs – Natalia</w:t>
+      </w:r>
+    </w:p>
+    <w:p>
+      <w:pPr>
+        <w:pStyle w:val="ListParagraph"/>
+        <w:numPr>
+          <w:ilvl w:val="0"/>
+          <w:numId w:val="7"/>
+        </w:numPr>
+        <w:tabs>
+          <w:tab w:val="clear" w:pos="720"/>
+          <w:tab w:val="left" w:pos="990" w:leader="none"/>
+        </w:tabs>
+        <w:ind w:left="0" w:firstLine="630"/>
+        <w:rPr>
+          <w:lang w:val="fr-FR"/>
+        </w:rPr>
+      </w:pPr>
+      <w:r>
+        <w:rPr>
+          <w:lang w:val="fr-FR"/>
+        </w:rPr>
+        <w:t>Visualisation des murs – Natalia</w:t>
+      </w:r>
+    </w:p>
+    <w:p>
+      <w:pPr>
+        <w:pStyle w:val="ListParagraph"/>
+        <w:numPr>
+          <w:ilvl w:val="0"/>
+          <w:numId w:val="7"/>
+        </w:numPr>
+        <w:tabs>
+          <w:tab w:val="clear" w:pos="720"/>
+          <w:tab w:val="left" w:pos="990" w:leader="none"/>
+        </w:tabs>
+        <w:ind w:left="0" w:firstLine="630"/>
+        <w:rPr>
+          <w:lang w:val="fr-FR"/>
+        </w:rPr>
+      </w:pPr>
+      <w:r>
+        <w:rPr>
+          <w:lang w:val="fr-FR"/>
+        </w:rPr>
+        <w:t>Tests – Emilien</w:t>
+      </w:r>
+    </w:p>
+    <w:p>
+      <w:pPr>
+        <w:pStyle w:val="ListParagraph"/>
+        <w:numPr>
+          <w:ilvl w:val="0"/>
+          <w:numId w:val="7"/>
+        </w:numPr>
+        <w:tabs>
+          <w:tab w:val="clear" w:pos="720"/>
+          <w:tab w:val="left" w:pos="990" w:leader="none"/>
+        </w:tabs>
+        <w:ind w:left="0" w:firstLine="630"/>
+        <w:rPr>
+          <w:lang w:val="fr-FR"/>
+        </w:rPr>
+      </w:pPr>
+      <w:r>
+        <w:rPr>
+          <w:lang w:val="fr-FR"/>
+        </w:rPr>
         <w:t>JavaDoc – toute l’équipe</w:t>
       </w:r>
     </w:p>
@@ -7071,6 +6857,18 @@
           <w:lang w:val="fr-FR"/>
         </w:rPr>
         <w:t>Nous avons fait preuve d’une patience et d’une camaraderie qui ont été des atouts dans l’élaboration de notre projet. La répartition du travail et la présence de chacun à toutes les réunions ont permis un développement dans de très bonnes conditions.</w:t>
+      </w:r>
+    </w:p>
+    <w:p>
+      <w:pPr>
+        <w:pStyle w:val="Normal"/>
+        <w:spacing w:before="0" w:after="40"/>
+        <w:rPr>
+          <w:lang w:val="fr-FR"/>
+        </w:rPr>
+      </w:pPr>
+      <w:r>
+        <w:rPr/>
       </w:r>
     </w:p>
     <w:sectPr>
@@ -7084,7 +6882,7 @@
       <w:pgNumType w:fmt="decimal"/>
       <w:formProt w:val="false"/>
       <w:textDirection w:val="lrTb"/>
-      <w:docGrid w:type="default" w:linePitch="312" w:charSpace="4294960946"/>
+      <w:docGrid w:type="default" w:linePitch="312" w:charSpace="0"/>
     </w:sectPr>
   </w:body>
 </w:document>
@@ -7098,7 +6896,7 @@
         <w:docPartGallery w:val="Page Numbers (Bottom of Page)"/>
         <w:docPartUnique w:val="true"/>
       </w:docPartObj>
-      <w:id w:val="223420359"/>
+      <w:id w:val="322355902"/>
     </w:sdtPr>
     <w:sdtContent>
       <w:p>
@@ -7121,7 +6919,7 @@
         </w:r>
         <w:r>
           <w:rPr/>
-          <w:t>16</w:t>
+          <w:t>17</w:t>
         </w:r>
         <w:r>
           <w:rPr/>
@@ -8788,7 +8586,7 @@
       <w:jc w:val="left"/>
     </w:pPr>
     <w:rPr>
-      <w:rFonts w:ascii="Calibri" w:hAnsi="Calibri" w:eastAsia="" w:eastAsiaTheme="minorEastAsia" w:cs=""/>
+      <w:rFonts w:ascii="Calibri" w:hAnsi="Calibri" w:eastAsia="" w:cs="" w:eastAsiaTheme="minorEastAsia"/>
       <w:color w:val="auto"/>
       <w:kern w:val="0"/>
       <w:sz w:val="22"/>

</xml_diff>